<commit_message>
Update User Requirements List
</commit_message>
<xml_diff>
--- a/User Requirements List.docx
+++ b/User Requirements List.docx
@@ -51,6 +51,82 @@
         </w:rPr>
       </w:pPr>
     </w:p>
+    <w:p>
+      <w:pPr>
+        <w:spacing w:after="0"/>
+        <w:rPr>
+          <w:rFonts w:ascii="Arial" w:hAnsi="Arial" w:cs="Arial"/>
+          <w:sz w:val="24"/>
+          <w:szCs w:val="24"/>
+        </w:rPr>
+      </w:pPr>
+      <w:r>
+        <w:rPr>
+          <w:rFonts w:ascii="Arial" w:hAnsi="Arial" w:cs="Arial"/>
+          <w:sz w:val="24"/>
+          <w:szCs w:val="24"/>
+        </w:rPr>
+        <w:t xml:space="preserve">Please briefly </w:t>
+      </w:r>
+      <w:r>
+        <w:rPr>
+          <w:rFonts w:ascii="Arial" w:hAnsi="Arial" w:cs="Arial"/>
+          <w:sz w:val="24"/>
+          <w:szCs w:val="24"/>
+        </w:rPr>
+        <w:t>describe</w:t>
+      </w:r>
+      <w:r>
+        <w:rPr>
+          <w:rFonts w:ascii="Arial" w:hAnsi="Arial" w:cs="Arial"/>
+          <w:sz w:val="24"/>
+          <w:szCs w:val="24"/>
+        </w:rPr>
+        <w:t xml:space="preserve"> two requirements for each</w:t>
+      </w:r>
+      <w:r>
+        <w:rPr>
+          <w:rFonts w:ascii="Arial" w:hAnsi="Arial" w:cs="Arial"/>
+          <w:sz w:val="24"/>
+          <w:szCs w:val="24"/>
+        </w:rPr>
+        <w:t xml:space="preserve"> service</w:t>
+      </w:r>
+      <w:r>
+        <w:rPr>
+          <w:rFonts w:ascii="Arial" w:hAnsi="Arial" w:cs="Arial"/>
+          <w:sz w:val="24"/>
+          <w:szCs w:val="24"/>
+        </w:rPr>
+        <w:t xml:space="preserve"> provided by the web app to the user.  </w:t>
+      </w:r>
+      <w:r>
+        <w:rPr>
+          <w:rFonts w:ascii="Arial" w:hAnsi="Arial" w:cs="Arial"/>
+          <w:sz w:val="24"/>
+          <w:szCs w:val="24"/>
+        </w:rPr>
+        <w:t xml:space="preserve">This description may use natural language, diagrams, or other notations that are understandable to customers. </w:t>
+      </w:r>
+      <w:r>
+        <w:rPr>
+          <w:rFonts w:ascii="Arial" w:hAnsi="Arial" w:cs="Arial"/>
+          <w:sz w:val="24"/>
+          <w:szCs w:val="24"/>
+        </w:rPr>
+        <w:t xml:space="preserve"> </w:t>
+      </w:r>
+      <w:r>
+        <w:rPr>
+          <w:rFonts w:ascii="Arial" w:hAnsi="Arial" w:cs="Arial"/>
+          <w:sz w:val="24"/>
+          <w:szCs w:val="24"/>
+        </w:rPr>
+        <w:t>User requirements may be written in broad statements of the required system features or functionality.</w:t>
+      </w:r>
+      <w:bookmarkStart w:id="0" w:name="_GoBack"/>
+      <w:bookmarkEnd w:id="0"/>
+    </w:p>
     <w:tbl>
       <w:tblPr>
         <w:tblStyle w:val="MediumGrid3-Accent1"/>
@@ -220,19 +296,8 @@
                 <w:sz w:val="24"/>
                 <w:szCs w:val="24"/>
               </w:rPr>
-              <w:t>Website Pages</w:t>
+              <w:t>Website Pages (Consider site navigation &amp; content presentation)</w:t>
             </w:r>
-            <w:r>
-              <w:rPr>
-                <w:rFonts w:ascii="Arial" w:hAnsi="Arial" w:cs="Arial"/>
-                <w:b/>
-                <w:sz w:val="24"/>
-                <w:szCs w:val="24"/>
-              </w:rPr>
-              <w:t xml:space="preserve"> (Navigation)</w:t>
-            </w:r>
-            <w:bookmarkStart w:id="0" w:name="_GoBack"/>
-            <w:bookmarkEnd w:id="0"/>
           </w:p>
         </w:tc>
         <w:tc>
@@ -655,7 +720,7 @@
     </w:p>
     <w:sectPr>
       <w:pgSz w:w="15840" w:h="12240" w:orient="landscape"/>
-      <w:pgMar w:top="1440" w:right="1008" w:bottom="1008" w:left="1008" w:header="720" w:footer="720" w:gutter="0"/>
+      <w:pgMar w:top="1008" w:right="1008" w:bottom="720" w:left="1008" w:header="720" w:footer="720" w:gutter="0"/>
       <w:cols w:space="720"/>
       <w:docGrid w:linePitch="360"/>
     </w:sectPr>

</xml_diff>

<commit_message>
Requirements for Volunteer Hours Log Page
Added my requirements for volunteer hours log page with mobile
capability.
</commit_message>
<xml_diff>
--- a/User Requirements List.docx
+++ b/User Requirements List.docx
@@ -1,6 +1,6 @@
 
 <file path=word/document.xml><?xml version="1.0" encoding="utf-8"?>
-<w:document xmlns:wpc="http://schemas.microsoft.com/office/word/2010/wordprocessingCanvas" xmlns:mc="http://schemas.openxmlformats.org/markup-compatibility/2006" xmlns:o="urn:schemas-microsoft-com:office:office" xmlns:r="http://schemas.openxmlformats.org/officeDocument/2006/relationships" xmlns:m="http://schemas.openxmlformats.org/officeDocument/2006/math" xmlns:v="urn:schemas-microsoft-com:vml" xmlns:wp14="http://schemas.microsoft.com/office/word/2010/wordprocessingDrawing" xmlns:wp="http://schemas.openxmlformats.org/drawingml/2006/wordprocessingDrawing" xmlns:w10="urn:schemas-microsoft-com:office:word" xmlns:w="http://schemas.openxmlformats.org/wordprocessingml/2006/main" xmlns:w14="http://schemas.microsoft.com/office/word/2010/wordml" xmlns:wpg="http://schemas.microsoft.com/office/word/2010/wordprocessingGroup" xmlns:wpi="http://schemas.microsoft.com/office/word/2010/wordprocessingInk" xmlns:wne="http://schemas.microsoft.com/office/word/2006/wordml" xmlns:wps="http://schemas.microsoft.com/office/word/2010/wordprocessingShape" mc:Ignorable="w14 wp14">
+<w:document xmlns:wpc="http://schemas.microsoft.com/office/word/2010/wordprocessingCanvas" xmlns:mo="http://schemas.microsoft.com/office/mac/office/2008/main" xmlns:mc="http://schemas.openxmlformats.org/markup-compatibility/2006" xmlns:mv="urn:schemas-microsoft-com:mac:vml" xmlns:o="urn:schemas-microsoft-com:office:office" xmlns:r="http://schemas.openxmlformats.org/officeDocument/2006/relationships" xmlns:m="http://schemas.openxmlformats.org/officeDocument/2006/math" xmlns:v="urn:schemas-microsoft-com:vml" xmlns:wp14="http://schemas.microsoft.com/office/word/2010/wordprocessingDrawing" xmlns:wp="http://schemas.openxmlformats.org/drawingml/2006/wordprocessingDrawing" xmlns:w10="urn:schemas-microsoft-com:office:word" xmlns:w="http://schemas.openxmlformats.org/wordprocessingml/2006/main" xmlns:w14="http://schemas.microsoft.com/office/word/2010/wordml" xmlns:w15="http://schemas.microsoft.com/office/word/2012/wordml" xmlns:wpg="http://schemas.microsoft.com/office/word/2010/wordprocessingGroup" xmlns:wpi="http://schemas.microsoft.com/office/word/2010/wordprocessingInk" xmlns:wne="http://schemas.microsoft.com/office/word/2006/wordml" xmlns:wps="http://schemas.microsoft.com/office/word/2010/wordprocessingShape" mc:Ignorable="w14 w15 wp14">
   <w:body>
     <w:p>
       <w:pPr>
@@ -13,8 +13,6 @@
           <w:szCs w:val="36"/>
         </w:rPr>
       </w:pPr>
-      <w:bookmarkStart w:id="0" w:name="_GoBack"/>
-      <w:bookmarkEnd w:id="0"/>
       <w:r>
         <w:rPr>
           <w:rFonts w:ascii="Arial" w:hAnsi="Arial" w:cs="Arial"/>
@@ -576,6 +574,24 @@
                 <w:szCs w:val="24"/>
               </w:rPr>
             </w:pPr>
+            <w:proofErr w:type="spellStart"/>
+            <w:r>
+              <w:rPr>
+                <w:rFonts w:ascii="Arial" w:hAnsi="Arial" w:cs="Arial"/>
+                <w:sz w:val="24"/>
+                <w:szCs w:val="24"/>
+              </w:rPr>
+              <w:t>Smithgall</w:t>
+            </w:r>
+            <w:proofErr w:type="spellEnd"/>
+            <w:r>
+              <w:rPr>
+                <w:rFonts w:ascii="Arial" w:hAnsi="Arial" w:cs="Arial"/>
+                <w:sz w:val="24"/>
+                <w:szCs w:val="24"/>
+              </w:rPr>
+              <w:t xml:space="preserve"> Woods application shall validate volunteers, jobs and hours by authentication process</w:t>
+            </w:r>
           </w:p>
         </w:tc>
         <w:tc>
@@ -592,8 +608,28 @@
                 <w:szCs w:val="24"/>
               </w:rPr>
             </w:pPr>
-          </w:p>
-        </w:tc>
+            <w:proofErr w:type="spellStart"/>
+            <w:r>
+              <w:rPr>
+                <w:rFonts w:ascii="Arial" w:hAnsi="Arial" w:cs="Arial"/>
+                <w:sz w:val="24"/>
+                <w:szCs w:val="24"/>
+              </w:rPr>
+              <w:t>Smithgall</w:t>
+            </w:r>
+            <w:proofErr w:type="spellEnd"/>
+            <w:r>
+              <w:rPr>
+                <w:rFonts w:ascii="Arial" w:hAnsi="Arial" w:cs="Arial"/>
+                <w:sz w:val="24"/>
+                <w:szCs w:val="24"/>
+              </w:rPr>
+              <w:t xml:space="preserve"> Woods application shall be formatted with mobile devices in mind so that logging data via mobile is user friendly</w:t>
+            </w:r>
+          </w:p>
+        </w:tc>
+        <w:bookmarkStart w:id="0" w:name="_GoBack"/>
+        <w:bookmarkEnd w:id="0"/>
       </w:tr>
       <w:tr>
         <w:trPr>
@@ -729,7 +765,7 @@
 </file>
 
 <file path=word/styles.xml><?xml version="1.0" encoding="utf-8"?>
-<w:styles xmlns:mc="http://schemas.openxmlformats.org/markup-compatibility/2006" xmlns:r="http://schemas.openxmlformats.org/officeDocument/2006/relationships" xmlns:w="http://schemas.openxmlformats.org/wordprocessingml/2006/main" xmlns:w14="http://schemas.microsoft.com/office/word/2010/wordml" mc:Ignorable="w14">
+<w:styles xmlns:mc="http://schemas.openxmlformats.org/markup-compatibility/2006" xmlns:r="http://schemas.openxmlformats.org/officeDocument/2006/relationships" xmlns:w="http://schemas.openxmlformats.org/wordprocessingml/2006/main" xmlns:w14="http://schemas.microsoft.com/office/word/2010/wordml" xmlns:w15="http://schemas.microsoft.com/office/word/2012/wordml" mc:Ignorable="w14 w15">
   <w:docDefaults>
     <w:rPrDefault>
       <w:rPr>
@@ -745,144 +781,387 @@
       </w:pPr>
     </w:pPrDefault>
   </w:docDefaults>
-  <w:latentStyles w:defLockedState="0" w:defUIPriority="99" w:defSemiHidden="1" w:defUnhideWhenUsed="1" w:defQFormat="0" w:count="267">
-    <w:lsdException w:name="Normal" w:semiHidden="0" w:uiPriority="0" w:unhideWhenUsed="0" w:qFormat="1"/>
-    <w:lsdException w:name="heading 1" w:semiHidden="0" w:uiPriority="9" w:unhideWhenUsed="0" w:qFormat="1"/>
-    <w:lsdException w:name="heading 2" w:uiPriority="9" w:qFormat="1"/>
-    <w:lsdException w:name="heading 3" w:uiPriority="9" w:qFormat="1"/>
-    <w:lsdException w:name="heading 4" w:uiPriority="9" w:qFormat="1"/>
-    <w:lsdException w:name="heading 5" w:uiPriority="9" w:qFormat="1"/>
-    <w:lsdException w:name="heading 6" w:uiPriority="9" w:qFormat="1"/>
-    <w:lsdException w:name="heading 7" w:uiPriority="9" w:qFormat="1"/>
-    <w:lsdException w:name="heading 8" w:uiPriority="9" w:qFormat="1"/>
-    <w:lsdException w:name="heading 9" w:uiPriority="9" w:qFormat="1"/>
-    <w:lsdException w:name="toc 1" w:uiPriority="39"/>
-    <w:lsdException w:name="toc 2" w:uiPriority="39"/>
-    <w:lsdException w:name="toc 3" w:uiPriority="39"/>
-    <w:lsdException w:name="toc 4" w:uiPriority="39"/>
-    <w:lsdException w:name="toc 5" w:uiPriority="39"/>
-    <w:lsdException w:name="toc 6" w:uiPriority="39"/>
-    <w:lsdException w:name="toc 7" w:uiPriority="39"/>
-    <w:lsdException w:name="toc 8" w:uiPriority="39"/>
-    <w:lsdException w:name="toc 9" w:uiPriority="39"/>
-    <w:lsdException w:name="caption" w:uiPriority="35" w:qFormat="1"/>
-    <w:lsdException w:name="Title" w:semiHidden="0" w:uiPriority="10" w:unhideWhenUsed="0" w:qFormat="1"/>
-    <w:lsdException w:name="Default Paragraph Font" w:uiPriority="1"/>
-    <w:lsdException w:name="Subtitle" w:semiHidden="0" w:uiPriority="11" w:unhideWhenUsed="0" w:qFormat="1"/>
-    <w:lsdException w:name="Strong" w:semiHidden="0" w:uiPriority="22" w:unhideWhenUsed="0" w:qFormat="1"/>
-    <w:lsdException w:name="Emphasis" w:semiHidden="0" w:uiPriority="20" w:unhideWhenUsed="0" w:qFormat="1"/>
-    <w:lsdException w:name="Table Grid" w:semiHidden="0" w:uiPriority="59" w:unhideWhenUsed="0"/>
-    <w:lsdException w:name="Placeholder Text" w:unhideWhenUsed="0"/>
-    <w:lsdException w:name="No Spacing" w:semiHidden="0" w:uiPriority="1" w:unhideWhenUsed="0" w:qFormat="1"/>
-    <w:lsdException w:name="Light Shading" w:semiHidden="0" w:uiPriority="60" w:unhideWhenUsed="0"/>
-    <w:lsdException w:name="Light List" w:semiHidden="0" w:uiPriority="61" w:unhideWhenUsed="0"/>
-    <w:lsdException w:name="Light Grid" w:semiHidden="0" w:uiPriority="62" w:unhideWhenUsed="0"/>
-    <w:lsdException w:name="Medium Shading 1" w:semiHidden="0" w:uiPriority="63" w:unhideWhenUsed="0"/>
-    <w:lsdException w:name="Medium Shading 2" w:semiHidden="0" w:uiPriority="64" w:unhideWhenUsed="0"/>
-    <w:lsdException w:name="Medium List 1" w:semiHidden="0" w:uiPriority="65" w:unhideWhenUsed="0"/>
-    <w:lsdException w:name="Medium List 2" w:semiHidden="0" w:uiPriority="66" w:unhideWhenUsed="0"/>
-    <w:lsdException w:name="Medium Grid 1" w:semiHidden="0" w:uiPriority="67" w:unhideWhenUsed="0"/>
-    <w:lsdException w:name="Medium Grid 2" w:semiHidden="0" w:uiPriority="68" w:unhideWhenUsed="0"/>
-    <w:lsdException w:name="Medium Grid 3" w:semiHidden="0" w:uiPriority="69" w:unhideWhenUsed="0"/>
-    <w:lsdException w:name="Dark List" w:semiHidden="0" w:uiPriority="70" w:unhideWhenUsed="0"/>
-    <w:lsdException w:name="Colorful Shading" w:semiHidden="0" w:uiPriority="71" w:unhideWhenUsed="0"/>
-    <w:lsdException w:name="Colorful List" w:semiHidden="0" w:uiPriority="72" w:unhideWhenUsed="0"/>
-    <w:lsdException w:name="Colorful Grid" w:semiHidden="0" w:uiPriority="73" w:unhideWhenUsed="0"/>
-    <w:lsdException w:name="Light Shading Accent 1" w:semiHidden="0" w:uiPriority="60" w:unhideWhenUsed="0"/>
-    <w:lsdException w:name="Light List Accent 1" w:semiHidden="0" w:uiPriority="61" w:unhideWhenUsed="0"/>
-    <w:lsdException w:name="Light Grid Accent 1" w:semiHidden="0" w:uiPriority="62" w:unhideWhenUsed="0"/>
-    <w:lsdException w:name="Medium Shading 1 Accent 1" w:semiHidden="0" w:uiPriority="63" w:unhideWhenUsed="0"/>
-    <w:lsdException w:name="Medium Shading 2 Accent 1" w:semiHidden="0" w:uiPriority="64" w:unhideWhenUsed="0"/>
-    <w:lsdException w:name="Medium List 1 Accent 1" w:semiHidden="0" w:uiPriority="65" w:unhideWhenUsed="0"/>
-    <w:lsdException w:name="Revision" w:unhideWhenUsed="0"/>
-    <w:lsdException w:name="List Paragraph" w:semiHidden="0" w:uiPriority="34" w:unhideWhenUsed="0" w:qFormat="1"/>
-    <w:lsdException w:name="Quote" w:semiHidden="0" w:uiPriority="29" w:unhideWhenUsed="0" w:qFormat="1"/>
-    <w:lsdException w:name="Intense Quote" w:semiHidden="0" w:uiPriority="30" w:unhideWhenUsed="0" w:qFormat="1"/>
-    <w:lsdException w:name="Medium List 2 Accent 1" w:semiHidden="0" w:uiPriority="66" w:unhideWhenUsed="0"/>
-    <w:lsdException w:name="Medium Grid 1 Accent 1" w:semiHidden="0" w:uiPriority="67" w:unhideWhenUsed="0"/>
-    <w:lsdException w:name="Medium Grid 2 Accent 1" w:semiHidden="0" w:uiPriority="68" w:unhideWhenUsed="0"/>
-    <w:lsdException w:name="Medium Grid 3 Accent 1" w:semiHidden="0" w:uiPriority="69" w:unhideWhenUsed="0"/>
-    <w:lsdException w:name="Dark List Accent 1" w:semiHidden="0" w:uiPriority="70" w:unhideWhenUsed="0"/>
-    <w:lsdException w:name="Colorful Shading Accent 1" w:semiHidden="0" w:uiPriority="71" w:unhideWhenUsed="0"/>
-    <w:lsdException w:name="Colorful List Accent 1" w:semiHidden="0" w:uiPriority="72" w:unhideWhenUsed="0"/>
-    <w:lsdException w:name="Colorful Grid Accent 1" w:semiHidden="0" w:uiPriority="73" w:unhideWhenUsed="0"/>
-    <w:lsdException w:name="Light Shading Accent 2" w:semiHidden="0" w:uiPriority="60" w:unhideWhenUsed="0"/>
-    <w:lsdException w:name="Light List Accent 2" w:semiHidden="0" w:uiPriority="61" w:unhideWhenUsed="0"/>
-    <w:lsdException w:name="Light Grid Accent 2" w:semiHidden="0" w:uiPriority="62" w:unhideWhenUsed="0"/>
-    <w:lsdException w:name="Medium Shading 1 Accent 2" w:semiHidden="0" w:uiPriority="63" w:unhideWhenUsed="0"/>
-    <w:lsdException w:name="Medium Shading 2 Accent 2" w:semiHidden="0" w:uiPriority="64" w:unhideWhenUsed="0"/>
-    <w:lsdException w:name="Medium List 1 Accent 2" w:semiHidden="0" w:uiPriority="65" w:unhideWhenUsed="0"/>
-    <w:lsdException w:name="Medium List 2 Accent 2" w:semiHidden="0" w:uiPriority="66" w:unhideWhenUsed="0"/>
-    <w:lsdException w:name="Medium Grid 1 Accent 2" w:semiHidden="0" w:uiPriority="67" w:unhideWhenUsed="0"/>
-    <w:lsdException w:name="Medium Grid 2 Accent 2" w:semiHidden="0" w:uiPriority="68" w:unhideWhenUsed="0"/>
-    <w:lsdException w:name="Medium Grid 3 Accent 2" w:semiHidden="0" w:uiPriority="69" w:unhideWhenUsed="0"/>
-    <w:lsdException w:name="Dark List Accent 2" w:semiHidden="0" w:uiPriority="70" w:unhideWhenUsed="0"/>
-    <w:lsdException w:name="Colorful Shading Accent 2" w:semiHidden="0" w:uiPriority="71" w:unhideWhenUsed="0"/>
-    <w:lsdException w:name="Colorful List Accent 2" w:semiHidden="0" w:uiPriority="72" w:unhideWhenUsed="0"/>
-    <w:lsdException w:name="Colorful Grid Accent 2" w:semiHidden="0" w:uiPriority="73" w:unhideWhenUsed="0"/>
-    <w:lsdException w:name="Light Shading Accent 3" w:semiHidden="0" w:uiPriority="60" w:unhideWhenUsed="0"/>
-    <w:lsdException w:name="Light List Accent 3" w:semiHidden="0" w:uiPriority="61" w:unhideWhenUsed="0"/>
-    <w:lsdException w:name="Light Grid Accent 3" w:semiHidden="0" w:uiPriority="62" w:unhideWhenUsed="0"/>
-    <w:lsdException w:name="Medium Shading 1 Accent 3" w:semiHidden="0" w:uiPriority="63" w:unhideWhenUsed="0"/>
-    <w:lsdException w:name="Medium Shading 2 Accent 3" w:semiHidden="0" w:uiPriority="64" w:unhideWhenUsed="0"/>
-    <w:lsdException w:name="Medium List 1 Accent 3" w:semiHidden="0" w:uiPriority="65" w:unhideWhenUsed="0"/>
-    <w:lsdException w:name="Medium List 2 Accent 3" w:semiHidden="0" w:uiPriority="66" w:unhideWhenUsed="0"/>
-    <w:lsdException w:name="Medium Grid 1 Accent 3" w:semiHidden="0" w:uiPriority="67" w:unhideWhenUsed="0"/>
-    <w:lsdException w:name="Medium Grid 2 Accent 3" w:semiHidden="0" w:uiPriority="68" w:unhideWhenUsed="0"/>
-    <w:lsdException w:name="Medium Grid 3 Accent 3" w:semiHidden="0" w:uiPriority="69" w:unhideWhenUsed="0"/>
-    <w:lsdException w:name="Dark List Accent 3" w:semiHidden="0" w:uiPriority="70" w:unhideWhenUsed="0"/>
-    <w:lsdException w:name="Colorful Shading Accent 3" w:semiHidden="0" w:uiPriority="71" w:unhideWhenUsed="0"/>
-    <w:lsdException w:name="Colorful List Accent 3" w:semiHidden="0" w:uiPriority="72" w:unhideWhenUsed="0"/>
-    <w:lsdException w:name="Colorful Grid Accent 3" w:semiHidden="0" w:uiPriority="73" w:unhideWhenUsed="0"/>
-    <w:lsdException w:name="Light Shading Accent 4" w:semiHidden="0" w:uiPriority="60" w:unhideWhenUsed="0"/>
-    <w:lsdException w:name="Light List Accent 4" w:semiHidden="0" w:uiPriority="61" w:unhideWhenUsed="0"/>
-    <w:lsdException w:name="Light Grid Accent 4" w:semiHidden="0" w:uiPriority="62" w:unhideWhenUsed="0"/>
-    <w:lsdException w:name="Medium Shading 1 Accent 4" w:semiHidden="0" w:uiPriority="63" w:unhideWhenUsed="0"/>
-    <w:lsdException w:name="Medium Shading 2 Accent 4" w:semiHidden="0" w:uiPriority="64" w:unhideWhenUsed="0"/>
-    <w:lsdException w:name="Medium List 1 Accent 4" w:semiHidden="0" w:uiPriority="65" w:unhideWhenUsed="0"/>
-    <w:lsdException w:name="Medium List 2 Accent 4" w:semiHidden="0" w:uiPriority="66" w:unhideWhenUsed="0"/>
-    <w:lsdException w:name="Medium Grid 1 Accent 4" w:semiHidden="0" w:uiPriority="67" w:unhideWhenUsed="0"/>
-    <w:lsdException w:name="Medium Grid 2 Accent 4" w:semiHidden="0" w:uiPriority="68" w:unhideWhenUsed="0"/>
-    <w:lsdException w:name="Medium Grid 3 Accent 4" w:semiHidden="0" w:uiPriority="69" w:unhideWhenUsed="0"/>
-    <w:lsdException w:name="Dark List Accent 4" w:semiHidden="0" w:uiPriority="70" w:unhideWhenUsed="0"/>
-    <w:lsdException w:name="Colorful Shading Accent 4" w:semiHidden="0" w:uiPriority="71" w:unhideWhenUsed="0"/>
-    <w:lsdException w:name="Colorful List Accent 4" w:semiHidden="0" w:uiPriority="72" w:unhideWhenUsed="0"/>
-    <w:lsdException w:name="Colorful Grid Accent 4" w:semiHidden="0" w:uiPriority="73" w:unhideWhenUsed="0"/>
-    <w:lsdException w:name="Light Shading Accent 5" w:semiHidden="0" w:uiPriority="60" w:unhideWhenUsed="0"/>
-    <w:lsdException w:name="Light List Accent 5" w:semiHidden="0" w:uiPriority="61" w:unhideWhenUsed="0"/>
-    <w:lsdException w:name="Light Grid Accent 5" w:semiHidden="0" w:uiPriority="62" w:unhideWhenUsed="0"/>
-    <w:lsdException w:name="Medium Shading 1 Accent 5" w:semiHidden="0" w:uiPriority="63" w:unhideWhenUsed="0"/>
-    <w:lsdException w:name="Medium Shading 2 Accent 5" w:semiHidden="0" w:uiPriority="64" w:unhideWhenUsed="0"/>
-    <w:lsdException w:name="Medium List 1 Accent 5" w:semiHidden="0" w:uiPriority="65" w:unhideWhenUsed="0"/>
-    <w:lsdException w:name="Medium List 2 Accent 5" w:semiHidden="0" w:uiPriority="66" w:unhideWhenUsed="0"/>
-    <w:lsdException w:name="Medium Grid 1 Accent 5" w:semiHidden="0" w:uiPriority="67" w:unhideWhenUsed="0"/>
-    <w:lsdException w:name="Medium Grid 2 Accent 5" w:semiHidden="0" w:uiPriority="68" w:unhideWhenUsed="0"/>
-    <w:lsdException w:name="Medium Grid 3 Accent 5" w:semiHidden="0" w:uiPriority="69" w:unhideWhenUsed="0"/>
-    <w:lsdException w:name="Dark List Accent 5" w:semiHidden="0" w:uiPriority="70" w:unhideWhenUsed="0"/>
-    <w:lsdException w:name="Colorful Shading Accent 5" w:semiHidden="0" w:uiPriority="71" w:unhideWhenUsed="0"/>
-    <w:lsdException w:name="Colorful List Accent 5" w:semiHidden="0" w:uiPriority="72" w:unhideWhenUsed="0"/>
-    <w:lsdException w:name="Colorful Grid Accent 5" w:semiHidden="0" w:uiPriority="73" w:unhideWhenUsed="0"/>
-    <w:lsdException w:name="Light Shading Accent 6" w:semiHidden="0" w:uiPriority="60" w:unhideWhenUsed="0"/>
-    <w:lsdException w:name="Light List Accent 6" w:semiHidden="0" w:uiPriority="61" w:unhideWhenUsed="0"/>
-    <w:lsdException w:name="Light Grid Accent 6" w:semiHidden="0" w:uiPriority="62" w:unhideWhenUsed="0"/>
-    <w:lsdException w:name="Medium Shading 1 Accent 6" w:semiHidden="0" w:uiPriority="63" w:unhideWhenUsed="0"/>
-    <w:lsdException w:name="Medium Shading 2 Accent 6" w:semiHidden="0" w:uiPriority="64" w:unhideWhenUsed="0"/>
-    <w:lsdException w:name="Medium List 1 Accent 6" w:semiHidden="0" w:uiPriority="65" w:unhideWhenUsed="0"/>
-    <w:lsdException w:name="Medium List 2 Accent 6" w:semiHidden="0" w:uiPriority="66" w:unhideWhenUsed="0"/>
-    <w:lsdException w:name="Medium Grid 1 Accent 6" w:semiHidden="0" w:uiPriority="67" w:unhideWhenUsed="0"/>
-    <w:lsdException w:name="Medium Grid 2 Accent 6" w:semiHidden="0" w:uiPriority="68" w:unhideWhenUsed="0"/>
-    <w:lsdException w:name="Medium Grid 3 Accent 6" w:semiHidden="0" w:uiPriority="69" w:unhideWhenUsed="0"/>
-    <w:lsdException w:name="Dark List Accent 6" w:semiHidden="0" w:uiPriority="70" w:unhideWhenUsed="0"/>
-    <w:lsdException w:name="Colorful Shading Accent 6" w:semiHidden="0" w:uiPriority="71" w:unhideWhenUsed="0"/>
-    <w:lsdException w:name="Colorful List Accent 6" w:semiHidden="0" w:uiPriority="72" w:unhideWhenUsed="0"/>
-    <w:lsdException w:name="Colorful Grid Accent 6" w:semiHidden="0" w:uiPriority="73" w:unhideWhenUsed="0"/>
-    <w:lsdException w:name="Subtle Emphasis" w:semiHidden="0" w:uiPriority="19" w:unhideWhenUsed="0" w:qFormat="1"/>
-    <w:lsdException w:name="Intense Emphasis" w:semiHidden="0" w:uiPriority="21" w:unhideWhenUsed="0" w:qFormat="1"/>
-    <w:lsdException w:name="Subtle Reference" w:semiHidden="0" w:uiPriority="31" w:unhideWhenUsed="0" w:qFormat="1"/>
-    <w:lsdException w:name="Intense Reference" w:semiHidden="0" w:uiPriority="32" w:unhideWhenUsed="0" w:qFormat="1"/>
-    <w:lsdException w:name="Book Title" w:semiHidden="0" w:uiPriority="33" w:unhideWhenUsed="0" w:qFormat="1"/>
-    <w:lsdException w:name="Bibliography" w:uiPriority="37"/>
-    <w:lsdException w:name="TOC Heading" w:uiPriority="39" w:qFormat="1"/>
+  <w:latentStyles w:defLockedState="0" w:defUIPriority="99" w:defSemiHidden="0" w:defUnhideWhenUsed="0" w:defQFormat="0" w:count="380">
+    <w:lsdException w:name="Normal" w:uiPriority="0" w:qFormat="1"/>
+    <w:lsdException w:name="heading 1" w:uiPriority="9" w:qFormat="1"/>
+    <w:lsdException w:name="heading 2" w:semiHidden="1" w:uiPriority="9" w:unhideWhenUsed="1" w:qFormat="1"/>
+    <w:lsdException w:name="heading 3" w:semiHidden="1" w:uiPriority="9" w:unhideWhenUsed="1" w:qFormat="1"/>
+    <w:lsdException w:name="heading 4" w:semiHidden="1" w:uiPriority="9" w:unhideWhenUsed="1" w:qFormat="1"/>
+    <w:lsdException w:name="heading 5" w:semiHidden="1" w:uiPriority="9" w:unhideWhenUsed="1" w:qFormat="1"/>
+    <w:lsdException w:name="heading 6" w:semiHidden="1" w:uiPriority="9" w:unhideWhenUsed="1" w:qFormat="1"/>
+    <w:lsdException w:name="heading 7" w:semiHidden="1" w:uiPriority="9" w:unhideWhenUsed="1" w:qFormat="1"/>
+    <w:lsdException w:name="heading 8" w:semiHidden="1" w:uiPriority="9" w:unhideWhenUsed="1" w:qFormat="1"/>
+    <w:lsdException w:name="heading 9" w:semiHidden="1" w:uiPriority="9" w:unhideWhenUsed="1" w:qFormat="1"/>
+    <w:lsdException w:name="index 1" w:semiHidden="1" w:unhideWhenUsed="1"/>
+    <w:lsdException w:name="index 2" w:semiHidden="1" w:unhideWhenUsed="1"/>
+    <w:lsdException w:name="index 3" w:semiHidden="1" w:unhideWhenUsed="1"/>
+    <w:lsdException w:name="index 4" w:semiHidden="1" w:unhideWhenUsed="1"/>
+    <w:lsdException w:name="index 5" w:semiHidden="1" w:unhideWhenUsed="1"/>
+    <w:lsdException w:name="index 6" w:semiHidden="1" w:unhideWhenUsed="1"/>
+    <w:lsdException w:name="index 7" w:semiHidden="1" w:unhideWhenUsed="1"/>
+    <w:lsdException w:name="index 8" w:semiHidden="1" w:unhideWhenUsed="1"/>
+    <w:lsdException w:name="index 9" w:semiHidden="1" w:unhideWhenUsed="1"/>
+    <w:lsdException w:name="toc 1" w:semiHidden="1" w:uiPriority="39" w:unhideWhenUsed="1"/>
+    <w:lsdException w:name="toc 2" w:semiHidden="1" w:uiPriority="39" w:unhideWhenUsed="1"/>
+    <w:lsdException w:name="toc 3" w:semiHidden="1" w:uiPriority="39" w:unhideWhenUsed="1"/>
+    <w:lsdException w:name="toc 4" w:semiHidden="1" w:uiPriority="39" w:unhideWhenUsed="1"/>
+    <w:lsdException w:name="toc 5" w:semiHidden="1" w:uiPriority="39" w:unhideWhenUsed="1"/>
+    <w:lsdException w:name="toc 6" w:semiHidden="1" w:uiPriority="39" w:unhideWhenUsed="1"/>
+    <w:lsdException w:name="toc 7" w:semiHidden="1" w:uiPriority="39" w:unhideWhenUsed="1"/>
+    <w:lsdException w:name="toc 8" w:semiHidden="1" w:uiPriority="39" w:unhideWhenUsed="1"/>
+    <w:lsdException w:name="toc 9" w:semiHidden="1" w:uiPriority="39" w:unhideWhenUsed="1"/>
+    <w:lsdException w:name="Normal Indent" w:semiHidden="1" w:unhideWhenUsed="1"/>
+    <w:lsdException w:name="footnote text" w:semiHidden="1" w:unhideWhenUsed="1"/>
+    <w:lsdException w:name="annotation text" w:semiHidden="1" w:unhideWhenUsed="1"/>
+    <w:lsdException w:name="header" w:semiHidden="1" w:unhideWhenUsed="1"/>
+    <w:lsdException w:name="footer" w:semiHidden="1" w:unhideWhenUsed="1"/>
+    <w:lsdException w:name="index heading" w:semiHidden="1" w:unhideWhenUsed="1"/>
+    <w:lsdException w:name="caption" w:semiHidden="1" w:uiPriority="35" w:unhideWhenUsed="1" w:qFormat="1"/>
+    <w:lsdException w:name="table of figures" w:semiHidden="1" w:unhideWhenUsed="1"/>
+    <w:lsdException w:name="envelope address" w:semiHidden="1" w:unhideWhenUsed="1"/>
+    <w:lsdException w:name="envelope return" w:semiHidden="1" w:unhideWhenUsed="1"/>
+    <w:lsdException w:name="footnote reference" w:semiHidden="1" w:unhideWhenUsed="1"/>
+    <w:lsdException w:name="annotation reference" w:semiHidden="1" w:unhideWhenUsed="1"/>
+    <w:lsdException w:name="line number" w:semiHidden="1" w:unhideWhenUsed="1"/>
+    <w:lsdException w:name="page number" w:semiHidden="1" w:unhideWhenUsed="1"/>
+    <w:lsdException w:name="endnote reference" w:semiHidden="1" w:unhideWhenUsed="1"/>
+    <w:lsdException w:name="endnote text" w:semiHidden="1" w:unhideWhenUsed="1"/>
+    <w:lsdException w:name="table of authorities" w:semiHidden="1" w:unhideWhenUsed="1"/>
+    <w:lsdException w:name="macro" w:semiHidden="1" w:unhideWhenUsed="1"/>
+    <w:lsdException w:name="toa heading" w:semiHidden="1" w:unhideWhenUsed="1"/>
+    <w:lsdException w:name="List" w:semiHidden="1" w:unhideWhenUsed="1"/>
+    <w:lsdException w:name="List Bullet" w:semiHidden="1" w:unhideWhenUsed="1"/>
+    <w:lsdException w:name="List Number" w:semiHidden="1" w:unhideWhenUsed="1"/>
+    <w:lsdException w:name="List 2" w:semiHidden="1" w:unhideWhenUsed="1"/>
+    <w:lsdException w:name="List 3" w:semiHidden="1" w:unhideWhenUsed="1"/>
+    <w:lsdException w:name="List 4" w:semiHidden="1" w:unhideWhenUsed="1"/>
+    <w:lsdException w:name="List 5" w:semiHidden="1" w:unhideWhenUsed="1"/>
+    <w:lsdException w:name="List Bullet 2" w:semiHidden="1" w:unhideWhenUsed="1"/>
+    <w:lsdException w:name="List Bullet 3" w:semiHidden="1" w:unhideWhenUsed="1"/>
+    <w:lsdException w:name="List Bullet 4" w:semiHidden="1" w:unhideWhenUsed="1"/>
+    <w:lsdException w:name="List Bullet 5" w:semiHidden="1" w:unhideWhenUsed="1"/>
+    <w:lsdException w:name="List Number 2" w:semiHidden="1" w:unhideWhenUsed="1"/>
+    <w:lsdException w:name="List Number 3" w:semiHidden="1" w:unhideWhenUsed="1"/>
+    <w:lsdException w:name="List Number 4" w:semiHidden="1" w:unhideWhenUsed="1"/>
+    <w:lsdException w:name="List Number 5" w:semiHidden="1" w:unhideWhenUsed="1"/>
+    <w:lsdException w:name="Title" w:uiPriority="10" w:qFormat="1"/>
+    <w:lsdException w:name="Closing" w:semiHidden="1" w:unhideWhenUsed="1"/>
+    <w:lsdException w:name="Signature" w:semiHidden="1" w:unhideWhenUsed="1"/>
+    <w:lsdException w:name="Default Paragraph Font" w:semiHidden="1" w:uiPriority="1" w:unhideWhenUsed="1"/>
+    <w:lsdException w:name="Body Text" w:semiHidden="1" w:unhideWhenUsed="1"/>
+    <w:lsdException w:name="Body Text Indent" w:semiHidden="1" w:unhideWhenUsed="1"/>
+    <w:lsdException w:name="List Continue" w:semiHidden="1" w:unhideWhenUsed="1"/>
+    <w:lsdException w:name="List Continue 2" w:semiHidden="1" w:unhideWhenUsed="1"/>
+    <w:lsdException w:name="List Continue 3" w:semiHidden="1" w:unhideWhenUsed="1"/>
+    <w:lsdException w:name="List Continue 4" w:semiHidden="1" w:unhideWhenUsed="1"/>
+    <w:lsdException w:name="List Continue 5" w:semiHidden="1" w:unhideWhenUsed="1"/>
+    <w:lsdException w:name="Message Header" w:semiHidden="1" w:unhideWhenUsed="1"/>
+    <w:lsdException w:name="Subtitle" w:uiPriority="11" w:qFormat="1"/>
+    <w:lsdException w:name="Salutation" w:semiHidden="1" w:unhideWhenUsed="1"/>
+    <w:lsdException w:name="Date" w:semiHidden="1" w:unhideWhenUsed="1"/>
+    <w:lsdException w:name="Body Text First Indent" w:semiHidden="1" w:unhideWhenUsed="1"/>
+    <w:lsdException w:name="Body Text First Indent 2" w:semiHidden="1" w:unhideWhenUsed="1"/>
+    <w:lsdException w:name="Note Heading" w:semiHidden="1" w:unhideWhenUsed="1"/>
+    <w:lsdException w:name="Body Text 2" w:semiHidden="1" w:unhideWhenUsed="1"/>
+    <w:lsdException w:name="Body Text 3" w:semiHidden="1" w:unhideWhenUsed="1"/>
+    <w:lsdException w:name="Body Text Indent 2" w:semiHidden="1" w:unhideWhenUsed="1"/>
+    <w:lsdException w:name="Body Text Indent 3" w:semiHidden="1" w:unhideWhenUsed="1"/>
+    <w:lsdException w:name="Block Text" w:semiHidden="1" w:unhideWhenUsed="1"/>
+    <w:lsdException w:name="Hyperlink" w:semiHidden="1" w:unhideWhenUsed="1"/>
+    <w:lsdException w:name="FollowedHyperlink" w:semiHidden="1" w:unhideWhenUsed="1"/>
+    <w:lsdException w:name="Strong" w:uiPriority="22" w:qFormat="1"/>
+    <w:lsdException w:name="Emphasis" w:uiPriority="20" w:qFormat="1"/>
+    <w:lsdException w:name="Document Map" w:semiHidden="1" w:unhideWhenUsed="1"/>
+    <w:lsdException w:name="Plain Text" w:semiHidden="1" w:unhideWhenUsed="1"/>
+    <w:lsdException w:name="E-mail Signature" w:semiHidden="1" w:unhideWhenUsed="1"/>
+    <w:lsdException w:name="HTML Top of Form" w:semiHidden="1" w:unhideWhenUsed="1"/>
+    <w:lsdException w:name="HTML Bottom of Form" w:semiHidden="1" w:unhideWhenUsed="1"/>
+    <w:lsdException w:name="Normal (Web)" w:semiHidden="1" w:unhideWhenUsed="1"/>
+    <w:lsdException w:name="HTML Acronym" w:semiHidden="1" w:unhideWhenUsed="1"/>
+    <w:lsdException w:name="HTML Address" w:semiHidden="1" w:unhideWhenUsed="1"/>
+    <w:lsdException w:name="HTML Cite" w:semiHidden="1" w:unhideWhenUsed="1"/>
+    <w:lsdException w:name="HTML Code" w:semiHidden="1" w:unhideWhenUsed="1"/>
+    <w:lsdException w:name="HTML Definition" w:semiHidden="1" w:unhideWhenUsed="1"/>
+    <w:lsdException w:name="HTML Keyboard" w:semiHidden="1" w:unhideWhenUsed="1"/>
+    <w:lsdException w:name="HTML Preformatted" w:semiHidden="1" w:unhideWhenUsed="1"/>
+    <w:lsdException w:name="HTML Sample" w:semiHidden="1" w:unhideWhenUsed="1"/>
+    <w:lsdException w:name="HTML Typewriter" w:semiHidden="1" w:unhideWhenUsed="1"/>
+    <w:lsdException w:name="HTML Variable" w:semiHidden="1" w:unhideWhenUsed="1"/>
+    <w:lsdException w:name="Normal Table" w:semiHidden="1" w:unhideWhenUsed="1"/>
+    <w:lsdException w:name="annotation subject" w:semiHidden="1" w:unhideWhenUsed="1"/>
+    <w:lsdException w:name="No List" w:semiHidden="1" w:unhideWhenUsed="1"/>
+    <w:lsdException w:name="Outline List 1" w:semiHidden="1" w:unhideWhenUsed="1"/>
+    <w:lsdException w:name="Outline List 2" w:semiHidden="1" w:unhideWhenUsed="1"/>
+    <w:lsdException w:name="Outline List 3" w:semiHidden="1" w:unhideWhenUsed="1"/>
+    <w:lsdException w:name="Table Simple 1" w:semiHidden="1" w:unhideWhenUsed="1"/>
+    <w:lsdException w:name="Table Simple 2" w:semiHidden="1" w:unhideWhenUsed="1"/>
+    <w:lsdException w:name="Table Simple 3" w:semiHidden="1" w:unhideWhenUsed="1"/>
+    <w:lsdException w:name="Table Classic 1" w:semiHidden="1" w:unhideWhenUsed="1"/>
+    <w:lsdException w:name="Table Classic 2" w:semiHidden="1" w:unhideWhenUsed="1"/>
+    <w:lsdException w:name="Table Classic 3" w:semiHidden="1" w:unhideWhenUsed="1"/>
+    <w:lsdException w:name="Table Classic 4" w:semiHidden="1" w:unhideWhenUsed="1"/>
+    <w:lsdException w:name="Table Colorful 1" w:semiHidden="1" w:unhideWhenUsed="1"/>
+    <w:lsdException w:name="Table Colorful 2" w:semiHidden="1" w:unhideWhenUsed="1"/>
+    <w:lsdException w:name="Table Colorful 3" w:semiHidden="1" w:unhideWhenUsed="1"/>
+    <w:lsdException w:name="Table Columns 1" w:semiHidden="1" w:unhideWhenUsed="1"/>
+    <w:lsdException w:name="Table Columns 2" w:semiHidden="1" w:unhideWhenUsed="1"/>
+    <w:lsdException w:name="Table Columns 3" w:semiHidden="1" w:unhideWhenUsed="1"/>
+    <w:lsdException w:name="Table Columns 4" w:semiHidden="1" w:unhideWhenUsed="1"/>
+    <w:lsdException w:name="Table Columns 5" w:semiHidden="1" w:unhideWhenUsed="1"/>
+    <w:lsdException w:name="Table Grid 1" w:semiHidden="1" w:unhideWhenUsed="1"/>
+    <w:lsdException w:name="Table Grid 2" w:semiHidden="1" w:unhideWhenUsed="1"/>
+    <w:lsdException w:name="Table Grid 3" w:semiHidden="1" w:unhideWhenUsed="1"/>
+    <w:lsdException w:name="Table Grid 4" w:semiHidden="1" w:unhideWhenUsed="1"/>
+    <w:lsdException w:name="Table Grid 5" w:semiHidden="1" w:unhideWhenUsed="1"/>
+    <w:lsdException w:name="Table Grid 6" w:semiHidden="1" w:unhideWhenUsed="1"/>
+    <w:lsdException w:name="Table Grid 7" w:semiHidden="1" w:unhideWhenUsed="1"/>
+    <w:lsdException w:name="Table Grid 8" w:semiHidden="1" w:unhideWhenUsed="1"/>
+    <w:lsdException w:name="Table List 1" w:semiHidden="1" w:unhideWhenUsed="1"/>
+    <w:lsdException w:name="Table List 2" w:semiHidden="1" w:unhideWhenUsed="1"/>
+    <w:lsdException w:name="Table List 3" w:semiHidden="1" w:unhideWhenUsed="1"/>
+    <w:lsdException w:name="Table List 4" w:semiHidden="1" w:unhideWhenUsed="1"/>
+    <w:lsdException w:name="Table List 5" w:semiHidden="1" w:unhideWhenUsed="1"/>
+    <w:lsdException w:name="Table List 6" w:semiHidden="1" w:unhideWhenUsed="1"/>
+    <w:lsdException w:name="Table List 7" w:semiHidden="1" w:unhideWhenUsed="1"/>
+    <w:lsdException w:name="Table List 8" w:semiHidden="1" w:unhideWhenUsed="1"/>
+    <w:lsdException w:name="Table 3D effects 1" w:semiHidden="1" w:unhideWhenUsed="1"/>
+    <w:lsdException w:name="Table 3D effects 2" w:semiHidden="1" w:unhideWhenUsed="1"/>
+    <w:lsdException w:name="Table 3D effects 3" w:semiHidden="1" w:unhideWhenUsed="1"/>
+    <w:lsdException w:name="Table Contemporary" w:semiHidden="1" w:unhideWhenUsed="1"/>
+    <w:lsdException w:name="Table Elegant" w:semiHidden="1" w:unhideWhenUsed="1"/>
+    <w:lsdException w:name="Table Professional" w:semiHidden="1" w:unhideWhenUsed="1"/>
+    <w:lsdException w:name="Table Subtle 1" w:semiHidden="1" w:unhideWhenUsed="1"/>
+    <w:lsdException w:name="Table Subtle 2" w:semiHidden="1" w:unhideWhenUsed="1"/>
+    <w:lsdException w:name="Table Web 1" w:semiHidden="1" w:unhideWhenUsed="1"/>
+    <w:lsdException w:name="Table Web 2" w:semiHidden="1" w:unhideWhenUsed="1"/>
+    <w:lsdException w:name="Table Web 3" w:semiHidden="1" w:unhideWhenUsed="1"/>
+    <w:lsdException w:name="Balloon Text" w:semiHidden="1" w:unhideWhenUsed="1"/>
+    <w:lsdException w:name="Table Grid" w:uiPriority="59"/>
+    <w:lsdException w:name="Table Theme" w:semiHidden="1" w:unhideWhenUsed="1"/>
+    <w:lsdException w:name="Note Level 1" w:semiHidden="1" w:unhideWhenUsed="1"/>
+    <w:lsdException w:name="Note Level 2" w:semiHidden="1" w:unhideWhenUsed="1"/>
+    <w:lsdException w:name="Note Level 3" w:semiHidden="1" w:unhideWhenUsed="1"/>
+    <w:lsdException w:name="Note Level 4" w:semiHidden="1" w:unhideWhenUsed="1"/>
+    <w:lsdException w:name="Note Level 5" w:semiHidden="1" w:unhideWhenUsed="1"/>
+    <w:lsdException w:name="Note Level 6" w:semiHidden="1" w:unhideWhenUsed="1"/>
+    <w:lsdException w:name="Note Level 7" w:semiHidden="1" w:unhideWhenUsed="1"/>
+    <w:lsdException w:name="Note Level 8" w:semiHidden="1" w:unhideWhenUsed="1"/>
+    <w:lsdException w:name="Note Level 9" w:semiHidden="1" w:unhideWhenUsed="1"/>
+    <w:lsdException w:name="Placeholder Text" w:semiHidden="1"/>
+    <w:lsdException w:name="No Spacing" w:uiPriority="1" w:qFormat="1"/>
+    <w:lsdException w:name="Light Shading" w:uiPriority="60"/>
+    <w:lsdException w:name="Light List" w:uiPriority="61"/>
+    <w:lsdException w:name="Light Grid" w:uiPriority="62"/>
+    <w:lsdException w:name="Medium Shading 1" w:uiPriority="63"/>
+    <w:lsdException w:name="Medium Shading 2" w:uiPriority="64"/>
+    <w:lsdException w:name="Medium List 1" w:uiPriority="65"/>
+    <w:lsdException w:name="Medium List 2" w:uiPriority="66"/>
+    <w:lsdException w:name="Medium Grid 1" w:uiPriority="67"/>
+    <w:lsdException w:name="Medium Grid 2" w:uiPriority="68"/>
+    <w:lsdException w:name="Medium Grid 3" w:uiPriority="69"/>
+    <w:lsdException w:name="Dark List" w:uiPriority="70"/>
+    <w:lsdException w:name="Colorful Shading" w:uiPriority="71"/>
+    <w:lsdException w:name="Colorful List" w:uiPriority="72"/>
+    <w:lsdException w:name="Colorful Grid" w:uiPriority="73"/>
+    <w:lsdException w:name="Light Shading Accent 1" w:uiPriority="60"/>
+    <w:lsdException w:name="Light List Accent 1" w:uiPriority="61"/>
+    <w:lsdException w:name="Light Grid Accent 1" w:uiPriority="62"/>
+    <w:lsdException w:name="Medium Shading 1 Accent 1" w:uiPriority="63"/>
+    <w:lsdException w:name="Medium Shading 2 Accent 1" w:uiPriority="64"/>
+    <w:lsdException w:name="Medium List 1 Accent 1" w:uiPriority="65"/>
+    <w:lsdException w:name="Revision" w:semiHidden="1"/>
+    <w:lsdException w:name="List Paragraph" w:uiPriority="34" w:qFormat="1"/>
+    <w:lsdException w:name="Quote" w:uiPriority="29" w:qFormat="1"/>
+    <w:lsdException w:name="Intense Quote" w:uiPriority="30" w:qFormat="1"/>
+    <w:lsdException w:name="Medium List 2 Accent 1" w:uiPriority="66"/>
+    <w:lsdException w:name="Medium Grid 1 Accent 1" w:uiPriority="67"/>
+    <w:lsdException w:name="Medium Grid 2 Accent 1" w:uiPriority="68"/>
+    <w:lsdException w:name="Medium Grid 3 Accent 1" w:uiPriority="69"/>
+    <w:lsdException w:name="Dark List Accent 1" w:uiPriority="70"/>
+    <w:lsdException w:name="Colorful Shading Accent 1" w:uiPriority="71"/>
+    <w:lsdException w:name="Colorful List Accent 1" w:uiPriority="72"/>
+    <w:lsdException w:name="Colorful Grid Accent 1" w:uiPriority="73"/>
+    <w:lsdException w:name="Light Shading Accent 2" w:uiPriority="60"/>
+    <w:lsdException w:name="Light List Accent 2" w:uiPriority="61"/>
+    <w:lsdException w:name="Light Grid Accent 2" w:uiPriority="62"/>
+    <w:lsdException w:name="Medium Shading 1 Accent 2" w:uiPriority="63"/>
+    <w:lsdException w:name="Medium Shading 2 Accent 2" w:uiPriority="64"/>
+    <w:lsdException w:name="Medium List 1 Accent 2" w:uiPriority="65"/>
+    <w:lsdException w:name="Medium List 2 Accent 2" w:uiPriority="66"/>
+    <w:lsdException w:name="Medium Grid 1 Accent 2" w:uiPriority="67"/>
+    <w:lsdException w:name="Medium Grid 2 Accent 2" w:uiPriority="68"/>
+    <w:lsdException w:name="Medium Grid 3 Accent 2" w:uiPriority="69"/>
+    <w:lsdException w:name="Dark List Accent 2" w:uiPriority="70"/>
+    <w:lsdException w:name="Colorful Shading Accent 2" w:uiPriority="71"/>
+    <w:lsdException w:name="Colorful List Accent 2" w:uiPriority="72"/>
+    <w:lsdException w:name="Colorful Grid Accent 2" w:uiPriority="73"/>
+    <w:lsdException w:name="Light Shading Accent 3" w:uiPriority="60"/>
+    <w:lsdException w:name="Light List Accent 3" w:uiPriority="61"/>
+    <w:lsdException w:name="Light Grid Accent 3" w:uiPriority="62"/>
+    <w:lsdException w:name="Medium Shading 1 Accent 3" w:uiPriority="63"/>
+    <w:lsdException w:name="Medium Shading 2 Accent 3" w:uiPriority="64"/>
+    <w:lsdException w:name="Medium List 1 Accent 3" w:uiPriority="65"/>
+    <w:lsdException w:name="Medium List 2 Accent 3" w:uiPriority="66"/>
+    <w:lsdException w:name="Medium Grid 1 Accent 3" w:uiPriority="67"/>
+    <w:lsdException w:name="Medium Grid 2 Accent 3" w:uiPriority="68"/>
+    <w:lsdException w:name="Medium Grid 3 Accent 3" w:uiPriority="69"/>
+    <w:lsdException w:name="Dark List Accent 3" w:uiPriority="70"/>
+    <w:lsdException w:name="Colorful Shading Accent 3" w:uiPriority="71"/>
+    <w:lsdException w:name="Colorful List Accent 3" w:uiPriority="72"/>
+    <w:lsdException w:name="Colorful Grid Accent 3" w:uiPriority="73"/>
+    <w:lsdException w:name="Light Shading Accent 4" w:uiPriority="60"/>
+    <w:lsdException w:name="Light List Accent 4" w:uiPriority="61"/>
+    <w:lsdException w:name="Light Grid Accent 4" w:uiPriority="62"/>
+    <w:lsdException w:name="Medium Shading 1 Accent 4" w:uiPriority="63"/>
+    <w:lsdException w:name="Medium Shading 2 Accent 4" w:uiPriority="64"/>
+    <w:lsdException w:name="Medium List 1 Accent 4" w:uiPriority="65"/>
+    <w:lsdException w:name="Medium List 2 Accent 4" w:uiPriority="66"/>
+    <w:lsdException w:name="Medium Grid 1 Accent 4" w:uiPriority="67"/>
+    <w:lsdException w:name="Medium Grid 2 Accent 4" w:uiPriority="68"/>
+    <w:lsdException w:name="Medium Grid 3 Accent 4" w:uiPriority="69"/>
+    <w:lsdException w:name="Dark List Accent 4" w:uiPriority="70"/>
+    <w:lsdException w:name="Colorful Shading Accent 4" w:uiPriority="71"/>
+    <w:lsdException w:name="Colorful List Accent 4" w:uiPriority="72"/>
+    <w:lsdException w:name="Colorful Grid Accent 4" w:uiPriority="73"/>
+    <w:lsdException w:name="Light Shading Accent 5" w:uiPriority="60"/>
+    <w:lsdException w:name="Light List Accent 5" w:uiPriority="61"/>
+    <w:lsdException w:name="Light Grid Accent 5" w:uiPriority="62"/>
+    <w:lsdException w:name="Medium Shading 1 Accent 5" w:uiPriority="63"/>
+    <w:lsdException w:name="Medium Shading 2 Accent 5" w:uiPriority="64"/>
+    <w:lsdException w:name="Medium List 1 Accent 5" w:uiPriority="65"/>
+    <w:lsdException w:name="Medium List 2 Accent 5" w:uiPriority="66"/>
+    <w:lsdException w:name="Medium Grid 1 Accent 5" w:uiPriority="67"/>
+    <w:lsdException w:name="Medium Grid 2 Accent 5" w:uiPriority="68"/>
+    <w:lsdException w:name="Medium Grid 3 Accent 5" w:uiPriority="69"/>
+    <w:lsdException w:name="Dark List Accent 5" w:uiPriority="70"/>
+    <w:lsdException w:name="Colorful Shading Accent 5" w:uiPriority="71"/>
+    <w:lsdException w:name="Colorful List Accent 5" w:uiPriority="72"/>
+    <w:lsdException w:name="Colorful Grid Accent 5" w:uiPriority="73"/>
+    <w:lsdException w:name="Light Shading Accent 6" w:uiPriority="60"/>
+    <w:lsdException w:name="Light List Accent 6" w:uiPriority="61"/>
+    <w:lsdException w:name="Light Grid Accent 6" w:uiPriority="62"/>
+    <w:lsdException w:name="Medium Shading 1 Accent 6" w:uiPriority="63"/>
+    <w:lsdException w:name="Medium Shading 2 Accent 6" w:uiPriority="64"/>
+    <w:lsdException w:name="Medium List 1 Accent 6" w:uiPriority="65"/>
+    <w:lsdException w:name="Medium List 2 Accent 6" w:uiPriority="66"/>
+    <w:lsdException w:name="Medium Grid 1 Accent 6" w:uiPriority="67"/>
+    <w:lsdException w:name="Medium Grid 2 Accent 6" w:uiPriority="68"/>
+    <w:lsdException w:name="Medium Grid 3 Accent 6" w:uiPriority="69"/>
+    <w:lsdException w:name="Dark List Accent 6" w:uiPriority="70"/>
+    <w:lsdException w:name="Colorful Shading Accent 6" w:uiPriority="71"/>
+    <w:lsdException w:name="Colorful List Accent 6" w:uiPriority="72"/>
+    <w:lsdException w:name="Colorful Grid Accent 6" w:uiPriority="73"/>
+    <w:lsdException w:name="Subtle Emphasis" w:uiPriority="19" w:qFormat="1"/>
+    <w:lsdException w:name="Intense Emphasis" w:uiPriority="21" w:qFormat="1"/>
+    <w:lsdException w:name="Subtle Reference" w:uiPriority="31" w:qFormat="1"/>
+    <w:lsdException w:name="Intense Reference" w:uiPriority="32" w:qFormat="1"/>
+    <w:lsdException w:name="Book Title" w:uiPriority="33" w:qFormat="1"/>
+    <w:lsdException w:name="Bibliography" w:semiHidden="1" w:uiPriority="37" w:unhideWhenUsed="1"/>
+    <w:lsdException w:name="TOC Heading" w:semiHidden="1" w:uiPriority="39" w:unhideWhenUsed="1" w:qFormat="1"/>
+    <w:lsdException w:name="Plain Table 1" w:uiPriority="41"/>
+    <w:lsdException w:name="Plain Table 2" w:uiPriority="42"/>
+    <w:lsdException w:name="Plain Table 3" w:uiPriority="43"/>
+    <w:lsdException w:name="Plain Table 4" w:uiPriority="44"/>
+    <w:lsdException w:name="Plain Table 5" w:uiPriority="45"/>
+    <w:lsdException w:name="Grid Table Light" w:uiPriority="40"/>
+    <w:lsdException w:name="Grid Table 1 Light" w:uiPriority="46"/>
+    <w:lsdException w:name="Grid Table 2" w:uiPriority="47"/>
+    <w:lsdException w:name="Grid Table 3" w:uiPriority="48"/>
+    <w:lsdException w:name="Grid Table 4" w:uiPriority="49"/>
+    <w:lsdException w:name="Grid Table 5 Dark" w:uiPriority="50"/>
+    <w:lsdException w:name="Grid Table 6 Colorful" w:uiPriority="51"/>
+    <w:lsdException w:name="Grid Table 7 Colorful" w:uiPriority="52"/>
+    <w:lsdException w:name="Grid Table 1 Light Accent 1" w:uiPriority="46"/>
+    <w:lsdException w:name="Grid Table 2 Accent 1" w:uiPriority="47"/>
+    <w:lsdException w:name="Grid Table 3 Accent 1" w:uiPriority="48"/>
+    <w:lsdException w:name="Grid Table 4 Accent 1" w:uiPriority="49"/>
+    <w:lsdException w:name="Grid Table 5 Dark Accent 1" w:uiPriority="50"/>
+    <w:lsdException w:name="Grid Table 6 Colorful Accent 1" w:uiPriority="51"/>
+    <w:lsdException w:name="Grid Table 7 Colorful Accent 1" w:uiPriority="52"/>
+    <w:lsdException w:name="Grid Table 1 Light Accent 2" w:uiPriority="46"/>
+    <w:lsdException w:name="Grid Table 2 Accent 2" w:uiPriority="47"/>
+    <w:lsdException w:name="Grid Table 3 Accent 2" w:uiPriority="48"/>
+    <w:lsdException w:name="Grid Table 4 Accent 2" w:uiPriority="49"/>
+    <w:lsdException w:name="Grid Table 5 Dark Accent 2" w:uiPriority="50"/>
+    <w:lsdException w:name="Grid Table 6 Colorful Accent 2" w:uiPriority="51"/>
+    <w:lsdException w:name="Grid Table 7 Colorful Accent 2" w:uiPriority="52"/>
+    <w:lsdException w:name="Grid Table 1 Light Accent 3" w:uiPriority="46"/>
+    <w:lsdException w:name="Grid Table 2 Accent 3" w:uiPriority="47"/>
+    <w:lsdException w:name="Grid Table 3 Accent 3" w:uiPriority="48"/>
+    <w:lsdException w:name="Grid Table 4 Accent 3" w:uiPriority="49"/>
+    <w:lsdException w:name="Grid Table 5 Dark Accent 3" w:uiPriority="50"/>
+    <w:lsdException w:name="Grid Table 6 Colorful Accent 3" w:uiPriority="51"/>
+    <w:lsdException w:name="Grid Table 7 Colorful Accent 3" w:uiPriority="52"/>
+    <w:lsdException w:name="Grid Table 1 Light Accent 4" w:uiPriority="46"/>
+    <w:lsdException w:name="Grid Table 2 Accent 4" w:uiPriority="47"/>
+    <w:lsdException w:name="Grid Table 3 Accent 4" w:uiPriority="48"/>
+    <w:lsdException w:name="Grid Table 4 Accent 4" w:uiPriority="49"/>
+    <w:lsdException w:name="Grid Table 5 Dark Accent 4" w:uiPriority="50"/>
+    <w:lsdException w:name="Grid Table 6 Colorful Accent 4" w:uiPriority="51"/>
+    <w:lsdException w:name="Grid Table 7 Colorful Accent 4" w:uiPriority="52"/>
+    <w:lsdException w:name="Grid Table 1 Light Accent 5" w:uiPriority="46"/>
+    <w:lsdException w:name="Grid Table 2 Accent 5" w:uiPriority="47"/>
+    <w:lsdException w:name="Grid Table 3 Accent 5" w:uiPriority="48"/>
+    <w:lsdException w:name="Grid Table 4 Accent 5" w:uiPriority="49"/>
+    <w:lsdException w:name="Grid Table 5 Dark Accent 5" w:uiPriority="50"/>
+    <w:lsdException w:name="Grid Table 6 Colorful Accent 5" w:uiPriority="51"/>
+    <w:lsdException w:name="Grid Table 7 Colorful Accent 5" w:uiPriority="52"/>
+    <w:lsdException w:name="Grid Table 1 Light Accent 6" w:uiPriority="46"/>
+    <w:lsdException w:name="Grid Table 2 Accent 6" w:uiPriority="47"/>
+    <w:lsdException w:name="Grid Table 3 Accent 6" w:uiPriority="48"/>
+    <w:lsdException w:name="Grid Table 4 Accent 6" w:uiPriority="49"/>
+    <w:lsdException w:name="Grid Table 5 Dark Accent 6" w:uiPriority="50"/>
+    <w:lsdException w:name="Grid Table 6 Colorful Accent 6" w:uiPriority="51"/>
+    <w:lsdException w:name="Grid Table 7 Colorful Accent 6" w:uiPriority="52"/>
+    <w:lsdException w:name="List Table 1 Light" w:uiPriority="46"/>
+    <w:lsdException w:name="List Table 2" w:uiPriority="47"/>
+    <w:lsdException w:name="List Table 3" w:uiPriority="48"/>
+    <w:lsdException w:name="List Table 4" w:uiPriority="49"/>
+    <w:lsdException w:name="List Table 5 Dark" w:uiPriority="50"/>
+    <w:lsdException w:name="List Table 6 Colorful" w:uiPriority="51"/>
+    <w:lsdException w:name="List Table 7 Colorful" w:uiPriority="52"/>
+    <w:lsdException w:name="List Table 1 Light Accent 1" w:uiPriority="46"/>
+    <w:lsdException w:name="List Table 2 Accent 1" w:uiPriority="47"/>
+    <w:lsdException w:name="List Table 3 Accent 1" w:uiPriority="48"/>
+    <w:lsdException w:name="List Table 4 Accent 1" w:uiPriority="49"/>
+    <w:lsdException w:name="List Table 5 Dark Accent 1" w:uiPriority="50"/>
+    <w:lsdException w:name="List Table 6 Colorful Accent 1" w:uiPriority="51"/>
+    <w:lsdException w:name="List Table 7 Colorful Accent 1" w:uiPriority="52"/>
+    <w:lsdException w:name="List Table 1 Light Accent 2" w:uiPriority="46"/>
+    <w:lsdException w:name="List Table 2 Accent 2" w:uiPriority="47"/>
+    <w:lsdException w:name="List Table 3 Accent 2" w:uiPriority="48"/>
+    <w:lsdException w:name="List Table 4 Accent 2" w:uiPriority="49"/>
+    <w:lsdException w:name="List Table 5 Dark Accent 2" w:uiPriority="50"/>
+    <w:lsdException w:name="List Table 6 Colorful Accent 2" w:uiPriority="51"/>
+    <w:lsdException w:name="List Table 7 Colorful Accent 2" w:uiPriority="52"/>
+    <w:lsdException w:name="List Table 1 Light Accent 3" w:uiPriority="46"/>
+    <w:lsdException w:name="List Table 2 Accent 3" w:uiPriority="47"/>
+    <w:lsdException w:name="List Table 3 Accent 3" w:uiPriority="48"/>
+    <w:lsdException w:name="List Table 4 Accent 3" w:uiPriority="49"/>
+    <w:lsdException w:name="List Table 5 Dark Accent 3" w:uiPriority="50"/>
+    <w:lsdException w:name="List Table 6 Colorful Accent 3" w:uiPriority="51"/>
+    <w:lsdException w:name="List Table 7 Colorful Accent 3" w:uiPriority="52"/>
+    <w:lsdException w:name="List Table 1 Light Accent 4" w:uiPriority="46"/>
+    <w:lsdException w:name="List Table 2 Accent 4" w:uiPriority="47"/>
+    <w:lsdException w:name="List Table 3 Accent 4" w:uiPriority="48"/>
+    <w:lsdException w:name="List Table 4 Accent 4" w:uiPriority="49"/>
+    <w:lsdException w:name="List Table 5 Dark Accent 4" w:uiPriority="50"/>
+    <w:lsdException w:name="List Table 6 Colorful Accent 4" w:uiPriority="51"/>
+    <w:lsdException w:name="List Table 7 Colorful Accent 4" w:uiPriority="52"/>
+    <w:lsdException w:name="List Table 1 Light Accent 5" w:uiPriority="46"/>
+    <w:lsdException w:name="List Table 2 Accent 5" w:uiPriority="47"/>
+    <w:lsdException w:name="List Table 3 Accent 5" w:uiPriority="48"/>
+    <w:lsdException w:name="List Table 4 Accent 5" w:uiPriority="49"/>
+    <w:lsdException w:name="List Table 5 Dark Accent 5" w:uiPriority="50"/>
+    <w:lsdException w:name="List Table 6 Colorful Accent 5" w:uiPriority="51"/>
+    <w:lsdException w:name="List Table 7 Colorful Accent 5" w:uiPriority="52"/>
+    <w:lsdException w:name="List Table 1 Light Accent 6" w:uiPriority="46"/>
+    <w:lsdException w:name="List Table 2 Accent 6" w:uiPriority="47"/>
+    <w:lsdException w:name="List Table 3 Accent 6" w:uiPriority="48"/>
+    <w:lsdException w:name="List Table 4 Accent 6" w:uiPriority="49"/>
+    <w:lsdException w:name="List Table 5 Dark Accent 6" w:uiPriority="50"/>
+    <w:lsdException w:name="List Table 6 Colorful Accent 6" w:uiPriority="51"/>
+    <w:lsdException w:name="List Table 7 Colorful Accent 6" w:uiPriority="52"/>
   </w:latentStyles>
   <w:style w:type="paragraph" w:default="1" w:styleId="Normal">
     <w:name w:val="Normal"/>
@@ -924,6 +1203,7 @@
       <w:spacing w:after="0" w:line="240" w:lineRule="auto"/>
     </w:pPr>
     <w:tblPr>
+      <w:tblInd w:w="0" w:type="dxa"/>
       <w:tblBorders>
         <w:top w:val="single" w:sz="4" w:space="0" w:color="auto"/>
         <w:left w:val="single" w:sz="4" w:space="0" w:color="auto"/>
@@ -932,6 +1212,12 @@
         <w:insideH w:val="single" w:sz="4" w:space="0" w:color="auto"/>
         <w:insideV w:val="single" w:sz="4" w:space="0" w:color="auto"/>
       </w:tblBorders>
+      <w:tblCellMar>
+        <w:top w:w="0" w:type="dxa"/>
+        <w:left w:w="108" w:type="dxa"/>
+        <w:bottom w:w="0" w:type="dxa"/>
+        <w:right w:w="108" w:type="dxa"/>
+      </w:tblCellMar>
     </w:tblPr>
   </w:style>
   <w:style w:type="table" w:styleId="MediumShading1-Accent1">
@@ -945,6 +1231,7 @@
     <w:tblPr>
       <w:tblStyleRowBandSize w:val="1"/>
       <w:tblStyleColBandSize w:val="1"/>
+      <w:tblInd w:w="0" w:type="dxa"/>
       <w:tblBorders>
         <w:top w:val="single" w:sz="8" w:space="0" w:color="7BA0CD" w:themeColor="accent1" w:themeTint="BF"/>
         <w:left w:val="single" w:sz="8" w:space="0" w:color="7BA0CD" w:themeColor="accent1" w:themeTint="BF"/>
@@ -952,6 +1239,12 @@
         <w:right w:val="single" w:sz="8" w:space="0" w:color="7BA0CD" w:themeColor="accent1" w:themeTint="BF"/>
         <w:insideH w:val="single" w:sz="8" w:space="0" w:color="7BA0CD" w:themeColor="accent1" w:themeTint="BF"/>
       </w:tblBorders>
+      <w:tblCellMar>
+        <w:top w:w="0" w:type="dxa"/>
+        <w:left w:w="108" w:type="dxa"/>
+        <w:bottom w:w="0" w:type="dxa"/>
+        <w:right w:w="108" w:type="dxa"/>
+      </w:tblCellMar>
     </w:tblPr>
     <w:tblStylePr w:type="firstRow">
       <w:pPr>
@@ -1044,6 +1337,7 @@
     <w:tblPr>
       <w:tblStyleRowBandSize w:val="1"/>
       <w:tblStyleColBandSize w:val="1"/>
+      <w:tblInd w:w="0" w:type="dxa"/>
       <w:tblBorders>
         <w:top w:val="single" w:sz="8" w:space="0" w:color="FFFFFF" w:themeColor="background1"/>
         <w:left w:val="single" w:sz="8" w:space="0" w:color="FFFFFF" w:themeColor="background1"/>
@@ -1052,448 +1346,12 @@
         <w:insideH w:val="single" w:sz="6" w:space="0" w:color="FFFFFF" w:themeColor="background1"/>
         <w:insideV w:val="single" w:sz="6" w:space="0" w:color="FFFFFF" w:themeColor="background1"/>
       </w:tblBorders>
-    </w:tblPr>
-    <w:tcPr>
-      <w:shd w:val="clear" w:color="auto" w:fill="D3DFEE" w:themeFill="accent1" w:themeFillTint="3F"/>
-    </w:tcPr>
-    <w:tblStylePr w:type="firstRow">
-      <w:rPr>
-        <w:b/>
-        <w:bCs/>
-        <w:i w:val="0"/>
-        <w:iCs w:val="0"/>
-        <w:color w:val="FFFFFF" w:themeColor="background1"/>
-      </w:rPr>
-      <w:tblPr/>
-      <w:tcPr>
-        <w:tcBorders>
-          <w:top w:val="single" w:sz="8" w:space="0" w:color="FFFFFF" w:themeColor="background1"/>
-          <w:left w:val="single" w:sz="8" w:space="0" w:color="FFFFFF" w:themeColor="background1"/>
-          <w:bottom w:val="single" w:sz="24" w:space="0" w:color="FFFFFF" w:themeColor="background1"/>
-          <w:right w:val="single" w:sz="8" w:space="0" w:color="FFFFFF" w:themeColor="background1"/>
-          <w:insideH w:val="nil"/>
-          <w:insideV w:val="single" w:sz="8" w:space="0" w:color="FFFFFF" w:themeColor="background1"/>
-        </w:tcBorders>
-        <w:shd w:val="clear" w:color="auto" w:fill="4F81BD" w:themeFill="accent1"/>
-      </w:tcPr>
-    </w:tblStylePr>
-    <w:tblStylePr w:type="lastRow">
-      <w:rPr>
-        <w:b/>
-        <w:bCs/>
-        <w:i w:val="0"/>
-        <w:iCs w:val="0"/>
-        <w:color w:val="FFFFFF" w:themeColor="background1"/>
-      </w:rPr>
-      <w:tblPr/>
-      <w:tcPr>
-        <w:tcBorders>
-          <w:top w:val="single" w:sz="24" w:space="0" w:color="FFFFFF" w:themeColor="background1"/>
-          <w:left w:val="single" w:sz="8" w:space="0" w:color="FFFFFF" w:themeColor="background1"/>
-          <w:bottom w:val="single" w:sz="8" w:space="0" w:color="FFFFFF" w:themeColor="background1"/>
-          <w:right w:val="single" w:sz="8" w:space="0" w:color="FFFFFF" w:themeColor="background1"/>
-          <w:insideH w:val="nil"/>
-          <w:insideV w:val="single" w:sz="8" w:space="0" w:color="FFFFFF" w:themeColor="background1"/>
-        </w:tcBorders>
-        <w:shd w:val="clear" w:color="auto" w:fill="4F81BD" w:themeFill="accent1"/>
-      </w:tcPr>
-    </w:tblStylePr>
-    <w:tblStylePr w:type="firstCol">
-      <w:rPr>
-        <w:b/>
-        <w:bCs/>
-        <w:i w:val="0"/>
-        <w:iCs w:val="0"/>
-        <w:color w:val="FFFFFF" w:themeColor="background1"/>
-      </w:rPr>
-      <w:tblPr/>
-      <w:tcPr>
-        <w:tcBorders>
-          <w:left w:val="single" w:sz="8" w:space="0" w:color="FFFFFF" w:themeColor="background1"/>
-          <w:right w:val="single" w:sz="24" w:space="0" w:color="FFFFFF" w:themeColor="background1"/>
-          <w:insideH w:val="nil"/>
-          <w:insideV w:val="nil"/>
-        </w:tcBorders>
-        <w:shd w:val="clear" w:color="auto" w:fill="4F81BD" w:themeFill="accent1"/>
-      </w:tcPr>
-    </w:tblStylePr>
-    <w:tblStylePr w:type="lastCol">
-      <w:rPr>
-        <w:b/>
-        <w:bCs/>
-        <w:i w:val="0"/>
-        <w:iCs w:val="0"/>
-        <w:color w:val="FFFFFF" w:themeColor="background1"/>
-      </w:rPr>
-      <w:tblPr/>
-      <w:tcPr>
-        <w:tcBorders>
-          <w:top w:val="nil"/>
-          <w:left w:val="single" w:sz="24" w:space="0" w:color="FFFFFF" w:themeColor="background1"/>
-          <w:bottom w:val="nil"/>
-          <w:right w:val="nil"/>
-          <w:insideH w:val="nil"/>
-          <w:insideV w:val="nil"/>
-        </w:tcBorders>
-        <w:shd w:val="clear" w:color="auto" w:fill="4F81BD" w:themeFill="accent1"/>
-      </w:tcPr>
-    </w:tblStylePr>
-    <w:tblStylePr w:type="band1Vert">
-      <w:tblPr/>
-      <w:tcPr>
-        <w:tcBorders>
-          <w:top w:val="single" w:sz="8" w:space="0" w:color="FFFFFF" w:themeColor="background1"/>
-          <w:left w:val="single" w:sz="8" w:space="0" w:color="FFFFFF" w:themeColor="background1"/>
-          <w:bottom w:val="single" w:sz="8" w:space="0" w:color="FFFFFF" w:themeColor="background1"/>
-          <w:right w:val="single" w:sz="8" w:space="0" w:color="FFFFFF" w:themeColor="background1"/>
-          <w:insideH w:val="nil"/>
-          <w:insideV w:val="nil"/>
-        </w:tcBorders>
-        <w:shd w:val="clear" w:color="auto" w:fill="A7BFDE" w:themeFill="accent1" w:themeFillTint="7F"/>
-      </w:tcPr>
-    </w:tblStylePr>
-    <w:tblStylePr w:type="band1Horz">
-      <w:tblPr/>
-      <w:tcPr>
-        <w:tcBorders>
-          <w:top w:val="single" w:sz="8" w:space="0" w:color="FFFFFF" w:themeColor="background1"/>
-          <w:left w:val="single" w:sz="8" w:space="0" w:color="FFFFFF" w:themeColor="background1"/>
-          <w:bottom w:val="single" w:sz="8" w:space="0" w:color="FFFFFF" w:themeColor="background1"/>
-          <w:right w:val="single" w:sz="8" w:space="0" w:color="FFFFFF" w:themeColor="background1"/>
-          <w:insideH w:val="single" w:sz="8" w:space="0" w:color="FFFFFF" w:themeColor="background1"/>
-          <w:insideV w:val="single" w:sz="8" w:space="0" w:color="FFFFFF" w:themeColor="background1"/>
-        </w:tcBorders>
-        <w:shd w:val="clear" w:color="auto" w:fill="A7BFDE" w:themeFill="accent1" w:themeFillTint="7F"/>
-      </w:tcPr>
-    </w:tblStylePr>
-  </w:style>
-</w:styles>
-</file>
-
-<file path=word/stylesWithEffects.xml><?xml version="1.0" encoding="utf-8"?>
-<w:styles xmlns:wpc="http://schemas.microsoft.com/office/word/2010/wordprocessingCanvas" xmlns:mc="http://schemas.openxmlformats.org/markup-compatibility/2006" xmlns:o="urn:schemas-microsoft-com:office:office" xmlns:r="http://schemas.openxmlformats.org/officeDocument/2006/relationships" xmlns:m="http://schemas.openxmlformats.org/officeDocument/2006/math" xmlns:v="urn:schemas-microsoft-com:vml" xmlns:wp14="http://schemas.microsoft.com/office/word/2010/wordprocessingDrawing" xmlns:wp="http://schemas.openxmlformats.org/drawingml/2006/wordprocessingDrawing" xmlns:w10="urn:schemas-microsoft-com:office:word" xmlns:w="http://schemas.openxmlformats.org/wordprocessingml/2006/main" xmlns:w14="http://schemas.microsoft.com/office/word/2010/wordml" xmlns:wpg="http://schemas.microsoft.com/office/word/2010/wordprocessingGroup" xmlns:wpi="http://schemas.microsoft.com/office/word/2010/wordprocessingInk" xmlns:wne="http://schemas.microsoft.com/office/word/2006/wordml" xmlns:wps="http://schemas.microsoft.com/office/word/2010/wordprocessingShape" mc:Ignorable="w14 wp14">
-  <w:docDefaults>
-    <w:rPrDefault>
-      <w:rPr>
-        <w:rFonts w:asciiTheme="minorHAnsi" w:eastAsiaTheme="minorHAnsi" w:hAnsiTheme="minorHAnsi" w:cstheme="minorBidi"/>
-        <w:sz w:val="22"/>
-        <w:szCs w:val="22"/>
-        <w:lang w:val="en-US" w:eastAsia="en-US" w:bidi="ar-SA"/>
-      </w:rPr>
-    </w:rPrDefault>
-    <w:pPrDefault>
-      <w:pPr>
-        <w:spacing w:after="200" w:line="276" w:lineRule="auto"/>
-      </w:pPr>
-    </w:pPrDefault>
-  </w:docDefaults>
-  <w:latentStyles w:defLockedState="0" w:defUIPriority="99" w:defSemiHidden="1" w:defUnhideWhenUsed="1" w:defQFormat="0" w:count="267">
-    <w:lsdException w:name="Normal" w:semiHidden="0" w:uiPriority="0" w:unhideWhenUsed="0" w:qFormat="1"/>
-    <w:lsdException w:name="heading 1" w:semiHidden="0" w:uiPriority="9" w:unhideWhenUsed="0" w:qFormat="1"/>
-    <w:lsdException w:name="heading 2" w:uiPriority="9" w:qFormat="1"/>
-    <w:lsdException w:name="heading 3" w:uiPriority="9" w:qFormat="1"/>
-    <w:lsdException w:name="heading 4" w:uiPriority="9" w:qFormat="1"/>
-    <w:lsdException w:name="heading 5" w:uiPriority="9" w:qFormat="1"/>
-    <w:lsdException w:name="heading 6" w:uiPriority="9" w:qFormat="1"/>
-    <w:lsdException w:name="heading 7" w:uiPriority="9" w:qFormat="1"/>
-    <w:lsdException w:name="heading 8" w:uiPriority="9" w:qFormat="1"/>
-    <w:lsdException w:name="heading 9" w:uiPriority="9" w:qFormat="1"/>
-    <w:lsdException w:name="toc 1" w:uiPriority="39"/>
-    <w:lsdException w:name="toc 2" w:uiPriority="39"/>
-    <w:lsdException w:name="toc 3" w:uiPriority="39"/>
-    <w:lsdException w:name="toc 4" w:uiPriority="39"/>
-    <w:lsdException w:name="toc 5" w:uiPriority="39"/>
-    <w:lsdException w:name="toc 6" w:uiPriority="39"/>
-    <w:lsdException w:name="toc 7" w:uiPriority="39"/>
-    <w:lsdException w:name="toc 8" w:uiPriority="39"/>
-    <w:lsdException w:name="toc 9" w:uiPriority="39"/>
-    <w:lsdException w:name="caption" w:uiPriority="35" w:qFormat="1"/>
-    <w:lsdException w:name="Title" w:semiHidden="0" w:uiPriority="10" w:unhideWhenUsed="0" w:qFormat="1"/>
-    <w:lsdException w:name="Default Paragraph Font" w:uiPriority="1"/>
-    <w:lsdException w:name="Subtitle" w:semiHidden="0" w:uiPriority="11" w:unhideWhenUsed="0" w:qFormat="1"/>
-    <w:lsdException w:name="Strong" w:semiHidden="0" w:uiPriority="22" w:unhideWhenUsed="0" w:qFormat="1"/>
-    <w:lsdException w:name="Emphasis" w:semiHidden="0" w:uiPriority="20" w:unhideWhenUsed="0" w:qFormat="1"/>
-    <w:lsdException w:name="Table Grid" w:semiHidden="0" w:uiPriority="59" w:unhideWhenUsed="0"/>
-    <w:lsdException w:name="Placeholder Text" w:unhideWhenUsed="0"/>
-    <w:lsdException w:name="No Spacing" w:semiHidden="0" w:uiPriority="1" w:unhideWhenUsed="0" w:qFormat="1"/>
-    <w:lsdException w:name="Light Shading" w:semiHidden="0" w:uiPriority="60" w:unhideWhenUsed="0"/>
-    <w:lsdException w:name="Light List" w:semiHidden="0" w:uiPriority="61" w:unhideWhenUsed="0"/>
-    <w:lsdException w:name="Light Grid" w:semiHidden="0" w:uiPriority="62" w:unhideWhenUsed="0"/>
-    <w:lsdException w:name="Medium Shading 1" w:semiHidden="0" w:uiPriority="63" w:unhideWhenUsed="0"/>
-    <w:lsdException w:name="Medium Shading 2" w:semiHidden="0" w:uiPriority="64" w:unhideWhenUsed="0"/>
-    <w:lsdException w:name="Medium List 1" w:semiHidden="0" w:uiPriority="65" w:unhideWhenUsed="0"/>
-    <w:lsdException w:name="Medium List 2" w:semiHidden="0" w:uiPriority="66" w:unhideWhenUsed="0"/>
-    <w:lsdException w:name="Medium Grid 1" w:semiHidden="0" w:uiPriority="67" w:unhideWhenUsed="0"/>
-    <w:lsdException w:name="Medium Grid 2" w:semiHidden="0" w:uiPriority="68" w:unhideWhenUsed="0"/>
-    <w:lsdException w:name="Medium Grid 3" w:semiHidden="0" w:uiPriority="69" w:unhideWhenUsed="0"/>
-    <w:lsdException w:name="Dark List" w:semiHidden="0" w:uiPriority="70" w:unhideWhenUsed="0"/>
-    <w:lsdException w:name="Colorful Shading" w:semiHidden="0" w:uiPriority="71" w:unhideWhenUsed="0"/>
-    <w:lsdException w:name="Colorful List" w:semiHidden="0" w:uiPriority="72" w:unhideWhenUsed="0"/>
-    <w:lsdException w:name="Colorful Grid" w:semiHidden="0" w:uiPriority="73" w:unhideWhenUsed="0"/>
-    <w:lsdException w:name="Light Shading Accent 1" w:semiHidden="0" w:uiPriority="60" w:unhideWhenUsed="0"/>
-    <w:lsdException w:name="Light List Accent 1" w:semiHidden="0" w:uiPriority="61" w:unhideWhenUsed="0"/>
-    <w:lsdException w:name="Light Grid Accent 1" w:semiHidden="0" w:uiPriority="62" w:unhideWhenUsed="0"/>
-    <w:lsdException w:name="Medium Shading 1 Accent 1" w:semiHidden="0" w:uiPriority="63" w:unhideWhenUsed="0"/>
-    <w:lsdException w:name="Medium Shading 2 Accent 1" w:semiHidden="0" w:uiPriority="64" w:unhideWhenUsed="0"/>
-    <w:lsdException w:name="Medium List 1 Accent 1" w:semiHidden="0" w:uiPriority="65" w:unhideWhenUsed="0"/>
-    <w:lsdException w:name="Revision" w:unhideWhenUsed="0"/>
-    <w:lsdException w:name="List Paragraph" w:semiHidden="0" w:uiPriority="34" w:unhideWhenUsed="0" w:qFormat="1"/>
-    <w:lsdException w:name="Quote" w:semiHidden="0" w:uiPriority="29" w:unhideWhenUsed="0" w:qFormat="1"/>
-    <w:lsdException w:name="Intense Quote" w:semiHidden="0" w:uiPriority="30" w:unhideWhenUsed="0" w:qFormat="1"/>
-    <w:lsdException w:name="Medium List 2 Accent 1" w:semiHidden="0" w:uiPriority="66" w:unhideWhenUsed="0"/>
-    <w:lsdException w:name="Medium Grid 1 Accent 1" w:semiHidden="0" w:uiPriority="67" w:unhideWhenUsed="0"/>
-    <w:lsdException w:name="Medium Grid 2 Accent 1" w:semiHidden="0" w:uiPriority="68" w:unhideWhenUsed="0"/>
-    <w:lsdException w:name="Medium Grid 3 Accent 1" w:semiHidden="0" w:uiPriority="69" w:unhideWhenUsed="0"/>
-    <w:lsdException w:name="Dark List Accent 1" w:semiHidden="0" w:uiPriority="70" w:unhideWhenUsed="0"/>
-    <w:lsdException w:name="Colorful Shading Accent 1" w:semiHidden="0" w:uiPriority="71" w:unhideWhenUsed="0"/>
-    <w:lsdException w:name="Colorful List Accent 1" w:semiHidden="0" w:uiPriority="72" w:unhideWhenUsed="0"/>
-    <w:lsdException w:name="Colorful Grid Accent 1" w:semiHidden="0" w:uiPriority="73" w:unhideWhenUsed="0"/>
-    <w:lsdException w:name="Light Shading Accent 2" w:semiHidden="0" w:uiPriority="60" w:unhideWhenUsed="0"/>
-    <w:lsdException w:name="Light List Accent 2" w:semiHidden="0" w:uiPriority="61" w:unhideWhenUsed="0"/>
-    <w:lsdException w:name="Light Grid Accent 2" w:semiHidden="0" w:uiPriority="62" w:unhideWhenUsed="0"/>
-    <w:lsdException w:name="Medium Shading 1 Accent 2" w:semiHidden="0" w:uiPriority="63" w:unhideWhenUsed="0"/>
-    <w:lsdException w:name="Medium Shading 2 Accent 2" w:semiHidden="0" w:uiPriority="64" w:unhideWhenUsed="0"/>
-    <w:lsdException w:name="Medium List 1 Accent 2" w:semiHidden="0" w:uiPriority="65" w:unhideWhenUsed="0"/>
-    <w:lsdException w:name="Medium List 2 Accent 2" w:semiHidden="0" w:uiPriority="66" w:unhideWhenUsed="0"/>
-    <w:lsdException w:name="Medium Grid 1 Accent 2" w:semiHidden="0" w:uiPriority="67" w:unhideWhenUsed="0"/>
-    <w:lsdException w:name="Medium Grid 2 Accent 2" w:semiHidden="0" w:uiPriority="68" w:unhideWhenUsed="0"/>
-    <w:lsdException w:name="Medium Grid 3 Accent 2" w:semiHidden="0" w:uiPriority="69" w:unhideWhenUsed="0"/>
-    <w:lsdException w:name="Dark List Accent 2" w:semiHidden="0" w:uiPriority="70" w:unhideWhenUsed="0"/>
-    <w:lsdException w:name="Colorful Shading Accent 2" w:semiHidden="0" w:uiPriority="71" w:unhideWhenUsed="0"/>
-    <w:lsdException w:name="Colorful List Accent 2" w:semiHidden="0" w:uiPriority="72" w:unhideWhenUsed="0"/>
-    <w:lsdException w:name="Colorful Grid Accent 2" w:semiHidden="0" w:uiPriority="73" w:unhideWhenUsed="0"/>
-    <w:lsdException w:name="Light Shading Accent 3" w:semiHidden="0" w:uiPriority="60" w:unhideWhenUsed="0"/>
-    <w:lsdException w:name="Light List Accent 3" w:semiHidden="0" w:uiPriority="61" w:unhideWhenUsed="0"/>
-    <w:lsdException w:name="Light Grid Accent 3" w:semiHidden="0" w:uiPriority="62" w:unhideWhenUsed="0"/>
-    <w:lsdException w:name="Medium Shading 1 Accent 3" w:semiHidden="0" w:uiPriority="63" w:unhideWhenUsed="0"/>
-    <w:lsdException w:name="Medium Shading 2 Accent 3" w:semiHidden="0" w:uiPriority="64" w:unhideWhenUsed="0"/>
-    <w:lsdException w:name="Medium List 1 Accent 3" w:semiHidden="0" w:uiPriority="65" w:unhideWhenUsed="0"/>
-    <w:lsdException w:name="Medium List 2 Accent 3" w:semiHidden="0" w:uiPriority="66" w:unhideWhenUsed="0"/>
-    <w:lsdException w:name="Medium Grid 1 Accent 3" w:semiHidden="0" w:uiPriority="67" w:unhideWhenUsed="0"/>
-    <w:lsdException w:name="Medium Grid 2 Accent 3" w:semiHidden="0" w:uiPriority="68" w:unhideWhenUsed="0"/>
-    <w:lsdException w:name="Medium Grid 3 Accent 3" w:semiHidden="0" w:uiPriority="69" w:unhideWhenUsed="0"/>
-    <w:lsdException w:name="Dark List Accent 3" w:semiHidden="0" w:uiPriority="70" w:unhideWhenUsed="0"/>
-    <w:lsdException w:name="Colorful Shading Accent 3" w:semiHidden="0" w:uiPriority="71" w:unhideWhenUsed="0"/>
-    <w:lsdException w:name="Colorful List Accent 3" w:semiHidden="0" w:uiPriority="72" w:unhideWhenUsed="0"/>
-    <w:lsdException w:name="Colorful Grid Accent 3" w:semiHidden="0" w:uiPriority="73" w:unhideWhenUsed="0"/>
-    <w:lsdException w:name="Light Shading Accent 4" w:semiHidden="0" w:uiPriority="60" w:unhideWhenUsed="0"/>
-    <w:lsdException w:name="Light List Accent 4" w:semiHidden="0" w:uiPriority="61" w:unhideWhenUsed="0"/>
-    <w:lsdException w:name="Light Grid Accent 4" w:semiHidden="0" w:uiPriority="62" w:unhideWhenUsed="0"/>
-    <w:lsdException w:name="Medium Shading 1 Accent 4" w:semiHidden="0" w:uiPriority="63" w:unhideWhenUsed="0"/>
-    <w:lsdException w:name="Medium Shading 2 Accent 4" w:semiHidden="0" w:uiPriority="64" w:unhideWhenUsed="0"/>
-    <w:lsdException w:name="Medium List 1 Accent 4" w:semiHidden="0" w:uiPriority="65" w:unhideWhenUsed="0"/>
-    <w:lsdException w:name="Medium List 2 Accent 4" w:semiHidden="0" w:uiPriority="66" w:unhideWhenUsed="0"/>
-    <w:lsdException w:name="Medium Grid 1 Accent 4" w:semiHidden="0" w:uiPriority="67" w:unhideWhenUsed="0"/>
-    <w:lsdException w:name="Medium Grid 2 Accent 4" w:semiHidden="0" w:uiPriority="68" w:unhideWhenUsed="0"/>
-    <w:lsdException w:name="Medium Grid 3 Accent 4" w:semiHidden="0" w:uiPriority="69" w:unhideWhenUsed="0"/>
-    <w:lsdException w:name="Dark List Accent 4" w:semiHidden="0" w:uiPriority="70" w:unhideWhenUsed="0"/>
-    <w:lsdException w:name="Colorful Shading Accent 4" w:semiHidden="0" w:uiPriority="71" w:unhideWhenUsed="0"/>
-    <w:lsdException w:name="Colorful List Accent 4" w:semiHidden="0" w:uiPriority="72" w:unhideWhenUsed="0"/>
-    <w:lsdException w:name="Colorful Grid Accent 4" w:semiHidden="0" w:uiPriority="73" w:unhideWhenUsed="0"/>
-    <w:lsdException w:name="Light Shading Accent 5" w:semiHidden="0" w:uiPriority="60" w:unhideWhenUsed="0"/>
-    <w:lsdException w:name="Light List Accent 5" w:semiHidden="0" w:uiPriority="61" w:unhideWhenUsed="0"/>
-    <w:lsdException w:name="Light Grid Accent 5" w:semiHidden="0" w:uiPriority="62" w:unhideWhenUsed="0"/>
-    <w:lsdException w:name="Medium Shading 1 Accent 5" w:semiHidden="0" w:uiPriority="63" w:unhideWhenUsed="0"/>
-    <w:lsdException w:name="Medium Shading 2 Accent 5" w:semiHidden="0" w:uiPriority="64" w:unhideWhenUsed="0"/>
-    <w:lsdException w:name="Medium List 1 Accent 5" w:semiHidden="0" w:uiPriority="65" w:unhideWhenUsed="0"/>
-    <w:lsdException w:name="Medium List 2 Accent 5" w:semiHidden="0" w:uiPriority="66" w:unhideWhenUsed="0"/>
-    <w:lsdException w:name="Medium Grid 1 Accent 5" w:semiHidden="0" w:uiPriority="67" w:unhideWhenUsed="0"/>
-    <w:lsdException w:name="Medium Grid 2 Accent 5" w:semiHidden="0" w:uiPriority="68" w:unhideWhenUsed="0"/>
-    <w:lsdException w:name="Medium Grid 3 Accent 5" w:semiHidden="0" w:uiPriority="69" w:unhideWhenUsed="0"/>
-    <w:lsdException w:name="Dark List Accent 5" w:semiHidden="0" w:uiPriority="70" w:unhideWhenUsed="0"/>
-    <w:lsdException w:name="Colorful Shading Accent 5" w:semiHidden="0" w:uiPriority="71" w:unhideWhenUsed="0"/>
-    <w:lsdException w:name="Colorful List Accent 5" w:semiHidden="0" w:uiPriority="72" w:unhideWhenUsed="0"/>
-    <w:lsdException w:name="Colorful Grid Accent 5" w:semiHidden="0" w:uiPriority="73" w:unhideWhenUsed="0"/>
-    <w:lsdException w:name="Light Shading Accent 6" w:semiHidden="0" w:uiPriority="60" w:unhideWhenUsed="0"/>
-    <w:lsdException w:name="Light List Accent 6" w:semiHidden="0" w:uiPriority="61" w:unhideWhenUsed="0"/>
-    <w:lsdException w:name="Light Grid Accent 6" w:semiHidden="0" w:uiPriority="62" w:unhideWhenUsed="0"/>
-    <w:lsdException w:name="Medium Shading 1 Accent 6" w:semiHidden="0" w:uiPriority="63" w:unhideWhenUsed="0"/>
-    <w:lsdException w:name="Medium Shading 2 Accent 6" w:semiHidden="0" w:uiPriority="64" w:unhideWhenUsed="0"/>
-    <w:lsdException w:name="Medium List 1 Accent 6" w:semiHidden="0" w:uiPriority="65" w:unhideWhenUsed="0"/>
-    <w:lsdException w:name="Medium List 2 Accent 6" w:semiHidden="0" w:uiPriority="66" w:unhideWhenUsed="0"/>
-    <w:lsdException w:name="Medium Grid 1 Accent 6" w:semiHidden="0" w:uiPriority="67" w:unhideWhenUsed="0"/>
-    <w:lsdException w:name="Medium Grid 2 Accent 6" w:semiHidden="0" w:uiPriority="68" w:unhideWhenUsed="0"/>
-    <w:lsdException w:name="Medium Grid 3 Accent 6" w:semiHidden="0" w:uiPriority="69" w:unhideWhenUsed="0"/>
-    <w:lsdException w:name="Dark List Accent 6" w:semiHidden="0" w:uiPriority="70" w:unhideWhenUsed="0"/>
-    <w:lsdException w:name="Colorful Shading Accent 6" w:semiHidden="0" w:uiPriority="71" w:unhideWhenUsed="0"/>
-    <w:lsdException w:name="Colorful List Accent 6" w:semiHidden="0" w:uiPriority="72" w:unhideWhenUsed="0"/>
-    <w:lsdException w:name="Colorful Grid Accent 6" w:semiHidden="0" w:uiPriority="73" w:unhideWhenUsed="0"/>
-    <w:lsdException w:name="Subtle Emphasis" w:semiHidden="0" w:uiPriority="19" w:unhideWhenUsed="0" w:qFormat="1"/>
-    <w:lsdException w:name="Intense Emphasis" w:semiHidden="0" w:uiPriority="21" w:unhideWhenUsed="0" w:qFormat="1"/>
-    <w:lsdException w:name="Subtle Reference" w:semiHidden="0" w:uiPriority="31" w:unhideWhenUsed="0" w:qFormat="1"/>
-    <w:lsdException w:name="Intense Reference" w:semiHidden="0" w:uiPriority="32" w:unhideWhenUsed="0" w:qFormat="1"/>
-    <w:lsdException w:name="Book Title" w:semiHidden="0" w:uiPriority="33" w:unhideWhenUsed="0" w:qFormat="1"/>
-    <w:lsdException w:name="Bibliography" w:uiPriority="37"/>
-    <w:lsdException w:name="TOC Heading" w:uiPriority="39" w:qFormat="1"/>
-  </w:latentStyles>
-  <w:style w:type="paragraph" w:default="1" w:styleId="Normal">
-    <w:name w:val="Normal"/>
-    <w:qFormat/>
-  </w:style>
-  <w:style w:type="character" w:default="1" w:styleId="DefaultParagraphFont">
-    <w:name w:val="Default Paragraph Font"/>
-    <w:uiPriority w:val="1"/>
-    <w:semiHidden/>
-    <w:unhideWhenUsed/>
-  </w:style>
-  <w:style w:type="table" w:default="1" w:styleId="TableNormal">
-    <w:name w:val="Normal Table"/>
-    <w:uiPriority w:val="99"/>
-    <w:semiHidden/>
-    <w:unhideWhenUsed/>
-    <w:tblPr>
-      <w:tblInd w:w="0" w:type="dxa"/>
       <w:tblCellMar>
         <w:top w:w="0" w:type="dxa"/>
         <w:left w:w="108" w:type="dxa"/>
         <w:bottom w:w="0" w:type="dxa"/>
         <w:right w:w="108" w:type="dxa"/>
       </w:tblCellMar>
-    </w:tblPr>
-  </w:style>
-  <w:style w:type="numbering" w:default="1" w:styleId="NoList">
-    <w:name w:val="No List"/>
-    <w:uiPriority w:val="99"/>
-    <w:semiHidden/>
-    <w:unhideWhenUsed/>
-  </w:style>
-  <w:style w:type="table" w:styleId="TableGrid">
-    <w:name w:val="Table Grid"/>
-    <w:basedOn w:val="TableNormal"/>
-    <w:uiPriority w:val="59"/>
-    <w:rsid w:val="00B53A5F"/>
-    <w:pPr>
-      <w:spacing w:after="0" w:line="240" w:lineRule="auto"/>
-    </w:pPr>
-    <w:tblPr>
-      <w:tblBorders>
-        <w:top w:val="single" w:sz="4" w:space="0" w:color="auto"/>
-        <w:left w:val="single" w:sz="4" w:space="0" w:color="auto"/>
-        <w:bottom w:val="single" w:sz="4" w:space="0" w:color="auto"/>
-        <w:right w:val="single" w:sz="4" w:space="0" w:color="auto"/>
-        <w:insideH w:val="single" w:sz="4" w:space="0" w:color="auto"/>
-        <w:insideV w:val="single" w:sz="4" w:space="0" w:color="auto"/>
-      </w:tblBorders>
-    </w:tblPr>
-  </w:style>
-  <w:style w:type="table" w:styleId="MediumShading1-Accent1">
-    <w:name w:val="Medium Shading 1 Accent 1"/>
-    <w:basedOn w:val="TableNormal"/>
-    <w:uiPriority w:val="63"/>
-    <w:rsid w:val="00B53A5F"/>
-    <w:pPr>
-      <w:spacing w:after="0" w:line="240" w:lineRule="auto"/>
-    </w:pPr>
-    <w:tblPr>
-      <w:tblStyleRowBandSize w:val="1"/>
-      <w:tblStyleColBandSize w:val="1"/>
-      <w:tblBorders>
-        <w:top w:val="single" w:sz="8" w:space="0" w:color="7BA0CD" w:themeColor="accent1" w:themeTint="BF"/>
-        <w:left w:val="single" w:sz="8" w:space="0" w:color="7BA0CD" w:themeColor="accent1" w:themeTint="BF"/>
-        <w:bottom w:val="single" w:sz="8" w:space="0" w:color="7BA0CD" w:themeColor="accent1" w:themeTint="BF"/>
-        <w:right w:val="single" w:sz="8" w:space="0" w:color="7BA0CD" w:themeColor="accent1" w:themeTint="BF"/>
-        <w:insideH w:val="single" w:sz="8" w:space="0" w:color="7BA0CD" w:themeColor="accent1" w:themeTint="BF"/>
-      </w:tblBorders>
-    </w:tblPr>
-    <w:tblStylePr w:type="firstRow">
-      <w:pPr>
-        <w:spacing w:before="0" w:after="0" w:line="240" w:lineRule="auto"/>
-      </w:pPr>
-      <w:rPr>
-        <w:b/>
-        <w:bCs/>
-        <w:color w:val="FFFFFF" w:themeColor="background1"/>
-      </w:rPr>
-      <w:tblPr/>
-      <w:tcPr>
-        <w:tcBorders>
-          <w:top w:val="single" w:sz="8" w:space="0" w:color="7BA0CD" w:themeColor="accent1" w:themeTint="BF"/>
-          <w:left w:val="single" w:sz="8" w:space="0" w:color="7BA0CD" w:themeColor="accent1" w:themeTint="BF"/>
-          <w:bottom w:val="single" w:sz="8" w:space="0" w:color="7BA0CD" w:themeColor="accent1" w:themeTint="BF"/>
-          <w:right w:val="single" w:sz="8" w:space="0" w:color="7BA0CD" w:themeColor="accent1" w:themeTint="BF"/>
-          <w:insideH w:val="nil"/>
-          <w:insideV w:val="nil"/>
-        </w:tcBorders>
-        <w:shd w:val="clear" w:color="auto" w:fill="4F81BD" w:themeFill="accent1"/>
-      </w:tcPr>
-    </w:tblStylePr>
-    <w:tblStylePr w:type="lastRow">
-      <w:pPr>
-        <w:spacing w:before="0" w:after="0" w:line="240" w:lineRule="auto"/>
-      </w:pPr>
-      <w:rPr>
-        <w:b/>
-        <w:bCs/>
-      </w:rPr>
-      <w:tblPr/>
-      <w:tcPr>
-        <w:tcBorders>
-          <w:top w:val="double" w:sz="6" w:space="0" w:color="7BA0CD" w:themeColor="accent1" w:themeTint="BF"/>
-          <w:left w:val="single" w:sz="8" w:space="0" w:color="7BA0CD" w:themeColor="accent1" w:themeTint="BF"/>
-          <w:bottom w:val="single" w:sz="8" w:space="0" w:color="7BA0CD" w:themeColor="accent1" w:themeTint="BF"/>
-          <w:right w:val="single" w:sz="8" w:space="0" w:color="7BA0CD" w:themeColor="accent1" w:themeTint="BF"/>
-          <w:insideH w:val="nil"/>
-          <w:insideV w:val="nil"/>
-        </w:tcBorders>
-      </w:tcPr>
-    </w:tblStylePr>
-    <w:tblStylePr w:type="firstCol">
-      <w:rPr>
-        <w:b/>
-        <w:bCs/>
-      </w:rPr>
-    </w:tblStylePr>
-    <w:tblStylePr w:type="lastCol">
-      <w:rPr>
-        <w:b/>
-        <w:bCs/>
-      </w:rPr>
-    </w:tblStylePr>
-    <w:tblStylePr w:type="band1Vert">
-      <w:tblPr/>
-      <w:tcPr>
-        <w:shd w:val="clear" w:color="auto" w:fill="D3DFEE" w:themeFill="accent1" w:themeFillTint="3F"/>
-      </w:tcPr>
-    </w:tblStylePr>
-    <w:tblStylePr w:type="band1Horz">
-      <w:tblPr/>
-      <w:tcPr>
-        <w:tcBorders>
-          <w:insideH w:val="nil"/>
-          <w:insideV w:val="nil"/>
-        </w:tcBorders>
-        <w:shd w:val="clear" w:color="auto" w:fill="D3DFEE" w:themeFill="accent1" w:themeFillTint="3F"/>
-      </w:tcPr>
-    </w:tblStylePr>
-    <w:tblStylePr w:type="band2Horz">
-      <w:tblPr/>
-      <w:tcPr>
-        <w:tcBorders>
-          <w:insideH w:val="nil"/>
-          <w:insideV w:val="nil"/>
-        </w:tcBorders>
-      </w:tcPr>
-    </w:tblStylePr>
-  </w:style>
-  <w:style w:type="table" w:styleId="MediumGrid3-Accent1">
-    <w:name w:val="Medium Grid 3 Accent 1"/>
-    <w:basedOn w:val="TableNormal"/>
-    <w:uiPriority w:val="69"/>
-    <w:rsid w:val="00B53A5F"/>
-    <w:pPr>
-      <w:spacing w:after="0" w:line="240" w:lineRule="auto"/>
-    </w:pPr>
-    <w:tblPr>
-      <w:tblStyleRowBandSize w:val="1"/>
-      <w:tblStyleColBandSize w:val="1"/>
-      <w:tblBorders>
-        <w:top w:val="single" w:sz="8" w:space="0" w:color="FFFFFF" w:themeColor="background1"/>
-        <w:left w:val="single" w:sz="8" w:space="0" w:color="FFFFFF" w:themeColor="background1"/>
-        <w:bottom w:val="single" w:sz="8" w:space="0" w:color="FFFFFF" w:themeColor="background1"/>
-        <w:right w:val="single" w:sz="8" w:space="0" w:color="FFFFFF" w:themeColor="background1"/>
-        <w:insideH w:val="single" w:sz="6" w:space="0" w:color="FFFFFF" w:themeColor="background1"/>
-        <w:insideV w:val="single" w:sz="6" w:space="0" w:color="FFFFFF" w:themeColor="background1"/>
-      </w:tblBorders>
     </w:tblPr>
     <w:tcPr>
       <w:shd w:val="clear" w:color="auto" w:fill="D3DFEE" w:themeFill="accent1" w:themeFillTint="3F"/>

</xml_diff>

<commit_message>
Add Reqmt #2 to Report Generator User Reqmts
</commit_message>
<xml_diff>
--- a/User Requirements List.docx
+++ b/User Requirements List.docx
@@ -1,6 +1,6 @@
 
 <file path=word/document.xml><?xml version="1.0" encoding="utf-8"?>
-<w:document xmlns:wpc="http://schemas.microsoft.com/office/word/2010/wordprocessingCanvas" xmlns:cx="http://schemas.microsoft.com/office/drawing/2014/chartex" xmlns:cx1="http://schemas.microsoft.com/office/drawing/2015/9/8/chartex" xmlns:cx2="http://schemas.microsoft.com/office/drawing/2015/10/21/chartex" xmlns:cx3="http://schemas.microsoft.com/office/drawing/2016/5/9/chartex" xmlns:cx4="http://schemas.microsoft.com/office/drawing/2016/5/10/chartex" xmlns:cx5="http://schemas.microsoft.com/office/drawing/2016/5/11/chartex" xmlns:mc="http://schemas.openxmlformats.org/markup-compatibility/2006" xmlns:o="urn:schemas-microsoft-com:office:office" xmlns:r="http://schemas.openxmlformats.org/officeDocument/2006/relationships" xmlns:m="http://schemas.openxmlformats.org/officeDocument/2006/math" xmlns:v="urn:schemas-microsoft-com:vml" xmlns:wp14="http://schemas.microsoft.com/office/word/2010/wordprocessingDrawing" xmlns:wp="http://schemas.openxmlformats.org/drawingml/2006/wordprocessingDrawing" xmlns:w10="urn:schemas-microsoft-com:office:word" xmlns:w="http://schemas.openxmlformats.org/wordprocessingml/2006/main" xmlns:w14="http://schemas.microsoft.com/office/word/2010/wordml" xmlns:w15="http://schemas.microsoft.com/office/word/2012/wordml" xmlns:w16se="http://schemas.microsoft.com/office/word/2015/wordml/symex" xmlns:wpg="http://schemas.microsoft.com/office/word/2010/wordprocessingGroup" xmlns:wpi="http://schemas.microsoft.com/office/word/2010/wordprocessingInk" xmlns:wne="http://schemas.microsoft.com/office/word/2006/wordml" xmlns:wps="http://schemas.microsoft.com/office/word/2010/wordprocessingShape" mc:Ignorable="w14 w15 w16se wp14">
+<w:document xmlns:wpc="http://schemas.microsoft.com/office/word/2010/wordprocessingCanvas" xmlns:mc="http://schemas.openxmlformats.org/markup-compatibility/2006" xmlns:o="urn:schemas-microsoft-com:office:office" xmlns:r="http://schemas.openxmlformats.org/officeDocument/2006/relationships" xmlns:m="http://schemas.openxmlformats.org/officeDocument/2006/math" xmlns:v="urn:schemas-microsoft-com:vml" xmlns:wp14="http://schemas.microsoft.com/office/word/2010/wordprocessingDrawing" xmlns:wp="http://schemas.openxmlformats.org/drawingml/2006/wordprocessingDrawing" xmlns:w10="urn:schemas-microsoft-com:office:word" xmlns:w="http://schemas.openxmlformats.org/wordprocessingml/2006/main" xmlns:w14="http://schemas.microsoft.com/office/word/2010/wordml" xmlns:wpg="http://schemas.microsoft.com/office/word/2010/wordprocessingGroup" xmlns:wpi="http://schemas.microsoft.com/office/word/2010/wordprocessingInk" xmlns:wne="http://schemas.microsoft.com/office/word/2006/wordml" xmlns:wps="http://schemas.microsoft.com/office/word/2010/wordprocessingShape" mc:Ignorable="w14 wp14">
   <w:body>
     <w:p>
       <w:pPr>
@@ -262,7 +262,6 @@
                 <w:szCs w:val="24"/>
               </w:rPr>
             </w:pPr>
-            <w:bookmarkStart w:id="0" w:name="_GoBack" w:colFirst="3" w:colLast="3"/>
             <w:r>
               <w:rPr>
                 <w:rFonts w:ascii="Arial" w:hAnsi="Arial" w:cs="Arial"/>
@@ -309,35 +308,13 @@
               <w:cnfStyle w:val="000000100000" w:firstRow="0" w:lastRow="0" w:firstColumn="0" w:lastColumn="0" w:oddVBand="0" w:evenVBand="0" w:oddHBand="1" w:evenHBand="0" w:firstRowFirstColumn="0" w:firstRowLastColumn="0" w:lastRowFirstColumn="0" w:lastRowLastColumn="0"/>
               <w:rPr>
                 <w:rFonts w:ascii="Arial" w:hAnsi="Arial" w:cs="Arial"/>
-                <w:sz w:val="24"/>
-                <w:szCs w:val="24"/>
-              </w:rPr>
-            </w:pPr>
-            <w:r>
-              <w:rPr>
-                <w:rFonts w:ascii="Arial" w:hAnsi="Arial" w:cs="Arial"/>
-                <w:sz w:val="24"/>
-                <w:szCs w:val="24"/>
-              </w:rPr>
-              <w:t xml:space="preserve">Information to Smithgall Woods (such as reservations, hours, events, photo gallery, etc.) is located on the </w:t>
-            </w:r>
-            <w:proofErr w:type="gramStart"/>
-            <w:r>
-              <w:rPr>
-                <w:rFonts w:ascii="Arial" w:hAnsi="Arial" w:cs="Arial"/>
-                <w:sz w:val="24"/>
-                <w:szCs w:val="24"/>
-              </w:rPr>
-              <w:t>right hand</w:t>
-            </w:r>
-            <w:proofErr w:type="gramEnd"/>
-            <w:r>
-              <w:rPr>
-                <w:rFonts w:ascii="Arial" w:hAnsi="Arial" w:cs="Arial"/>
-                <w:sz w:val="24"/>
-                <w:szCs w:val="24"/>
-              </w:rPr>
-              <w:t xml:space="preserve"> side in a random division. These items should be some of the first things should be able to see upon entering the site and should be located below the Smithgall Woods picture but above the additional information</w:t>
+              </w:rPr>
+            </w:pPr>
+            <w:r>
+              <w:rPr>
+                <w:rFonts w:ascii="Arial" w:hAnsi="Arial" w:cs="Arial"/>
+              </w:rPr>
+              <w:t>Information to Smithgall Woods (such as reservations, hours, events, photo gallery, etc.) is located on the right hand side in a random division. These items should be some of the first things should be able to see upon entering the site and should be located below the Smithgall Woods picture but above the additional information</w:t>
             </w:r>
           </w:p>
         </w:tc>
@@ -351,22 +328,17 @@
               <w:cnfStyle w:val="000000100000" w:firstRow="0" w:lastRow="0" w:firstColumn="0" w:lastColumn="0" w:oddVBand="0" w:evenVBand="0" w:oddHBand="1" w:evenHBand="0" w:firstRowFirstColumn="0" w:firstRowLastColumn="0" w:lastRowFirstColumn="0" w:lastRowLastColumn="0"/>
               <w:rPr>
                 <w:rFonts w:ascii="Arial" w:hAnsi="Arial" w:cs="Arial"/>
-                <w:sz w:val="24"/>
-                <w:szCs w:val="24"/>
-              </w:rPr>
-            </w:pPr>
-            <w:r>
-              <w:rPr>
-                <w:rFonts w:ascii="Arial" w:hAnsi="Arial" w:cs="Arial"/>
-                <w:sz w:val="24"/>
-                <w:szCs w:val="24"/>
+              </w:rPr>
+            </w:pPr>
+            <w:r>
+              <w:rPr>
+                <w:rFonts w:ascii="Arial" w:hAnsi="Arial" w:cs="Arial"/>
               </w:rPr>
               <w:t>The photo located at the top has an arrow, seemingly indicated that there are additional photos to see in a slideshow fashion. There is only one but could be a good idea to upload more. Also, the text in the photo says “Smithgall Woods” and then in smaller text next to it “State Park Helen”. Maybe the smaller text should be located below the larger or truncated with “Smithgall Woods” and then “Helen, GA” added below as well</w:t>
             </w:r>
           </w:p>
         </w:tc>
       </w:tr>
-      <w:bookmarkEnd w:id="0"/>
       <w:tr>
         <w:trPr>
           <w:trHeight w:val="1296"/>
@@ -451,6 +423,8 @@
                 <w:szCs w:val="24"/>
               </w:rPr>
             </w:pPr>
+            <w:bookmarkStart w:id="0" w:name="_GoBack"/>
+            <w:bookmarkEnd w:id="0"/>
           </w:p>
         </w:tc>
       </w:tr>
@@ -524,6 +498,9 @@
               </w:rPr>
             </w:pPr>
             <w:r>
+              <w:rPr>
+                <w:rFonts w:ascii="Arial" w:hAnsi="Arial" w:cs="Arial"/>
+              </w:rPr>
               <w:t>Smithgall Woods cottage accommodations page shall link directly to the relevant state parks reservations page.</w:t>
             </w:r>
           </w:p>
@@ -536,8 +513,14 @@
           <w:p>
             <w:pPr>
               <w:cnfStyle w:val="000000100000" w:firstRow="0" w:lastRow="0" w:firstColumn="0" w:lastColumn="0" w:oddVBand="0" w:evenVBand="0" w:oddHBand="1" w:evenHBand="0" w:firstRowFirstColumn="0" w:firstRowLastColumn="0" w:lastRowFirstColumn="0" w:lastRowLastColumn="0"/>
-            </w:pPr>
-            <w:r>
+              <w:rPr>
+                <w:rFonts w:ascii="Arial" w:hAnsi="Arial" w:cs="Arial"/>
+              </w:rPr>
+            </w:pPr>
+            <w:r>
+              <w:rPr>
+                <w:rFonts w:ascii="Arial" w:hAnsi="Arial" w:cs="Arial"/>
+              </w:rPr>
               <w:t>Smithgall Woods cottage accommodations page shall be renamed to Reservations and list group (pioneer) camping and picnic shelter information, which are reserved through the same link.</w:t>
             </w:r>
           </w:p>
@@ -608,15 +591,11 @@
               <w:cnfStyle w:val="000000000000" w:firstRow="0" w:lastRow="0" w:firstColumn="0" w:lastColumn="0" w:oddVBand="0" w:evenVBand="0" w:oddHBand="0" w:evenHBand="0" w:firstRowFirstColumn="0" w:firstRowLastColumn="0" w:lastRowFirstColumn="0" w:lastRowLastColumn="0"/>
               <w:rPr>
                 <w:rFonts w:ascii="Arial" w:hAnsi="Arial" w:cs="Arial"/>
-                <w:sz w:val="24"/>
-                <w:szCs w:val="24"/>
-              </w:rPr>
-            </w:pPr>
-            <w:r>
-              <w:rPr>
-                <w:rFonts w:ascii="Arial" w:hAnsi="Arial" w:cs="Arial"/>
-                <w:sz w:val="24"/>
-                <w:szCs w:val="24"/>
+              </w:rPr>
+            </w:pPr>
+            <w:r>
+              <w:rPr>
+                <w:rFonts w:ascii="Arial" w:hAnsi="Arial" w:cs="Arial"/>
               </w:rPr>
               <w:t>Smithgall Woods application shall validate volunteers, jobs and hours by authentication process</w:t>
             </w:r>
@@ -632,15 +611,11 @@
               <w:cnfStyle w:val="000000000000" w:firstRow="0" w:lastRow="0" w:firstColumn="0" w:lastColumn="0" w:oddVBand="0" w:evenVBand="0" w:oddHBand="0" w:evenHBand="0" w:firstRowFirstColumn="0" w:firstRowLastColumn="0" w:lastRowFirstColumn="0" w:lastRowLastColumn="0"/>
               <w:rPr>
                 <w:rFonts w:ascii="Arial" w:hAnsi="Arial" w:cs="Arial"/>
-                <w:sz w:val="24"/>
-                <w:szCs w:val="24"/>
-              </w:rPr>
-            </w:pPr>
-            <w:r>
-              <w:rPr>
-                <w:rFonts w:ascii="Arial" w:hAnsi="Arial" w:cs="Arial"/>
-                <w:sz w:val="24"/>
-                <w:szCs w:val="24"/>
+              </w:rPr>
+            </w:pPr>
+            <w:r>
+              <w:rPr>
+                <w:rFonts w:ascii="Arial" w:hAnsi="Arial" w:cs="Arial"/>
               </w:rPr>
               <w:t>Smithgall Woods application shall be formatted with mobile devices in mind so that logging data via mobile is user friendly</w:t>
             </w:r>
@@ -712,33 +687,13 @@
               <w:cnfStyle w:val="000000100000" w:firstRow="0" w:lastRow="0" w:firstColumn="0" w:lastColumn="0" w:oddVBand="0" w:evenVBand="0" w:oddHBand="1" w:evenHBand="0" w:firstRowFirstColumn="0" w:firstRowLastColumn="0" w:lastRowFirstColumn="0" w:lastRowLastColumn="0"/>
               <w:rPr>
                 <w:rFonts w:ascii="Arial" w:hAnsi="Arial" w:cs="Arial"/>
-                <w:sz w:val="24"/>
-                <w:szCs w:val="24"/>
-              </w:rPr>
-            </w:pPr>
-            <w:r>
-              <w:rPr>
-                <w:rFonts w:ascii="Arial" w:hAnsi="Arial" w:cs="Arial"/>
-                <w:sz w:val="24"/>
-                <w:szCs w:val="24"/>
-              </w:rPr>
-              <w:t xml:space="preserve">Smithgall Woods application shall generate volunteer reports showing the number of </w:t>
-            </w:r>
-            <w:r>
-              <w:rPr>
-                <w:rFonts w:ascii="Arial" w:hAnsi="Arial" w:cs="Arial"/>
-                <w:sz w:val="24"/>
-                <w:szCs w:val="24"/>
-              </w:rPr>
-              <w:t xml:space="preserve">volunteer </w:t>
-            </w:r>
-            <w:r>
-              <w:rPr>
-                <w:rFonts w:ascii="Arial" w:hAnsi="Arial" w:cs="Arial"/>
-                <w:sz w:val="24"/>
-                <w:szCs w:val="24"/>
-              </w:rPr>
-              <w:t>hours</w:t>
+              </w:rPr>
+            </w:pPr>
+            <w:r>
+              <w:rPr>
+                <w:rFonts w:ascii="Arial" w:hAnsi="Arial" w:cs="Arial"/>
+              </w:rPr>
+              <w:t>Smithgall Woods application shall generate volunteer reports showing the number of volunteer hours</w:t>
             </w:r>
           </w:p>
         </w:tc>
@@ -752,10 +707,14 @@
               <w:cnfStyle w:val="000000100000" w:firstRow="0" w:lastRow="0" w:firstColumn="0" w:lastColumn="0" w:oddVBand="0" w:evenVBand="0" w:oddHBand="1" w:evenHBand="0" w:firstRowFirstColumn="0" w:firstRowLastColumn="0" w:lastRowFirstColumn="0" w:lastRowLastColumn="0"/>
               <w:rPr>
                 <w:rFonts w:ascii="Arial" w:hAnsi="Arial" w:cs="Arial"/>
-                <w:sz w:val="24"/>
-                <w:szCs w:val="24"/>
-              </w:rPr>
-            </w:pPr>
+              </w:rPr>
+            </w:pPr>
+            <w:r>
+              <w:rPr>
+                <w:rFonts w:ascii="Arial" w:hAnsi="Arial" w:cs="Arial"/>
+              </w:rPr>
+              <w:t>Smithgall Woods application shall be capable of setting up user access to Report Generator for designated individuals only.</w:t>
+            </w:r>
           </w:p>
         </w:tc>
       </w:tr>
@@ -781,7 +740,7 @@
 </file>
 
 <file path=word/styles.xml><?xml version="1.0" encoding="utf-8"?>
-<w:styles xmlns:mc="http://schemas.openxmlformats.org/markup-compatibility/2006" xmlns:r="http://schemas.openxmlformats.org/officeDocument/2006/relationships" xmlns:w="http://schemas.openxmlformats.org/wordprocessingml/2006/main" xmlns:w14="http://schemas.microsoft.com/office/word/2010/wordml" xmlns:w15="http://schemas.microsoft.com/office/word/2012/wordml" xmlns:w16se="http://schemas.microsoft.com/office/word/2015/wordml/symex" mc:Ignorable="w14 w15 w16se">
+<w:styles xmlns:mc="http://schemas.openxmlformats.org/markup-compatibility/2006" xmlns:r="http://schemas.openxmlformats.org/officeDocument/2006/relationships" xmlns:w="http://schemas.openxmlformats.org/wordprocessingml/2006/main" xmlns:w14="http://schemas.microsoft.com/office/word/2010/wordml" mc:Ignorable="w14">
   <w:docDefaults>
     <w:rPrDefault>
       <w:rPr>
@@ -797,378 +756,586 @@
       </w:pPr>
     </w:pPrDefault>
   </w:docDefaults>
-  <w:latentStyles w:defLockedState="0" w:defUIPriority="99" w:defSemiHidden="0" w:defUnhideWhenUsed="0" w:defQFormat="0" w:count="374">
-    <w:lsdException w:name="Normal" w:uiPriority="0" w:qFormat="1"/>
-    <w:lsdException w:name="heading 1" w:uiPriority="9" w:qFormat="1"/>
-    <w:lsdException w:name="heading 2" w:semiHidden="1" w:uiPriority="9" w:unhideWhenUsed="1" w:qFormat="1"/>
-    <w:lsdException w:name="heading 3" w:semiHidden="1" w:uiPriority="9" w:unhideWhenUsed="1" w:qFormat="1"/>
-    <w:lsdException w:name="heading 4" w:semiHidden="1" w:uiPriority="9" w:unhideWhenUsed="1" w:qFormat="1"/>
-    <w:lsdException w:name="heading 5" w:semiHidden="1" w:uiPriority="9" w:unhideWhenUsed="1" w:qFormat="1"/>
-    <w:lsdException w:name="heading 6" w:semiHidden="1" w:uiPriority="9" w:unhideWhenUsed="1" w:qFormat="1"/>
-    <w:lsdException w:name="heading 7" w:semiHidden="1" w:uiPriority="9" w:unhideWhenUsed="1" w:qFormat="1"/>
-    <w:lsdException w:name="heading 8" w:semiHidden="1" w:uiPriority="9" w:unhideWhenUsed="1" w:qFormat="1"/>
-    <w:lsdException w:name="heading 9" w:semiHidden="1" w:uiPriority="9" w:unhideWhenUsed="1" w:qFormat="1"/>
-    <w:lsdException w:name="index 1" w:semiHidden="1" w:unhideWhenUsed="1"/>
-    <w:lsdException w:name="index 2" w:semiHidden="1" w:unhideWhenUsed="1"/>
-    <w:lsdException w:name="index 3" w:semiHidden="1" w:unhideWhenUsed="1"/>
-    <w:lsdException w:name="index 4" w:semiHidden="1" w:unhideWhenUsed="1"/>
-    <w:lsdException w:name="index 5" w:semiHidden="1" w:unhideWhenUsed="1"/>
-    <w:lsdException w:name="index 6" w:semiHidden="1" w:unhideWhenUsed="1"/>
-    <w:lsdException w:name="index 7" w:semiHidden="1" w:unhideWhenUsed="1"/>
-    <w:lsdException w:name="index 8" w:semiHidden="1" w:unhideWhenUsed="1"/>
-    <w:lsdException w:name="index 9" w:semiHidden="1" w:unhideWhenUsed="1"/>
-    <w:lsdException w:name="toc 1" w:semiHidden="1" w:uiPriority="39" w:unhideWhenUsed="1"/>
-    <w:lsdException w:name="toc 2" w:semiHidden="1" w:uiPriority="39" w:unhideWhenUsed="1"/>
-    <w:lsdException w:name="toc 3" w:semiHidden="1" w:uiPriority="39" w:unhideWhenUsed="1"/>
-    <w:lsdException w:name="toc 4" w:semiHidden="1" w:uiPriority="39" w:unhideWhenUsed="1"/>
-    <w:lsdException w:name="toc 5" w:semiHidden="1" w:uiPriority="39" w:unhideWhenUsed="1"/>
-    <w:lsdException w:name="toc 6" w:semiHidden="1" w:uiPriority="39" w:unhideWhenUsed="1"/>
-    <w:lsdException w:name="toc 7" w:semiHidden="1" w:uiPriority="39" w:unhideWhenUsed="1"/>
-    <w:lsdException w:name="toc 8" w:semiHidden="1" w:uiPriority="39" w:unhideWhenUsed="1"/>
-    <w:lsdException w:name="toc 9" w:semiHidden="1" w:uiPriority="39" w:unhideWhenUsed="1"/>
-    <w:lsdException w:name="Normal Indent" w:semiHidden="1" w:unhideWhenUsed="1"/>
-    <w:lsdException w:name="footnote text" w:semiHidden="1" w:unhideWhenUsed="1"/>
-    <w:lsdException w:name="annotation text" w:semiHidden="1" w:unhideWhenUsed="1"/>
-    <w:lsdException w:name="header" w:semiHidden="1" w:unhideWhenUsed="1"/>
-    <w:lsdException w:name="footer" w:semiHidden="1" w:unhideWhenUsed="1"/>
-    <w:lsdException w:name="index heading" w:semiHidden="1" w:unhideWhenUsed="1"/>
-    <w:lsdException w:name="caption" w:semiHidden="1" w:uiPriority="35" w:unhideWhenUsed="1" w:qFormat="1"/>
-    <w:lsdException w:name="table of figures" w:semiHidden="1" w:unhideWhenUsed="1"/>
-    <w:lsdException w:name="envelope address" w:semiHidden="1" w:unhideWhenUsed="1"/>
-    <w:lsdException w:name="envelope return" w:semiHidden="1" w:unhideWhenUsed="1"/>
-    <w:lsdException w:name="footnote reference" w:semiHidden="1" w:unhideWhenUsed="1"/>
-    <w:lsdException w:name="annotation reference" w:semiHidden="1" w:unhideWhenUsed="1"/>
-    <w:lsdException w:name="line number" w:semiHidden="1" w:unhideWhenUsed="1"/>
-    <w:lsdException w:name="page number" w:semiHidden="1" w:unhideWhenUsed="1"/>
-    <w:lsdException w:name="endnote reference" w:semiHidden="1" w:unhideWhenUsed="1"/>
-    <w:lsdException w:name="endnote text" w:semiHidden="1" w:unhideWhenUsed="1"/>
-    <w:lsdException w:name="table of authorities" w:semiHidden="1" w:unhideWhenUsed="1"/>
-    <w:lsdException w:name="macro" w:semiHidden="1" w:unhideWhenUsed="1"/>
-    <w:lsdException w:name="toa heading" w:semiHidden="1" w:unhideWhenUsed="1"/>
-    <w:lsdException w:name="List" w:semiHidden="1" w:unhideWhenUsed="1"/>
-    <w:lsdException w:name="List Bullet" w:semiHidden="1" w:unhideWhenUsed="1"/>
-    <w:lsdException w:name="List Number" w:semiHidden="1" w:unhideWhenUsed="1"/>
-    <w:lsdException w:name="List 2" w:semiHidden="1" w:unhideWhenUsed="1"/>
-    <w:lsdException w:name="List 3" w:semiHidden="1" w:unhideWhenUsed="1"/>
-    <w:lsdException w:name="List 4" w:semiHidden="1" w:unhideWhenUsed="1"/>
-    <w:lsdException w:name="List 5" w:semiHidden="1" w:unhideWhenUsed="1"/>
-    <w:lsdException w:name="List Bullet 2" w:semiHidden="1" w:unhideWhenUsed="1"/>
-    <w:lsdException w:name="List Bullet 3" w:semiHidden="1" w:unhideWhenUsed="1"/>
-    <w:lsdException w:name="List Bullet 4" w:semiHidden="1" w:unhideWhenUsed="1"/>
-    <w:lsdException w:name="List Bullet 5" w:semiHidden="1" w:unhideWhenUsed="1"/>
-    <w:lsdException w:name="List Number 2" w:semiHidden="1" w:unhideWhenUsed="1"/>
-    <w:lsdException w:name="List Number 3" w:semiHidden="1" w:unhideWhenUsed="1"/>
-    <w:lsdException w:name="List Number 4" w:semiHidden="1" w:unhideWhenUsed="1"/>
-    <w:lsdException w:name="List Number 5" w:semiHidden="1" w:unhideWhenUsed="1"/>
-    <w:lsdException w:name="Title" w:uiPriority="10" w:qFormat="1"/>
-    <w:lsdException w:name="Closing" w:semiHidden="1" w:unhideWhenUsed="1"/>
-    <w:lsdException w:name="Signature" w:semiHidden="1" w:unhideWhenUsed="1"/>
-    <w:lsdException w:name="Default Paragraph Font" w:semiHidden="1" w:uiPriority="1" w:unhideWhenUsed="1"/>
-    <w:lsdException w:name="Body Text" w:semiHidden="1" w:unhideWhenUsed="1"/>
-    <w:lsdException w:name="Body Text Indent" w:semiHidden="1" w:unhideWhenUsed="1"/>
-    <w:lsdException w:name="List Continue" w:semiHidden="1" w:unhideWhenUsed="1"/>
-    <w:lsdException w:name="List Continue 2" w:semiHidden="1" w:unhideWhenUsed="1"/>
-    <w:lsdException w:name="List Continue 3" w:semiHidden="1" w:unhideWhenUsed="1"/>
-    <w:lsdException w:name="List Continue 4" w:semiHidden="1" w:unhideWhenUsed="1"/>
-    <w:lsdException w:name="List Continue 5" w:semiHidden="1" w:unhideWhenUsed="1"/>
-    <w:lsdException w:name="Message Header" w:semiHidden="1" w:unhideWhenUsed="1"/>
-    <w:lsdException w:name="Subtitle" w:uiPriority="11" w:qFormat="1"/>
-    <w:lsdException w:name="Salutation" w:semiHidden="1" w:unhideWhenUsed="1"/>
-    <w:lsdException w:name="Date" w:semiHidden="1" w:unhideWhenUsed="1"/>
-    <w:lsdException w:name="Body Text First Indent" w:semiHidden="1" w:unhideWhenUsed="1"/>
-    <w:lsdException w:name="Body Text First Indent 2" w:semiHidden="1" w:unhideWhenUsed="1"/>
-    <w:lsdException w:name="Note Heading" w:semiHidden="1" w:unhideWhenUsed="1"/>
-    <w:lsdException w:name="Body Text 2" w:semiHidden="1" w:unhideWhenUsed="1"/>
-    <w:lsdException w:name="Body Text 3" w:semiHidden="1" w:unhideWhenUsed="1"/>
-    <w:lsdException w:name="Body Text Indent 2" w:semiHidden="1" w:unhideWhenUsed="1"/>
-    <w:lsdException w:name="Body Text Indent 3" w:semiHidden="1" w:unhideWhenUsed="1"/>
-    <w:lsdException w:name="Block Text" w:semiHidden="1" w:unhideWhenUsed="1"/>
-    <w:lsdException w:name="Hyperlink" w:semiHidden="1" w:unhideWhenUsed="1"/>
-    <w:lsdException w:name="FollowedHyperlink" w:semiHidden="1" w:unhideWhenUsed="1"/>
-    <w:lsdException w:name="Strong" w:uiPriority="22" w:qFormat="1"/>
-    <w:lsdException w:name="Emphasis" w:uiPriority="20" w:qFormat="1"/>
-    <w:lsdException w:name="Document Map" w:semiHidden="1" w:unhideWhenUsed="1"/>
-    <w:lsdException w:name="Plain Text" w:semiHidden="1" w:unhideWhenUsed="1"/>
-    <w:lsdException w:name="E-mail Signature" w:semiHidden="1" w:unhideWhenUsed="1"/>
-    <w:lsdException w:name="HTML Top of Form" w:semiHidden="1" w:unhideWhenUsed="1"/>
-    <w:lsdException w:name="HTML Bottom of Form" w:semiHidden="1" w:unhideWhenUsed="1"/>
-    <w:lsdException w:name="Normal (Web)" w:semiHidden="1" w:unhideWhenUsed="1"/>
-    <w:lsdException w:name="HTML Acronym" w:semiHidden="1" w:unhideWhenUsed="1"/>
-    <w:lsdException w:name="HTML Address" w:semiHidden="1" w:unhideWhenUsed="1"/>
-    <w:lsdException w:name="HTML Cite" w:semiHidden="1" w:unhideWhenUsed="1"/>
-    <w:lsdException w:name="HTML Code" w:semiHidden="1" w:unhideWhenUsed="1"/>
-    <w:lsdException w:name="HTML Definition" w:semiHidden="1" w:unhideWhenUsed="1"/>
-    <w:lsdException w:name="HTML Keyboard" w:semiHidden="1" w:unhideWhenUsed="1"/>
-    <w:lsdException w:name="HTML Preformatted" w:semiHidden="1" w:unhideWhenUsed="1"/>
-    <w:lsdException w:name="HTML Sample" w:semiHidden="1" w:unhideWhenUsed="1"/>
-    <w:lsdException w:name="HTML Typewriter" w:semiHidden="1" w:unhideWhenUsed="1"/>
-    <w:lsdException w:name="HTML Variable" w:semiHidden="1" w:unhideWhenUsed="1"/>
-    <w:lsdException w:name="Normal Table" w:semiHidden="1" w:unhideWhenUsed="1"/>
-    <w:lsdException w:name="annotation subject" w:semiHidden="1" w:unhideWhenUsed="1"/>
-    <w:lsdException w:name="No List" w:semiHidden="1" w:unhideWhenUsed="1"/>
-    <w:lsdException w:name="Outline List 1" w:semiHidden="1" w:unhideWhenUsed="1"/>
-    <w:lsdException w:name="Outline List 2" w:semiHidden="1" w:unhideWhenUsed="1"/>
-    <w:lsdException w:name="Outline List 3" w:semiHidden="1" w:unhideWhenUsed="1"/>
-    <w:lsdException w:name="Table Simple 1" w:semiHidden="1" w:unhideWhenUsed="1"/>
-    <w:lsdException w:name="Table Simple 2" w:semiHidden="1" w:unhideWhenUsed="1"/>
-    <w:lsdException w:name="Table Simple 3" w:semiHidden="1" w:unhideWhenUsed="1"/>
-    <w:lsdException w:name="Table Classic 1" w:semiHidden="1" w:unhideWhenUsed="1"/>
-    <w:lsdException w:name="Table Classic 2" w:semiHidden="1" w:unhideWhenUsed="1"/>
-    <w:lsdException w:name="Table Classic 3" w:semiHidden="1" w:unhideWhenUsed="1"/>
-    <w:lsdException w:name="Table Classic 4" w:semiHidden="1" w:unhideWhenUsed="1"/>
-    <w:lsdException w:name="Table Colorful 1" w:semiHidden="1" w:unhideWhenUsed="1"/>
-    <w:lsdException w:name="Table Colorful 2" w:semiHidden="1" w:unhideWhenUsed="1"/>
-    <w:lsdException w:name="Table Colorful 3" w:semiHidden="1" w:unhideWhenUsed="1"/>
-    <w:lsdException w:name="Table Columns 1" w:semiHidden="1" w:unhideWhenUsed="1"/>
-    <w:lsdException w:name="Table Columns 2" w:semiHidden="1" w:unhideWhenUsed="1"/>
-    <w:lsdException w:name="Table Columns 3" w:semiHidden="1" w:unhideWhenUsed="1"/>
-    <w:lsdException w:name="Table Columns 4" w:semiHidden="1" w:unhideWhenUsed="1"/>
-    <w:lsdException w:name="Table Columns 5" w:semiHidden="1" w:unhideWhenUsed="1"/>
-    <w:lsdException w:name="Table Grid 1" w:semiHidden="1" w:unhideWhenUsed="1"/>
-    <w:lsdException w:name="Table Grid 2" w:semiHidden="1" w:unhideWhenUsed="1"/>
-    <w:lsdException w:name="Table Grid 3" w:semiHidden="1" w:unhideWhenUsed="1"/>
-    <w:lsdException w:name="Table Grid 4" w:semiHidden="1" w:unhideWhenUsed="1"/>
-    <w:lsdException w:name="Table Grid 5" w:semiHidden="1" w:unhideWhenUsed="1"/>
-    <w:lsdException w:name="Table Grid 6" w:semiHidden="1" w:unhideWhenUsed="1"/>
-    <w:lsdException w:name="Table Grid 7" w:semiHidden="1" w:unhideWhenUsed="1"/>
-    <w:lsdException w:name="Table Grid 8" w:semiHidden="1" w:unhideWhenUsed="1"/>
-    <w:lsdException w:name="Table List 1" w:semiHidden="1" w:unhideWhenUsed="1"/>
-    <w:lsdException w:name="Table List 2" w:semiHidden="1" w:unhideWhenUsed="1"/>
-    <w:lsdException w:name="Table List 3" w:semiHidden="1" w:unhideWhenUsed="1"/>
-    <w:lsdException w:name="Table List 4" w:semiHidden="1" w:unhideWhenUsed="1"/>
-    <w:lsdException w:name="Table List 5" w:semiHidden="1" w:unhideWhenUsed="1"/>
-    <w:lsdException w:name="Table List 6" w:semiHidden="1" w:unhideWhenUsed="1"/>
-    <w:lsdException w:name="Table List 7" w:semiHidden="1" w:unhideWhenUsed="1"/>
-    <w:lsdException w:name="Table List 8" w:semiHidden="1" w:unhideWhenUsed="1"/>
-    <w:lsdException w:name="Table 3D effects 1" w:semiHidden="1" w:unhideWhenUsed="1"/>
-    <w:lsdException w:name="Table 3D effects 2" w:semiHidden="1" w:unhideWhenUsed="1"/>
-    <w:lsdException w:name="Table 3D effects 3" w:semiHidden="1" w:unhideWhenUsed="1"/>
-    <w:lsdException w:name="Table Contemporary" w:semiHidden="1" w:unhideWhenUsed="1"/>
-    <w:lsdException w:name="Table Elegant" w:semiHidden="1" w:unhideWhenUsed="1"/>
-    <w:lsdException w:name="Table Professional" w:semiHidden="1" w:unhideWhenUsed="1"/>
-    <w:lsdException w:name="Table Subtle 1" w:semiHidden="1" w:unhideWhenUsed="1"/>
-    <w:lsdException w:name="Table Subtle 2" w:semiHidden="1" w:unhideWhenUsed="1"/>
-    <w:lsdException w:name="Table Web 1" w:semiHidden="1" w:unhideWhenUsed="1"/>
-    <w:lsdException w:name="Table Web 2" w:semiHidden="1" w:unhideWhenUsed="1"/>
-    <w:lsdException w:name="Table Web 3" w:semiHidden="1" w:unhideWhenUsed="1"/>
-    <w:lsdException w:name="Balloon Text" w:semiHidden="1" w:unhideWhenUsed="1"/>
-    <w:lsdException w:name="Table Grid" w:uiPriority="59"/>
-    <w:lsdException w:name="Table Theme" w:semiHidden="1" w:unhideWhenUsed="1"/>
-    <w:lsdException w:name="Placeholder Text" w:semiHidden="1"/>
-    <w:lsdException w:name="No Spacing" w:uiPriority="1" w:qFormat="1"/>
-    <w:lsdException w:name="Light Shading" w:uiPriority="60"/>
-    <w:lsdException w:name="Light List" w:uiPriority="61"/>
-    <w:lsdException w:name="Light Grid" w:uiPriority="62"/>
-    <w:lsdException w:name="Medium Shading 1" w:uiPriority="63"/>
-    <w:lsdException w:name="Medium Shading 2" w:uiPriority="64"/>
-    <w:lsdException w:name="Medium List 1" w:uiPriority="65"/>
-    <w:lsdException w:name="Medium List 2" w:uiPriority="66"/>
-    <w:lsdException w:name="Medium Grid 1" w:uiPriority="67"/>
-    <w:lsdException w:name="Medium Grid 2" w:uiPriority="68"/>
-    <w:lsdException w:name="Medium Grid 3" w:uiPriority="69"/>
-    <w:lsdException w:name="Dark List" w:uiPriority="70"/>
-    <w:lsdException w:name="Colorful Shading" w:uiPriority="71"/>
-    <w:lsdException w:name="Colorful List" w:uiPriority="72"/>
-    <w:lsdException w:name="Colorful Grid" w:uiPriority="73"/>
-    <w:lsdException w:name="Light Shading Accent 1" w:uiPriority="60"/>
-    <w:lsdException w:name="Light List Accent 1" w:uiPriority="61"/>
-    <w:lsdException w:name="Light Grid Accent 1" w:uiPriority="62"/>
-    <w:lsdException w:name="Medium Shading 1 Accent 1" w:uiPriority="63"/>
-    <w:lsdException w:name="Medium Shading 2 Accent 1" w:uiPriority="64"/>
-    <w:lsdException w:name="Medium List 1 Accent 1" w:uiPriority="65"/>
-    <w:lsdException w:name="Revision" w:semiHidden="1"/>
-    <w:lsdException w:name="List Paragraph" w:uiPriority="34" w:qFormat="1"/>
-    <w:lsdException w:name="Quote" w:uiPriority="29" w:qFormat="1"/>
-    <w:lsdException w:name="Intense Quote" w:uiPriority="30" w:qFormat="1"/>
-    <w:lsdException w:name="Medium List 2 Accent 1" w:uiPriority="66"/>
-    <w:lsdException w:name="Medium Grid 1 Accent 1" w:uiPriority="67"/>
-    <w:lsdException w:name="Medium Grid 2 Accent 1" w:uiPriority="68"/>
-    <w:lsdException w:name="Medium Grid 3 Accent 1" w:uiPriority="69"/>
-    <w:lsdException w:name="Dark List Accent 1" w:uiPriority="70"/>
-    <w:lsdException w:name="Colorful Shading Accent 1" w:uiPriority="71"/>
-    <w:lsdException w:name="Colorful List Accent 1" w:uiPriority="72"/>
-    <w:lsdException w:name="Colorful Grid Accent 1" w:uiPriority="73"/>
-    <w:lsdException w:name="Light Shading Accent 2" w:uiPriority="60"/>
-    <w:lsdException w:name="Light List Accent 2" w:uiPriority="61"/>
-    <w:lsdException w:name="Light Grid Accent 2" w:uiPriority="62"/>
-    <w:lsdException w:name="Medium Shading 1 Accent 2" w:uiPriority="63"/>
-    <w:lsdException w:name="Medium Shading 2 Accent 2" w:uiPriority="64"/>
-    <w:lsdException w:name="Medium List 1 Accent 2" w:uiPriority="65"/>
-    <w:lsdException w:name="Medium List 2 Accent 2" w:uiPriority="66"/>
-    <w:lsdException w:name="Medium Grid 1 Accent 2" w:uiPriority="67"/>
-    <w:lsdException w:name="Medium Grid 2 Accent 2" w:uiPriority="68"/>
-    <w:lsdException w:name="Medium Grid 3 Accent 2" w:uiPriority="69"/>
-    <w:lsdException w:name="Dark List Accent 2" w:uiPriority="70"/>
-    <w:lsdException w:name="Colorful Shading Accent 2" w:uiPriority="71"/>
-    <w:lsdException w:name="Colorful List Accent 2" w:uiPriority="72"/>
-    <w:lsdException w:name="Colorful Grid Accent 2" w:uiPriority="73"/>
-    <w:lsdException w:name="Light Shading Accent 3" w:uiPriority="60"/>
-    <w:lsdException w:name="Light List Accent 3" w:uiPriority="61"/>
-    <w:lsdException w:name="Light Grid Accent 3" w:uiPriority="62"/>
-    <w:lsdException w:name="Medium Shading 1 Accent 3" w:uiPriority="63"/>
-    <w:lsdException w:name="Medium Shading 2 Accent 3" w:uiPriority="64"/>
-    <w:lsdException w:name="Medium List 1 Accent 3" w:uiPriority="65"/>
-    <w:lsdException w:name="Medium List 2 Accent 3" w:uiPriority="66"/>
-    <w:lsdException w:name="Medium Grid 1 Accent 3" w:uiPriority="67"/>
-    <w:lsdException w:name="Medium Grid 2 Accent 3" w:uiPriority="68"/>
-    <w:lsdException w:name="Medium Grid 3 Accent 3" w:uiPriority="69"/>
-    <w:lsdException w:name="Dark List Accent 3" w:uiPriority="70"/>
-    <w:lsdException w:name="Colorful Shading Accent 3" w:uiPriority="71"/>
-    <w:lsdException w:name="Colorful List Accent 3" w:uiPriority="72"/>
-    <w:lsdException w:name="Colorful Grid Accent 3" w:uiPriority="73"/>
-    <w:lsdException w:name="Light Shading Accent 4" w:uiPriority="60"/>
-    <w:lsdException w:name="Light List Accent 4" w:uiPriority="61"/>
-    <w:lsdException w:name="Light Grid Accent 4" w:uiPriority="62"/>
-    <w:lsdException w:name="Medium Shading 1 Accent 4" w:uiPriority="63"/>
-    <w:lsdException w:name="Medium Shading 2 Accent 4" w:uiPriority="64"/>
-    <w:lsdException w:name="Medium List 1 Accent 4" w:uiPriority="65"/>
-    <w:lsdException w:name="Medium List 2 Accent 4" w:uiPriority="66"/>
-    <w:lsdException w:name="Medium Grid 1 Accent 4" w:uiPriority="67"/>
-    <w:lsdException w:name="Medium Grid 2 Accent 4" w:uiPriority="68"/>
-    <w:lsdException w:name="Medium Grid 3 Accent 4" w:uiPriority="69"/>
-    <w:lsdException w:name="Dark List Accent 4" w:uiPriority="70"/>
-    <w:lsdException w:name="Colorful Shading Accent 4" w:uiPriority="71"/>
-    <w:lsdException w:name="Colorful List Accent 4" w:uiPriority="72"/>
-    <w:lsdException w:name="Colorful Grid Accent 4" w:uiPriority="73"/>
-    <w:lsdException w:name="Light Shading Accent 5" w:uiPriority="60"/>
-    <w:lsdException w:name="Light List Accent 5" w:uiPriority="61"/>
-    <w:lsdException w:name="Light Grid Accent 5" w:uiPriority="62"/>
-    <w:lsdException w:name="Medium Shading 1 Accent 5" w:uiPriority="63"/>
-    <w:lsdException w:name="Medium Shading 2 Accent 5" w:uiPriority="64"/>
-    <w:lsdException w:name="Medium List 1 Accent 5" w:uiPriority="65"/>
-    <w:lsdException w:name="Medium List 2 Accent 5" w:uiPriority="66"/>
-    <w:lsdException w:name="Medium Grid 1 Accent 5" w:uiPriority="67"/>
-    <w:lsdException w:name="Medium Grid 2 Accent 5" w:uiPriority="68"/>
-    <w:lsdException w:name="Medium Grid 3 Accent 5" w:uiPriority="69"/>
-    <w:lsdException w:name="Dark List Accent 5" w:uiPriority="70"/>
-    <w:lsdException w:name="Colorful Shading Accent 5" w:uiPriority="71"/>
-    <w:lsdException w:name="Colorful List Accent 5" w:uiPriority="72"/>
-    <w:lsdException w:name="Colorful Grid Accent 5" w:uiPriority="73"/>
-    <w:lsdException w:name="Light Shading Accent 6" w:uiPriority="60"/>
-    <w:lsdException w:name="Light List Accent 6" w:uiPriority="61"/>
-    <w:lsdException w:name="Light Grid Accent 6" w:uiPriority="62"/>
-    <w:lsdException w:name="Medium Shading 1 Accent 6" w:uiPriority="63"/>
-    <w:lsdException w:name="Medium Shading 2 Accent 6" w:uiPriority="64"/>
-    <w:lsdException w:name="Medium List 1 Accent 6" w:uiPriority="65"/>
-    <w:lsdException w:name="Medium List 2 Accent 6" w:uiPriority="66"/>
-    <w:lsdException w:name="Medium Grid 1 Accent 6" w:uiPriority="67"/>
-    <w:lsdException w:name="Medium Grid 2 Accent 6" w:uiPriority="68"/>
-    <w:lsdException w:name="Medium Grid 3 Accent 6" w:uiPriority="69"/>
-    <w:lsdException w:name="Dark List Accent 6" w:uiPriority="70"/>
-    <w:lsdException w:name="Colorful Shading Accent 6" w:uiPriority="71"/>
-    <w:lsdException w:name="Colorful List Accent 6" w:uiPriority="72"/>
-    <w:lsdException w:name="Colorful Grid Accent 6" w:uiPriority="73"/>
-    <w:lsdException w:name="Subtle Emphasis" w:uiPriority="19" w:qFormat="1"/>
-    <w:lsdException w:name="Intense Emphasis" w:uiPriority="21" w:qFormat="1"/>
-    <w:lsdException w:name="Subtle Reference" w:uiPriority="31" w:qFormat="1"/>
-    <w:lsdException w:name="Intense Reference" w:uiPriority="32" w:qFormat="1"/>
-    <w:lsdException w:name="Book Title" w:uiPriority="33" w:qFormat="1"/>
-    <w:lsdException w:name="Bibliography" w:semiHidden="1" w:uiPriority="37" w:unhideWhenUsed="1"/>
-    <w:lsdException w:name="TOC Heading" w:semiHidden="1" w:uiPriority="39" w:unhideWhenUsed="1" w:qFormat="1"/>
-    <w:lsdException w:name="Plain Table 1" w:uiPriority="41"/>
-    <w:lsdException w:name="Plain Table 2" w:uiPriority="42"/>
-    <w:lsdException w:name="Plain Table 3" w:uiPriority="43"/>
-    <w:lsdException w:name="Plain Table 4" w:uiPriority="44"/>
-    <w:lsdException w:name="Plain Table 5" w:uiPriority="45"/>
-    <w:lsdException w:name="Grid Table Light" w:uiPriority="40"/>
-    <w:lsdException w:name="Grid Table 1 Light" w:uiPriority="46"/>
-    <w:lsdException w:name="Grid Table 2" w:uiPriority="47"/>
-    <w:lsdException w:name="Grid Table 3" w:uiPriority="48"/>
-    <w:lsdException w:name="Grid Table 4" w:uiPriority="49"/>
-    <w:lsdException w:name="Grid Table 5 Dark" w:uiPriority="50"/>
-    <w:lsdException w:name="Grid Table 6 Colorful" w:uiPriority="51"/>
-    <w:lsdException w:name="Grid Table 7 Colorful" w:uiPriority="52"/>
-    <w:lsdException w:name="Grid Table 1 Light Accent 1" w:uiPriority="46"/>
-    <w:lsdException w:name="Grid Table 2 Accent 1" w:uiPriority="47"/>
-    <w:lsdException w:name="Grid Table 3 Accent 1" w:uiPriority="48"/>
-    <w:lsdException w:name="Grid Table 4 Accent 1" w:uiPriority="49"/>
-    <w:lsdException w:name="Grid Table 5 Dark Accent 1" w:uiPriority="50"/>
-    <w:lsdException w:name="Grid Table 6 Colorful Accent 1" w:uiPriority="51"/>
-    <w:lsdException w:name="Grid Table 7 Colorful Accent 1" w:uiPriority="52"/>
-    <w:lsdException w:name="Grid Table 1 Light Accent 2" w:uiPriority="46"/>
-    <w:lsdException w:name="Grid Table 2 Accent 2" w:uiPriority="47"/>
-    <w:lsdException w:name="Grid Table 3 Accent 2" w:uiPriority="48"/>
-    <w:lsdException w:name="Grid Table 4 Accent 2" w:uiPriority="49"/>
-    <w:lsdException w:name="Grid Table 5 Dark Accent 2" w:uiPriority="50"/>
-    <w:lsdException w:name="Grid Table 6 Colorful Accent 2" w:uiPriority="51"/>
-    <w:lsdException w:name="Grid Table 7 Colorful Accent 2" w:uiPriority="52"/>
-    <w:lsdException w:name="Grid Table 1 Light Accent 3" w:uiPriority="46"/>
-    <w:lsdException w:name="Grid Table 2 Accent 3" w:uiPriority="47"/>
-    <w:lsdException w:name="Grid Table 3 Accent 3" w:uiPriority="48"/>
-    <w:lsdException w:name="Grid Table 4 Accent 3" w:uiPriority="49"/>
-    <w:lsdException w:name="Grid Table 5 Dark Accent 3" w:uiPriority="50"/>
-    <w:lsdException w:name="Grid Table 6 Colorful Accent 3" w:uiPriority="51"/>
-    <w:lsdException w:name="Grid Table 7 Colorful Accent 3" w:uiPriority="52"/>
-    <w:lsdException w:name="Grid Table 1 Light Accent 4" w:uiPriority="46"/>
-    <w:lsdException w:name="Grid Table 2 Accent 4" w:uiPriority="47"/>
-    <w:lsdException w:name="Grid Table 3 Accent 4" w:uiPriority="48"/>
-    <w:lsdException w:name="Grid Table 4 Accent 4" w:uiPriority="49"/>
-    <w:lsdException w:name="Grid Table 5 Dark Accent 4" w:uiPriority="50"/>
-    <w:lsdException w:name="Grid Table 6 Colorful Accent 4" w:uiPriority="51"/>
-    <w:lsdException w:name="Grid Table 7 Colorful Accent 4" w:uiPriority="52"/>
-    <w:lsdException w:name="Grid Table 1 Light Accent 5" w:uiPriority="46"/>
-    <w:lsdException w:name="Grid Table 2 Accent 5" w:uiPriority="47"/>
-    <w:lsdException w:name="Grid Table 3 Accent 5" w:uiPriority="48"/>
-    <w:lsdException w:name="Grid Table 4 Accent 5" w:uiPriority="49"/>
-    <w:lsdException w:name="Grid Table 5 Dark Accent 5" w:uiPriority="50"/>
-    <w:lsdException w:name="Grid Table 6 Colorful Accent 5" w:uiPriority="51"/>
-    <w:lsdException w:name="Grid Table 7 Colorful Accent 5" w:uiPriority="52"/>
-    <w:lsdException w:name="Grid Table 1 Light Accent 6" w:uiPriority="46"/>
-    <w:lsdException w:name="Grid Table 2 Accent 6" w:uiPriority="47"/>
-    <w:lsdException w:name="Grid Table 3 Accent 6" w:uiPriority="48"/>
-    <w:lsdException w:name="Grid Table 4 Accent 6" w:uiPriority="49"/>
-    <w:lsdException w:name="Grid Table 5 Dark Accent 6" w:uiPriority="50"/>
-    <w:lsdException w:name="Grid Table 6 Colorful Accent 6" w:uiPriority="51"/>
-    <w:lsdException w:name="Grid Table 7 Colorful Accent 6" w:uiPriority="52"/>
-    <w:lsdException w:name="List Table 1 Light" w:uiPriority="46"/>
-    <w:lsdException w:name="List Table 2" w:uiPriority="47"/>
-    <w:lsdException w:name="List Table 3" w:uiPriority="48"/>
-    <w:lsdException w:name="List Table 4" w:uiPriority="49"/>
-    <w:lsdException w:name="List Table 5 Dark" w:uiPriority="50"/>
-    <w:lsdException w:name="List Table 6 Colorful" w:uiPriority="51"/>
-    <w:lsdException w:name="List Table 7 Colorful" w:uiPriority="52"/>
-    <w:lsdException w:name="List Table 1 Light Accent 1" w:uiPriority="46"/>
-    <w:lsdException w:name="List Table 2 Accent 1" w:uiPriority="47"/>
-    <w:lsdException w:name="List Table 3 Accent 1" w:uiPriority="48"/>
-    <w:lsdException w:name="List Table 4 Accent 1" w:uiPriority="49"/>
-    <w:lsdException w:name="List Table 5 Dark Accent 1" w:uiPriority="50"/>
-    <w:lsdException w:name="List Table 6 Colorful Accent 1" w:uiPriority="51"/>
-    <w:lsdException w:name="List Table 7 Colorful Accent 1" w:uiPriority="52"/>
-    <w:lsdException w:name="List Table 1 Light Accent 2" w:uiPriority="46"/>
-    <w:lsdException w:name="List Table 2 Accent 2" w:uiPriority="47"/>
-    <w:lsdException w:name="List Table 3 Accent 2" w:uiPriority="48"/>
-    <w:lsdException w:name="List Table 4 Accent 2" w:uiPriority="49"/>
-    <w:lsdException w:name="List Table 5 Dark Accent 2" w:uiPriority="50"/>
-    <w:lsdException w:name="List Table 6 Colorful Accent 2" w:uiPriority="51"/>
-    <w:lsdException w:name="List Table 7 Colorful Accent 2" w:uiPriority="52"/>
-    <w:lsdException w:name="List Table 1 Light Accent 3" w:uiPriority="46"/>
-    <w:lsdException w:name="List Table 2 Accent 3" w:uiPriority="47"/>
-    <w:lsdException w:name="List Table 3 Accent 3" w:uiPriority="48"/>
-    <w:lsdException w:name="List Table 4 Accent 3" w:uiPriority="49"/>
-    <w:lsdException w:name="List Table 5 Dark Accent 3" w:uiPriority="50"/>
-    <w:lsdException w:name="List Table 6 Colorful Accent 3" w:uiPriority="51"/>
-    <w:lsdException w:name="List Table 7 Colorful Accent 3" w:uiPriority="52"/>
-    <w:lsdException w:name="List Table 1 Light Accent 4" w:uiPriority="46"/>
-    <w:lsdException w:name="List Table 2 Accent 4" w:uiPriority="47"/>
-    <w:lsdException w:name="List Table 3 Accent 4" w:uiPriority="48"/>
-    <w:lsdException w:name="List Table 4 Accent 4" w:uiPriority="49"/>
-    <w:lsdException w:name="List Table 5 Dark Accent 4" w:uiPriority="50"/>
-    <w:lsdException w:name="List Table 6 Colorful Accent 4" w:uiPriority="51"/>
-    <w:lsdException w:name="List Table 7 Colorful Accent 4" w:uiPriority="52"/>
-    <w:lsdException w:name="List Table 1 Light Accent 5" w:uiPriority="46"/>
-    <w:lsdException w:name="List Table 2 Accent 5" w:uiPriority="47"/>
-    <w:lsdException w:name="List Table 3 Accent 5" w:uiPriority="48"/>
-    <w:lsdException w:name="List Table 4 Accent 5" w:uiPriority="49"/>
-    <w:lsdException w:name="List Table 5 Dark Accent 5" w:uiPriority="50"/>
-    <w:lsdException w:name="List Table 6 Colorful Accent 5" w:uiPriority="51"/>
-    <w:lsdException w:name="List Table 7 Colorful Accent 5" w:uiPriority="52"/>
-    <w:lsdException w:name="List Table 1 Light Accent 6" w:uiPriority="46"/>
-    <w:lsdException w:name="List Table 2 Accent 6" w:uiPriority="47"/>
-    <w:lsdException w:name="List Table 3 Accent 6" w:uiPriority="48"/>
-    <w:lsdException w:name="List Table 4 Accent 6" w:uiPriority="49"/>
-    <w:lsdException w:name="List Table 5 Dark Accent 6" w:uiPriority="50"/>
-    <w:lsdException w:name="List Table 6 Colorful Accent 6" w:uiPriority="51"/>
-    <w:lsdException w:name="List Table 7 Colorful Accent 6" w:uiPriority="52"/>
+  <w:latentStyles w:defLockedState="0" w:defUIPriority="99" w:defSemiHidden="1" w:defUnhideWhenUsed="1" w:defQFormat="0" w:count="267">
+    <w:lsdException w:name="Normal" w:semiHidden="0" w:uiPriority="0" w:unhideWhenUsed="0" w:qFormat="1"/>
+    <w:lsdException w:name="heading 1" w:semiHidden="0" w:uiPriority="9" w:unhideWhenUsed="0" w:qFormat="1"/>
+    <w:lsdException w:name="heading 2" w:uiPriority="9" w:qFormat="1"/>
+    <w:lsdException w:name="heading 3" w:uiPriority="9" w:qFormat="1"/>
+    <w:lsdException w:name="heading 4" w:uiPriority="9" w:qFormat="1"/>
+    <w:lsdException w:name="heading 5" w:uiPriority="9" w:qFormat="1"/>
+    <w:lsdException w:name="heading 6" w:uiPriority="9" w:qFormat="1"/>
+    <w:lsdException w:name="heading 7" w:uiPriority="9" w:qFormat="1"/>
+    <w:lsdException w:name="heading 8" w:uiPriority="9" w:qFormat="1"/>
+    <w:lsdException w:name="heading 9" w:uiPriority="9" w:qFormat="1"/>
+    <w:lsdException w:name="toc 1" w:uiPriority="39"/>
+    <w:lsdException w:name="toc 2" w:uiPriority="39"/>
+    <w:lsdException w:name="toc 3" w:uiPriority="39"/>
+    <w:lsdException w:name="toc 4" w:uiPriority="39"/>
+    <w:lsdException w:name="toc 5" w:uiPriority="39"/>
+    <w:lsdException w:name="toc 6" w:uiPriority="39"/>
+    <w:lsdException w:name="toc 7" w:uiPriority="39"/>
+    <w:lsdException w:name="toc 8" w:uiPriority="39"/>
+    <w:lsdException w:name="toc 9" w:uiPriority="39"/>
+    <w:lsdException w:name="caption" w:uiPriority="35" w:qFormat="1"/>
+    <w:lsdException w:name="Title" w:semiHidden="0" w:uiPriority="10" w:unhideWhenUsed="0" w:qFormat="1"/>
+    <w:lsdException w:name="Default Paragraph Font" w:uiPriority="1"/>
+    <w:lsdException w:name="Subtitle" w:semiHidden="0" w:uiPriority="11" w:unhideWhenUsed="0" w:qFormat="1"/>
+    <w:lsdException w:name="Strong" w:semiHidden="0" w:uiPriority="22" w:unhideWhenUsed="0" w:qFormat="1"/>
+    <w:lsdException w:name="Emphasis" w:semiHidden="0" w:uiPriority="20" w:unhideWhenUsed="0" w:qFormat="1"/>
+    <w:lsdException w:name="Table Grid" w:semiHidden="0" w:uiPriority="59" w:unhideWhenUsed="0"/>
+    <w:lsdException w:name="Placeholder Text" w:unhideWhenUsed="0"/>
+    <w:lsdException w:name="No Spacing" w:semiHidden="0" w:uiPriority="1" w:unhideWhenUsed="0" w:qFormat="1"/>
+    <w:lsdException w:name="Light Shading" w:semiHidden="0" w:uiPriority="60" w:unhideWhenUsed="0"/>
+    <w:lsdException w:name="Light List" w:semiHidden="0" w:uiPriority="61" w:unhideWhenUsed="0"/>
+    <w:lsdException w:name="Light Grid" w:semiHidden="0" w:uiPriority="62" w:unhideWhenUsed="0"/>
+    <w:lsdException w:name="Medium Shading 1" w:semiHidden="0" w:uiPriority="63" w:unhideWhenUsed="0"/>
+    <w:lsdException w:name="Medium Shading 2" w:semiHidden="0" w:uiPriority="64" w:unhideWhenUsed="0"/>
+    <w:lsdException w:name="Medium List 1" w:semiHidden="0" w:uiPriority="65" w:unhideWhenUsed="0"/>
+    <w:lsdException w:name="Medium List 2" w:semiHidden="0" w:uiPriority="66" w:unhideWhenUsed="0"/>
+    <w:lsdException w:name="Medium Grid 1" w:semiHidden="0" w:uiPriority="67" w:unhideWhenUsed="0"/>
+    <w:lsdException w:name="Medium Grid 2" w:semiHidden="0" w:uiPriority="68" w:unhideWhenUsed="0"/>
+    <w:lsdException w:name="Medium Grid 3" w:semiHidden="0" w:uiPriority="69" w:unhideWhenUsed="0"/>
+    <w:lsdException w:name="Dark List" w:semiHidden="0" w:uiPriority="70" w:unhideWhenUsed="0"/>
+    <w:lsdException w:name="Colorful Shading" w:semiHidden="0" w:uiPriority="71" w:unhideWhenUsed="0"/>
+    <w:lsdException w:name="Colorful List" w:semiHidden="0" w:uiPriority="72" w:unhideWhenUsed="0"/>
+    <w:lsdException w:name="Colorful Grid" w:semiHidden="0" w:uiPriority="73" w:unhideWhenUsed="0"/>
+    <w:lsdException w:name="Light Shading Accent 1" w:semiHidden="0" w:uiPriority="60" w:unhideWhenUsed="0"/>
+    <w:lsdException w:name="Light List Accent 1" w:semiHidden="0" w:uiPriority="61" w:unhideWhenUsed="0"/>
+    <w:lsdException w:name="Light Grid Accent 1" w:semiHidden="0" w:uiPriority="62" w:unhideWhenUsed="0"/>
+    <w:lsdException w:name="Medium Shading 1 Accent 1" w:semiHidden="0" w:uiPriority="63" w:unhideWhenUsed="0"/>
+    <w:lsdException w:name="Medium Shading 2 Accent 1" w:semiHidden="0" w:uiPriority="64" w:unhideWhenUsed="0"/>
+    <w:lsdException w:name="Medium List 1 Accent 1" w:semiHidden="0" w:uiPriority="65" w:unhideWhenUsed="0"/>
+    <w:lsdException w:name="Revision" w:unhideWhenUsed="0"/>
+    <w:lsdException w:name="List Paragraph" w:semiHidden="0" w:uiPriority="34" w:unhideWhenUsed="0" w:qFormat="1"/>
+    <w:lsdException w:name="Quote" w:semiHidden="0" w:uiPriority="29" w:unhideWhenUsed="0" w:qFormat="1"/>
+    <w:lsdException w:name="Intense Quote" w:semiHidden="0" w:uiPriority="30" w:unhideWhenUsed="0" w:qFormat="1"/>
+    <w:lsdException w:name="Medium List 2 Accent 1" w:semiHidden="0" w:uiPriority="66" w:unhideWhenUsed="0"/>
+    <w:lsdException w:name="Medium Grid 1 Accent 1" w:semiHidden="0" w:uiPriority="67" w:unhideWhenUsed="0"/>
+    <w:lsdException w:name="Medium Grid 2 Accent 1" w:semiHidden="0" w:uiPriority="68" w:unhideWhenUsed="0"/>
+    <w:lsdException w:name="Medium Grid 3 Accent 1" w:semiHidden="0" w:uiPriority="69" w:unhideWhenUsed="0"/>
+    <w:lsdException w:name="Dark List Accent 1" w:semiHidden="0" w:uiPriority="70" w:unhideWhenUsed="0"/>
+    <w:lsdException w:name="Colorful Shading Accent 1" w:semiHidden="0" w:uiPriority="71" w:unhideWhenUsed="0"/>
+    <w:lsdException w:name="Colorful List Accent 1" w:semiHidden="0" w:uiPriority="72" w:unhideWhenUsed="0"/>
+    <w:lsdException w:name="Colorful Grid Accent 1" w:semiHidden="0" w:uiPriority="73" w:unhideWhenUsed="0"/>
+    <w:lsdException w:name="Light Shading Accent 2" w:semiHidden="0" w:uiPriority="60" w:unhideWhenUsed="0"/>
+    <w:lsdException w:name="Light List Accent 2" w:semiHidden="0" w:uiPriority="61" w:unhideWhenUsed="0"/>
+    <w:lsdException w:name="Light Grid Accent 2" w:semiHidden="0" w:uiPriority="62" w:unhideWhenUsed="0"/>
+    <w:lsdException w:name="Medium Shading 1 Accent 2" w:semiHidden="0" w:uiPriority="63" w:unhideWhenUsed="0"/>
+    <w:lsdException w:name="Medium Shading 2 Accent 2" w:semiHidden="0" w:uiPriority="64" w:unhideWhenUsed="0"/>
+    <w:lsdException w:name="Medium List 1 Accent 2" w:semiHidden="0" w:uiPriority="65" w:unhideWhenUsed="0"/>
+    <w:lsdException w:name="Medium List 2 Accent 2" w:semiHidden="0" w:uiPriority="66" w:unhideWhenUsed="0"/>
+    <w:lsdException w:name="Medium Grid 1 Accent 2" w:semiHidden="0" w:uiPriority="67" w:unhideWhenUsed="0"/>
+    <w:lsdException w:name="Medium Grid 2 Accent 2" w:semiHidden="0" w:uiPriority="68" w:unhideWhenUsed="0"/>
+    <w:lsdException w:name="Medium Grid 3 Accent 2" w:semiHidden="0" w:uiPriority="69" w:unhideWhenUsed="0"/>
+    <w:lsdException w:name="Dark List Accent 2" w:semiHidden="0" w:uiPriority="70" w:unhideWhenUsed="0"/>
+    <w:lsdException w:name="Colorful Shading Accent 2" w:semiHidden="0" w:uiPriority="71" w:unhideWhenUsed="0"/>
+    <w:lsdException w:name="Colorful List Accent 2" w:semiHidden="0" w:uiPriority="72" w:unhideWhenUsed="0"/>
+    <w:lsdException w:name="Colorful Grid Accent 2" w:semiHidden="0" w:uiPriority="73" w:unhideWhenUsed="0"/>
+    <w:lsdException w:name="Light Shading Accent 3" w:semiHidden="0" w:uiPriority="60" w:unhideWhenUsed="0"/>
+    <w:lsdException w:name="Light List Accent 3" w:semiHidden="0" w:uiPriority="61" w:unhideWhenUsed="0"/>
+    <w:lsdException w:name="Light Grid Accent 3" w:semiHidden="0" w:uiPriority="62" w:unhideWhenUsed="0"/>
+    <w:lsdException w:name="Medium Shading 1 Accent 3" w:semiHidden="0" w:uiPriority="63" w:unhideWhenUsed="0"/>
+    <w:lsdException w:name="Medium Shading 2 Accent 3" w:semiHidden="0" w:uiPriority="64" w:unhideWhenUsed="0"/>
+    <w:lsdException w:name="Medium List 1 Accent 3" w:semiHidden="0" w:uiPriority="65" w:unhideWhenUsed="0"/>
+    <w:lsdException w:name="Medium List 2 Accent 3" w:semiHidden="0" w:uiPriority="66" w:unhideWhenUsed="0"/>
+    <w:lsdException w:name="Medium Grid 1 Accent 3" w:semiHidden="0" w:uiPriority="67" w:unhideWhenUsed="0"/>
+    <w:lsdException w:name="Medium Grid 2 Accent 3" w:semiHidden="0" w:uiPriority="68" w:unhideWhenUsed="0"/>
+    <w:lsdException w:name="Medium Grid 3 Accent 3" w:semiHidden="0" w:uiPriority="69" w:unhideWhenUsed="0"/>
+    <w:lsdException w:name="Dark List Accent 3" w:semiHidden="0" w:uiPriority="70" w:unhideWhenUsed="0"/>
+    <w:lsdException w:name="Colorful Shading Accent 3" w:semiHidden="0" w:uiPriority="71" w:unhideWhenUsed="0"/>
+    <w:lsdException w:name="Colorful List Accent 3" w:semiHidden="0" w:uiPriority="72" w:unhideWhenUsed="0"/>
+    <w:lsdException w:name="Colorful Grid Accent 3" w:semiHidden="0" w:uiPriority="73" w:unhideWhenUsed="0"/>
+    <w:lsdException w:name="Light Shading Accent 4" w:semiHidden="0" w:uiPriority="60" w:unhideWhenUsed="0"/>
+    <w:lsdException w:name="Light List Accent 4" w:semiHidden="0" w:uiPriority="61" w:unhideWhenUsed="0"/>
+    <w:lsdException w:name="Light Grid Accent 4" w:semiHidden="0" w:uiPriority="62" w:unhideWhenUsed="0"/>
+    <w:lsdException w:name="Medium Shading 1 Accent 4" w:semiHidden="0" w:uiPriority="63" w:unhideWhenUsed="0"/>
+    <w:lsdException w:name="Medium Shading 2 Accent 4" w:semiHidden="0" w:uiPriority="64" w:unhideWhenUsed="0"/>
+    <w:lsdException w:name="Medium List 1 Accent 4" w:semiHidden="0" w:uiPriority="65" w:unhideWhenUsed="0"/>
+    <w:lsdException w:name="Medium List 2 Accent 4" w:semiHidden="0" w:uiPriority="66" w:unhideWhenUsed="0"/>
+    <w:lsdException w:name="Medium Grid 1 Accent 4" w:semiHidden="0" w:uiPriority="67" w:unhideWhenUsed="0"/>
+    <w:lsdException w:name="Medium Grid 2 Accent 4" w:semiHidden="0" w:uiPriority="68" w:unhideWhenUsed="0"/>
+    <w:lsdException w:name="Medium Grid 3 Accent 4" w:semiHidden="0" w:uiPriority="69" w:unhideWhenUsed="0"/>
+    <w:lsdException w:name="Dark List Accent 4" w:semiHidden="0" w:uiPriority="70" w:unhideWhenUsed="0"/>
+    <w:lsdException w:name="Colorful Shading Accent 4" w:semiHidden="0" w:uiPriority="71" w:unhideWhenUsed="0"/>
+    <w:lsdException w:name="Colorful List Accent 4" w:semiHidden="0" w:uiPriority="72" w:unhideWhenUsed="0"/>
+    <w:lsdException w:name="Colorful Grid Accent 4" w:semiHidden="0" w:uiPriority="73" w:unhideWhenUsed="0"/>
+    <w:lsdException w:name="Light Shading Accent 5" w:semiHidden="0" w:uiPriority="60" w:unhideWhenUsed="0"/>
+    <w:lsdException w:name="Light List Accent 5" w:semiHidden="0" w:uiPriority="61" w:unhideWhenUsed="0"/>
+    <w:lsdException w:name="Light Grid Accent 5" w:semiHidden="0" w:uiPriority="62" w:unhideWhenUsed="0"/>
+    <w:lsdException w:name="Medium Shading 1 Accent 5" w:semiHidden="0" w:uiPriority="63" w:unhideWhenUsed="0"/>
+    <w:lsdException w:name="Medium Shading 2 Accent 5" w:semiHidden="0" w:uiPriority="64" w:unhideWhenUsed="0"/>
+    <w:lsdException w:name="Medium List 1 Accent 5" w:semiHidden="0" w:uiPriority="65" w:unhideWhenUsed="0"/>
+    <w:lsdException w:name="Medium List 2 Accent 5" w:semiHidden="0" w:uiPriority="66" w:unhideWhenUsed="0"/>
+    <w:lsdException w:name="Medium Grid 1 Accent 5" w:semiHidden="0" w:uiPriority="67" w:unhideWhenUsed="0"/>
+    <w:lsdException w:name="Medium Grid 2 Accent 5" w:semiHidden="0" w:uiPriority="68" w:unhideWhenUsed="0"/>
+    <w:lsdException w:name="Medium Grid 3 Accent 5" w:semiHidden="0" w:uiPriority="69" w:unhideWhenUsed="0"/>
+    <w:lsdException w:name="Dark List Accent 5" w:semiHidden="0" w:uiPriority="70" w:unhideWhenUsed="0"/>
+    <w:lsdException w:name="Colorful Shading Accent 5" w:semiHidden="0" w:uiPriority="71" w:unhideWhenUsed="0"/>
+    <w:lsdException w:name="Colorful List Accent 5" w:semiHidden="0" w:uiPriority="72" w:unhideWhenUsed="0"/>
+    <w:lsdException w:name="Colorful Grid Accent 5" w:semiHidden="0" w:uiPriority="73" w:unhideWhenUsed="0"/>
+    <w:lsdException w:name="Light Shading Accent 6" w:semiHidden="0" w:uiPriority="60" w:unhideWhenUsed="0"/>
+    <w:lsdException w:name="Light List Accent 6" w:semiHidden="0" w:uiPriority="61" w:unhideWhenUsed="0"/>
+    <w:lsdException w:name="Light Grid Accent 6" w:semiHidden="0" w:uiPriority="62" w:unhideWhenUsed="0"/>
+    <w:lsdException w:name="Medium Shading 1 Accent 6" w:semiHidden="0" w:uiPriority="63" w:unhideWhenUsed="0"/>
+    <w:lsdException w:name="Medium Shading 2 Accent 6" w:semiHidden="0" w:uiPriority="64" w:unhideWhenUsed="0"/>
+    <w:lsdException w:name="Medium List 1 Accent 6" w:semiHidden="0" w:uiPriority="65" w:unhideWhenUsed="0"/>
+    <w:lsdException w:name="Medium List 2 Accent 6" w:semiHidden="0" w:uiPriority="66" w:unhideWhenUsed="0"/>
+    <w:lsdException w:name="Medium Grid 1 Accent 6" w:semiHidden="0" w:uiPriority="67" w:unhideWhenUsed="0"/>
+    <w:lsdException w:name="Medium Grid 2 Accent 6" w:semiHidden="0" w:uiPriority="68" w:unhideWhenUsed="0"/>
+    <w:lsdException w:name="Medium Grid 3 Accent 6" w:semiHidden="0" w:uiPriority="69" w:unhideWhenUsed="0"/>
+    <w:lsdException w:name="Dark List Accent 6" w:semiHidden="0" w:uiPriority="70" w:unhideWhenUsed="0"/>
+    <w:lsdException w:name="Colorful Shading Accent 6" w:semiHidden="0" w:uiPriority="71" w:unhideWhenUsed="0"/>
+    <w:lsdException w:name="Colorful List Accent 6" w:semiHidden="0" w:uiPriority="72" w:unhideWhenUsed="0"/>
+    <w:lsdException w:name="Colorful Grid Accent 6" w:semiHidden="0" w:uiPriority="73" w:unhideWhenUsed="0"/>
+    <w:lsdException w:name="Subtle Emphasis" w:semiHidden="0" w:uiPriority="19" w:unhideWhenUsed="0" w:qFormat="1"/>
+    <w:lsdException w:name="Intense Emphasis" w:semiHidden="0" w:uiPriority="21" w:unhideWhenUsed="0" w:qFormat="1"/>
+    <w:lsdException w:name="Subtle Reference" w:semiHidden="0" w:uiPriority="31" w:unhideWhenUsed="0" w:qFormat="1"/>
+    <w:lsdException w:name="Intense Reference" w:semiHidden="0" w:uiPriority="32" w:unhideWhenUsed="0" w:qFormat="1"/>
+    <w:lsdException w:name="Book Title" w:semiHidden="0" w:uiPriority="33" w:unhideWhenUsed="0" w:qFormat="1"/>
+    <w:lsdException w:name="Bibliography" w:uiPriority="37"/>
+    <w:lsdException w:name="TOC Heading" w:uiPriority="39" w:qFormat="1"/>
+  </w:latentStyles>
+  <w:style w:type="paragraph" w:default="1" w:styleId="Normal">
+    <w:name w:val="Normal"/>
+    <w:qFormat/>
+  </w:style>
+  <w:style w:type="character" w:default="1" w:styleId="DefaultParagraphFont">
+    <w:name w:val="Default Paragraph Font"/>
+    <w:uiPriority w:val="1"/>
+    <w:semiHidden/>
+    <w:unhideWhenUsed/>
+  </w:style>
+  <w:style w:type="table" w:default="1" w:styleId="TableNormal">
+    <w:name w:val="Normal Table"/>
+    <w:uiPriority w:val="99"/>
+    <w:semiHidden/>
+    <w:unhideWhenUsed/>
+    <w:tblPr>
+      <w:tblInd w:w="0" w:type="dxa"/>
+      <w:tblCellMar>
+        <w:top w:w="0" w:type="dxa"/>
+        <w:left w:w="108" w:type="dxa"/>
+        <w:bottom w:w="0" w:type="dxa"/>
+        <w:right w:w="108" w:type="dxa"/>
+      </w:tblCellMar>
+    </w:tblPr>
+  </w:style>
+  <w:style w:type="numbering" w:default="1" w:styleId="NoList">
+    <w:name w:val="No List"/>
+    <w:uiPriority w:val="99"/>
+    <w:semiHidden/>
+    <w:unhideWhenUsed/>
+  </w:style>
+  <w:style w:type="table" w:styleId="TableGrid">
+    <w:name w:val="Table Grid"/>
+    <w:basedOn w:val="TableNormal"/>
+    <w:uiPriority w:val="59"/>
+    <w:rsid w:val="00B53A5F"/>
+    <w:pPr>
+      <w:spacing w:after="0" w:line="240" w:lineRule="auto"/>
+    </w:pPr>
+    <w:tblPr>
+      <w:tblBorders>
+        <w:top w:val="single" w:sz="4" w:space="0" w:color="auto"/>
+        <w:left w:val="single" w:sz="4" w:space="0" w:color="auto"/>
+        <w:bottom w:val="single" w:sz="4" w:space="0" w:color="auto"/>
+        <w:right w:val="single" w:sz="4" w:space="0" w:color="auto"/>
+        <w:insideH w:val="single" w:sz="4" w:space="0" w:color="auto"/>
+        <w:insideV w:val="single" w:sz="4" w:space="0" w:color="auto"/>
+      </w:tblBorders>
+    </w:tblPr>
+  </w:style>
+  <w:style w:type="table" w:styleId="MediumShading1-Accent1">
+    <w:name w:val="Medium Shading 1 Accent 1"/>
+    <w:basedOn w:val="TableNormal"/>
+    <w:uiPriority w:val="63"/>
+    <w:rsid w:val="00B53A5F"/>
+    <w:pPr>
+      <w:spacing w:after="0" w:line="240" w:lineRule="auto"/>
+    </w:pPr>
+    <w:tblPr>
+      <w:tblStyleRowBandSize w:val="1"/>
+      <w:tblStyleColBandSize w:val="1"/>
+      <w:tblBorders>
+        <w:top w:val="single" w:sz="8" w:space="0" w:color="7BA0CD" w:themeColor="accent1" w:themeTint="BF"/>
+        <w:left w:val="single" w:sz="8" w:space="0" w:color="7BA0CD" w:themeColor="accent1" w:themeTint="BF"/>
+        <w:bottom w:val="single" w:sz="8" w:space="0" w:color="7BA0CD" w:themeColor="accent1" w:themeTint="BF"/>
+        <w:right w:val="single" w:sz="8" w:space="0" w:color="7BA0CD" w:themeColor="accent1" w:themeTint="BF"/>
+        <w:insideH w:val="single" w:sz="8" w:space="0" w:color="7BA0CD" w:themeColor="accent1" w:themeTint="BF"/>
+      </w:tblBorders>
+    </w:tblPr>
+    <w:tblStylePr w:type="firstRow">
+      <w:pPr>
+        <w:spacing w:before="0" w:after="0" w:line="240" w:lineRule="auto"/>
+      </w:pPr>
+      <w:rPr>
+        <w:b/>
+        <w:bCs/>
+        <w:color w:val="FFFFFF" w:themeColor="background1"/>
+      </w:rPr>
+      <w:tblPr/>
+      <w:tcPr>
+        <w:tcBorders>
+          <w:top w:val="single" w:sz="8" w:space="0" w:color="7BA0CD" w:themeColor="accent1" w:themeTint="BF"/>
+          <w:left w:val="single" w:sz="8" w:space="0" w:color="7BA0CD" w:themeColor="accent1" w:themeTint="BF"/>
+          <w:bottom w:val="single" w:sz="8" w:space="0" w:color="7BA0CD" w:themeColor="accent1" w:themeTint="BF"/>
+          <w:right w:val="single" w:sz="8" w:space="0" w:color="7BA0CD" w:themeColor="accent1" w:themeTint="BF"/>
+          <w:insideH w:val="nil"/>
+          <w:insideV w:val="nil"/>
+        </w:tcBorders>
+        <w:shd w:val="clear" w:color="auto" w:fill="4F81BD" w:themeFill="accent1"/>
+      </w:tcPr>
+    </w:tblStylePr>
+    <w:tblStylePr w:type="lastRow">
+      <w:pPr>
+        <w:spacing w:before="0" w:after="0" w:line="240" w:lineRule="auto"/>
+      </w:pPr>
+      <w:rPr>
+        <w:b/>
+        <w:bCs/>
+      </w:rPr>
+      <w:tblPr/>
+      <w:tcPr>
+        <w:tcBorders>
+          <w:top w:val="double" w:sz="6" w:space="0" w:color="7BA0CD" w:themeColor="accent1" w:themeTint="BF"/>
+          <w:left w:val="single" w:sz="8" w:space="0" w:color="7BA0CD" w:themeColor="accent1" w:themeTint="BF"/>
+          <w:bottom w:val="single" w:sz="8" w:space="0" w:color="7BA0CD" w:themeColor="accent1" w:themeTint="BF"/>
+          <w:right w:val="single" w:sz="8" w:space="0" w:color="7BA0CD" w:themeColor="accent1" w:themeTint="BF"/>
+          <w:insideH w:val="nil"/>
+          <w:insideV w:val="nil"/>
+        </w:tcBorders>
+      </w:tcPr>
+    </w:tblStylePr>
+    <w:tblStylePr w:type="firstCol">
+      <w:rPr>
+        <w:b/>
+        <w:bCs/>
+      </w:rPr>
+    </w:tblStylePr>
+    <w:tblStylePr w:type="lastCol">
+      <w:rPr>
+        <w:b/>
+        <w:bCs/>
+      </w:rPr>
+    </w:tblStylePr>
+    <w:tblStylePr w:type="band1Vert">
+      <w:tblPr/>
+      <w:tcPr>
+        <w:shd w:val="clear" w:color="auto" w:fill="D3DFEE" w:themeFill="accent1" w:themeFillTint="3F"/>
+      </w:tcPr>
+    </w:tblStylePr>
+    <w:tblStylePr w:type="band1Horz">
+      <w:tblPr/>
+      <w:tcPr>
+        <w:tcBorders>
+          <w:insideH w:val="nil"/>
+          <w:insideV w:val="nil"/>
+        </w:tcBorders>
+        <w:shd w:val="clear" w:color="auto" w:fill="D3DFEE" w:themeFill="accent1" w:themeFillTint="3F"/>
+      </w:tcPr>
+    </w:tblStylePr>
+    <w:tblStylePr w:type="band2Horz">
+      <w:tblPr/>
+      <w:tcPr>
+        <w:tcBorders>
+          <w:insideH w:val="nil"/>
+          <w:insideV w:val="nil"/>
+        </w:tcBorders>
+      </w:tcPr>
+    </w:tblStylePr>
+  </w:style>
+  <w:style w:type="table" w:styleId="MediumGrid3-Accent1">
+    <w:name w:val="Medium Grid 3 Accent 1"/>
+    <w:basedOn w:val="TableNormal"/>
+    <w:uiPriority w:val="69"/>
+    <w:rsid w:val="00B53A5F"/>
+    <w:pPr>
+      <w:spacing w:after="0" w:line="240" w:lineRule="auto"/>
+    </w:pPr>
+    <w:tblPr>
+      <w:tblStyleRowBandSize w:val="1"/>
+      <w:tblStyleColBandSize w:val="1"/>
+      <w:tblBorders>
+        <w:top w:val="single" w:sz="8" w:space="0" w:color="FFFFFF" w:themeColor="background1"/>
+        <w:left w:val="single" w:sz="8" w:space="0" w:color="FFFFFF" w:themeColor="background1"/>
+        <w:bottom w:val="single" w:sz="8" w:space="0" w:color="FFFFFF" w:themeColor="background1"/>
+        <w:right w:val="single" w:sz="8" w:space="0" w:color="FFFFFF" w:themeColor="background1"/>
+        <w:insideH w:val="single" w:sz="6" w:space="0" w:color="FFFFFF" w:themeColor="background1"/>
+        <w:insideV w:val="single" w:sz="6" w:space="0" w:color="FFFFFF" w:themeColor="background1"/>
+      </w:tblBorders>
+    </w:tblPr>
+    <w:tcPr>
+      <w:shd w:val="clear" w:color="auto" w:fill="D3DFEE" w:themeFill="accent1" w:themeFillTint="3F"/>
+    </w:tcPr>
+    <w:tblStylePr w:type="firstRow">
+      <w:rPr>
+        <w:b/>
+        <w:bCs/>
+        <w:i w:val="0"/>
+        <w:iCs w:val="0"/>
+        <w:color w:val="FFFFFF" w:themeColor="background1"/>
+      </w:rPr>
+      <w:tblPr/>
+      <w:tcPr>
+        <w:tcBorders>
+          <w:top w:val="single" w:sz="8" w:space="0" w:color="FFFFFF" w:themeColor="background1"/>
+          <w:left w:val="single" w:sz="8" w:space="0" w:color="FFFFFF" w:themeColor="background1"/>
+          <w:bottom w:val="single" w:sz="24" w:space="0" w:color="FFFFFF" w:themeColor="background1"/>
+          <w:right w:val="single" w:sz="8" w:space="0" w:color="FFFFFF" w:themeColor="background1"/>
+          <w:insideH w:val="nil"/>
+          <w:insideV w:val="single" w:sz="8" w:space="0" w:color="FFFFFF" w:themeColor="background1"/>
+        </w:tcBorders>
+        <w:shd w:val="clear" w:color="auto" w:fill="4F81BD" w:themeFill="accent1"/>
+      </w:tcPr>
+    </w:tblStylePr>
+    <w:tblStylePr w:type="lastRow">
+      <w:rPr>
+        <w:b/>
+        <w:bCs/>
+        <w:i w:val="0"/>
+        <w:iCs w:val="0"/>
+        <w:color w:val="FFFFFF" w:themeColor="background1"/>
+      </w:rPr>
+      <w:tblPr/>
+      <w:tcPr>
+        <w:tcBorders>
+          <w:top w:val="single" w:sz="24" w:space="0" w:color="FFFFFF" w:themeColor="background1"/>
+          <w:left w:val="single" w:sz="8" w:space="0" w:color="FFFFFF" w:themeColor="background1"/>
+          <w:bottom w:val="single" w:sz="8" w:space="0" w:color="FFFFFF" w:themeColor="background1"/>
+          <w:right w:val="single" w:sz="8" w:space="0" w:color="FFFFFF" w:themeColor="background1"/>
+          <w:insideH w:val="nil"/>
+          <w:insideV w:val="single" w:sz="8" w:space="0" w:color="FFFFFF" w:themeColor="background1"/>
+        </w:tcBorders>
+        <w:shd w:val="clear" w:color="auto" w:fill="4F81BD" w:themeFill="accent1"/>
+      </w:tcPr>
+    </w:tblStylePr>
+    <w:tblStylePr w:type="firstCol">
+      <w:rPr>
+        <w:b/>
+        <w:bCs/>
+        <w:i w:val="0"/>
+        <w:iCs w:val="0"/>
+        <w:color w:val="FFFFFF" w:themeColor="background1"/>
+      </w:rPr>
+      <w:tblPr/>
+      <w:tcPr>
+        <w:tcBorders>
+          <w:left w:val="single" w:sz="8" w:space="0" w:color="FFFFFF" w:themeColor="background1"/>
+          <w:right w:val="single" w:sz="24" w:space="0" w:color="FFFFFF" w:themeColor="background1"/>
+          <w:insideH w:val="nil"/>
+          <w:insideV w:val="nil"/>
+        </w:tcBorders>
+        <w:shd w:val="clear" w:color="auto" w:fill="4F81BD" w:themeFill="accent1"/>
+      </w:tcPr>
+    </w:tblStylePr>
+    <w:tblStylePr w:type="lastCol">
+      <w:rPr>
+        <w:b/>
+        <w:bCs/>
+        <w:i w:val="0"/>
+        <w:iCs w:val="0"/>
+        <w:color w:val="FFFFFF" w:themeColor="background1"/>
+      </w:rPr>
+      <w:tblPr/>
+      <w:tcPr>
+        <w:tcBorders>
+          <w:top w:val="nil"/>
+          <w:left w:val="single" w:sz="24" w:space="0" w:color="FFFFFF" w:themeColor="background1"/>
+          <w:bottom w:val="nil"/>
+          <w:right w:val="nil"/>
+          <w:insideH w:val="nil"/>
+          <w:insideV w:val="nil"/>
+        </w:tcBorders>
+        <w:shd w:val="clear" w:color="auto" w:fill="4F81BD" w:themeFill="accent1"/>
+      </w:tcPr>
+    </w:tblStylePr>
+    <w:tblStylePr w:type="band1Vert">
+      <w:tblPr/>
+      <w:tcPr>
+        <w:tcBorders>
+          <w:top w:val="single" w:sz="8" w:space="0" w:color="FFFFFF" w:themeColor="background1"/>
+          <w:left w:val="single" w:sz="8" w:space="0" w:color="FFFFFF" w:themeColor="background1"/>
+          <w:bottom w:val="single" w:sz="8" w:space="0" w:color="FFFFFF" w:themeColor="background1"/>
+          <w:right w:val="single" w:sz="8" w:space="0" w:color="FFFFFF" w:themeColor="background1"/>
+          <w:insideH w:val="nil"/>
+          <w:insideV w:val="nil"/>
+        </w:tcBorders>
+        <w:shd w:val="clear" w:color="auto" w:fill="A7BFDE" w:themeFill="accent1" w:themeFillTint="7F"/>
+      </w:tcPr>
+    </w:tblStylePr>
+    <w:tblStylePr w:type="band1Horz">
+      <w:tblPr/>
+      <w:tcPr>
+        <w:tcBorders>
+          <w:top w:val="single" w:sz="8" w:space="0" w:color="FFFFFF" w:themeColor="background1"/>
+          <w:left w:val="single" w:sz="8" w:space="0" w:color="FFFFFF" w:themeColor="background1"/>
+          <w:bottom w:val="single" w:sz="8" w:space="0" w:color="FFFFFF" w:themeColor="background1"/>
+          <w:right w:val="single" w:sz="8" w:space="0" w:color="FFFFFF" w:themeColor="background1"/>
+          <w:insideH w:val="single" w:sz="8" w:space="0" w:color="FFFFFF" w:themeColor="background1"/>
+          <w:insideV w:val="single" w:sz="8" w:space="0" w:color="FFFFFF" w:themeColor="background1"/>
+        </w:tcBorders>
+        <w:shd w:val="clear" w:color="auto" w:fill="A7BFDE" w:themeFill="accent1" w:themeFillTint="7F"/>
+      </w:tcPr>
+    </w:tblStylePr>
+  </w:style>
+</w:styles>
+</file>
+
+<file path=word/stylesWithEffects.xml><?xml version="1.0" encoding="utf-8"?>
+<w:styles xmlns:wpc="http://schemas.microsoft.com/office/word/2010/wordprocessingCanvas" xmlns:mc="http://schemas.openxmlformats.org/markup-compatibility/2006" xmlns:o="urn:schemas-microsoft-com:office:office" xmlns:r="http://schemas.openxmlformats.org/officeDocument/2006/relationships" xmlns:m="http://schemas.openxmlformats.org/officeDocument/2006/math" xmlns:v="urn:schemas-microsoft-com:vml" xmlns:wp14="http://schemas.microsoft.com/office/word/2010/wordprocessingDrawing" xmlns:wp="http://schemas.openxmlformats.org/drawingml/2006/wordprocessingDrawing" xmlns:w10="urn:schemas-microsoft-com:office:word" xmlns:w="http://schemas.openxmlformats.org/wordprocessingml/2006/main" xmlns:w14="http://schemas.microsoft.com/office/word/2010/wordml" xmlns:wpg="http://schemas.microsoft.com/office/word/2010/wordprocessingGroup" xmlns:wpi="http://schemas.microsoft.com/office/word/2010/wordprocessingInk" xmlns:wne="http://schemas.microsoft.com/office/word/2006/wordml" xmlns:wps="http://schemas.microsoft.com/office/word/2010/wordprocessingShape" mc:Ignorable="w14 wp14">
+  <w:docDefaults>
+    <w:rPrDefault>
+      <w:rPr>
+        <w:rFonts w:asciiTheme="minorHAnsi" w:eastAsiaTheme="minorHAnsi" w:hAnsiTheme="minorHAnsi" w:cstheme="minorBidi"/>
+        <w:sz w:val="22"/>
+        <w:szCs w:val="22"/>
+        <w:lang w:val="en-US" w:eastAsia="en-US" w:bidi="ar-SA"/>
+      </w:rPr>
+    </w:rPrDefault>
+    <w:pPrDefault>
+      <w:pPr>
+        <w:spacing w:after="200" w:line="276" w:lineRule="auto"/>
+      </w:pPr>
+    </w:pPrDefault>
+  </w:docDefaults>
+  <w:latentStyles w:defLockedState="0" w:defUIPriority="99" w:defSemiHidden="1" w:defUnhideWhenUsed="1" w:defQFormat="0" w:count="267">
+    <w:lsdException w:name="Normal" w:semiHidden="0" w:uiPriority="0" w:unhideWhenUsed="0" w:qFormat="1"/>
+    <w:lsdException w:name="heading 1" w:semiHidden="0" w:uiPriority="9" w:unhideWhenUsed="0" w:qFormat="1"/>
+    <w:lsdException w:name="heading 2" w:uiPriority="9" w:qFormat="1"/>
+    <w:lsdException w:name="heading 3" w:uiPriority="9" w:qFormat="1"/>
+    <w:lsdException w:name="heading 4" w:uiPriority="9" w:qFormat="1"/>
+    <w:lsdException w:name="heading 5" w:uiPriority="9" w:qFormat="1"/>
+    <w:lsdException w:name="heading 6" w:uiPriority="9" w:qFormat="1"/>
+    <w:lsdException w:name="heading 7" w:uiPriority="9" w:qFormat="1"/>
+    <w:lsdException w:name="heading 8" w:uiPriority="9" w:qFormat="1"/>
+    <w:lsdException w:name="heading 9" w:uiPriority="9" w:qFormat="1"/>
+    <w:lsdException w:name="toc 1" w:uiPriority="39"/>
+    <w:lsdException w:name="toc 2" w:uiPriority="39"/>
+    <w:lsdException w:name="toc 3" w:uiPriority="39"/>
+    <w:lsdException w:name="toc 4" w:uiPriority="39"/>
+    <w:lsdException w:name="toc 5" w:uiPriority="39"/>
+    <w:lsdException w:name="toc 6" w:uiPriority="39"/>
+    <w:lsdException w:name="toc 7" w:uiPriority="39"/>
+    <w:lsdException w:name="toc 8" w:uiPriority="39"/>
+    <w:lsdException w:name="toc 9" w:uiPriority="39"/>
+    <w:lsdException w:name="caption" w:uiPriority="35" w:qFormat="1"/>
+    <w:lsdException w:name="Title" w:semiHidden="0" w:uiPriority="10" w:unhideWhenUsed="0" w:qFormat="1"/>
+    <w:lsdException w:name="Default Paragraph Font" w:uiPriority="1"/>
+    <w:lsdException w:name="Subtitle" w:semiHidden="0" w:uiPriority="11" w:unhideWhenUsed="0" w:qFormat="1"/>
+    <w:lsdException w:name="Strong" w:semiHidden="0" w:uiPriority="22" w:unhideWhenUsed="0" w:qFormat="1"/>
+    <w:lsdException w:name="Emphasis" w:semiHidden="0" w:uiPriority="20" w:unhideWhenUsed="0" w:qFormat="1"/>
+    <w:lsdException w:name="Table Grid" w:semiHidden="0" w:uiPriority="59" w:unhideWhenUsed="0"/>
+    <w:lsdException w:name="Placeholder Text" w:unhideWhenUsed="0"/>
+    <w:lsdException w:name="No Spacing" w:semiHidden="0" w:uiPriority="1" w:unhideWhenUsed="0" w:qFormat="1"/>
+    <w:lsdException w:name="Light Shading" w:semiHidden="0" w:uiPriority="60" w:unhideWhenUsed="0"/>
+    <w:lsdException w:name="Light List" w:semiHidden="0" w:uiPriority="61" w:unhideWhenUsed="0"/>
+    <w:lsdException w:name="Light Grid" w:semiHidden="0" w:uiPriority="62" w:unhideWhenUsed="0"/>
+    <w:lsdException w:name="Medium Shading 1" w:semiHidden="0" w:uiPriority="63" w:unhideWhenUsed="0"/>
+    <w:lsdException w:name="Medium Shading 2" w:semiHidden="0" w:uiPriority="64" w:unhideWhenUsed="0"/>
+    <w:lsdException w:name="Medium List 1" w:semiHidden="0" w:uiPriority="65" w:unhideWhenUsed="0"/>
+    <w:lsdException w:name="Medium List 2" w:semiHidden="0" w:uiPriority="66" w:unhideWhenUsed="0"/>
+    <w:lsdException w:name="Medium Grid 1" w:semiHidden="0" w:uiPriority="67" w:unhideWhenUsed="0"/>
+    <w:lsdException w:name="Medium Grid 2" w:semiHidden="0" w:uiPriority="68" w:unhideWhenUsed="0"/>
+    <w:lsdException w:name="Medium Grid 3" w:semiHidden="0" w:uiPriority="69" w:unhideWhenUsed="0"/>
+    <w:lsdException w:name="Dark List" w:semiHidden="0" w:uiPriority="70" w:unhideWhenUsed="0"/>
+    <w:lsdException w:name="Colorful Shading" w:semiHidden="0" w:uiPriority="71" w:unhideWhenUsed="0"/>
+    <w:lsdException w:name="Colorful List" w:semiHidden="0" w:uiPriority="72" w:unhideWhenUsed="0"/>
+    <w:lsdException w:name="Colorful Grid" w:semiHidden="0" w:uiPriority="73" w:unhideWhenUsed="0"/>
+    <w:lsdException w:name="Light Shading Accent 1" w:semiHidden="0" w:uiPriority="60" w:unhideWhenUsed="0"/>
+    <w:lsdException w:name="Light List Accent 1" w:semiHidden="0" w:uiPriority="61" w:unhideWhenUsed="0"/>
+    <w:lsdException w:name="Light Grid Accent 1" w:semiHidden="0" w:uiPriority="62" w:unhideWhenUsed="0"/>
+    <w:lsdException w:name="Medium Shading 1 Accent 1" w:semiHidden="0" w:uiPriority="63" w:unhideWhenUsed="0"/>
+    <w:lsdException w:name="Medium Shading 2 Accent 1" w:semiHidden="0" w:uiPriority="64" w:unhideWhenUsed="0"/>
+    <w:lsdException w:name="Medium List 1 Accent 1" w:semiHidden="0" w:uiPriority="65" w:unhideWhenUsed="0"/>
+    <w:lsdException w:name="Revision" w:unhideWhenUsed="0"/>
+    <w:lsdException w:name="List Paragraph" w:semiHidden="0" w:uiPriority="34" w:unhideWhenUsed="0" w:qFormat="1"/>
+    <w:lsdException w:name="Quote" w:semiHidden="0" w:uiPriority="29" w:unhideWhenUsed="0" w:qFormat="1"/>
+    <w:lsdException w:name="Intense Quote" w:semiHidden="0" w:uiPriority="30" w:unhideWhenUsed="0" w:qFormat="1"/>
+    <w:lsdException w:name="Medium List 2 Accent 1" w:semiHidden="0" w:uiPriority="66" w:unhideWhenUsed="0"/>
+    <w:lsdException w:name="Medium Grid 1 Accent 1" w:semiHidden="0" w:uiPriority="67" w:unhideWhenUsed="0"/>
+    <w:lsdException w:name="Medium Grid 2 Accent 1" w:semiHidden="0" w:uiPriority="68" w:unhideWhenUsed="0"/>
+    <w:lsdException w:name="Medium Grid 3 Accent 1" w:semiHidden="0" w:uiPriority="69" w:unhideWhenUsed="0"/>
+    <w:lsdException w:name="Dark List Accent 1" w:semiHidden="0" w:uiPriority="70" w:unhideWhenUsed="0"/>
+    <w:lsdException w:name="Colorful Shading Accent 1" w:semiHidden="0" w:uiPriority="71" w:unhideWhenUsed="0"/>
+    <w:lsdException w:name="Colorful List Accent 1" w:semiHidden="0" w:uiPriority="72" w:unhideWhenUsed="0"/>
+    <w:lsdException w:name="Colorful Grid Accent 1" w:semiHidden="0" w:uiPriority="73" w:unhideWhenUsed="0"/>
+    <w:lsdException w:name="Light Shading Accent 2" w:semiHidden="0" w:uiPriority="60" w:unhideWhenUsed="0"/>
+    <w:lsdException w:name="Light List Accent 2" w:semiHidden="0" w:uiPriority="61" w:unhideWhenUsed="0"/>
+    <w:lsdException w:name="Light Grid Accent 2" w:semiHidden="0" w:uiPriority="62" w:unhideWhenUsed="0"/>
+    <w:lsdException w:name="Medium Shading 1 Accent 2" w:semiHidden="0" w:uiPriority="63" w:unhideWhenUsed="0"/>
+    <w:lsdException w:name="Medium Shading 2 Accent 2" w:semiHidden="0" w:uiPriority="64" w:unhideWhenUsed="0"/>
+    <w:lsdException w:name="Medium List 1 Accent 2" w:semiHidden="0" w:uiPriority="65" w:unhideWhenUsed="0"/>
+    <w:lsdException w:name="Medium List 2 Accent 2" w:semiHidden="0" w:uiPriority="66" w:unhideWhenUsed="0"/>
+    <w:lsdException w:name="Medium Grid 1 Accent 2" w:semiHidden="0" w:uiPriority="67" w:unhideWhenUsed="0"/>
+    <w:lsdException w:name="Medium Grid 2 Accent 2" w:semiHidden="0" w:uiPriority="68" w:unhideWhenUsed="0"/>
+    <w:lsdException w:name="Medium Grid 3 Accent 2" w:semiHidden="0" w:uiPriority="69" w:unhideWhenUsed="0"/>
+    <w:lsdException w:name="Dark List Accent 2" w:semiHidden="0" w:uiPriority="70" w:unhideWhenUsed="0"/>
+    <w:lsdException w:name="Colorful Shading Accent 2" w:semiHidden="0" w:uiPriority="71" w:unhideWhenUsed="0"/>
+    <w:lsdException w:name="Colorful List Accent 2" w:semiHidden="0" w:uiPriority="72" w:unhideWhenUsed="0"/>
+    <w:lsdException w:name="Colorful Grid Accent 2" w:semiHidden="0" w:uiPriority="73" w:unhideWhenUsed="0"/>
+    <w:lsdException w:name="Light Shading Accent 3" w:semiHidden="0" w:uiPriority="60" w:unhideWhenUsed="0"/>
+    <w:lsdException w:name="Light List Accent 3" w:semiHidden="0" w:uiPriority="61" w:unhideWhenUsed="0"/>
+    <w:lsdException w:name="Light Grid Accent 3" w:semiHidden="0" w:uiPriority="62" w:unhideWhenUsed="0"/>
+    <w:lsdException w:name="Medium Shading 1 Accent 3" w:semiHidden="0" w:uiPriority="63" w:unhideWhenUsed="0"/>
+    <w:lsdException w:name="Medium Shading 2 Accent 3" w:semiHidden="0" w:uiPriority="64" w:unhideWhenUsed="0"/>
+    <w:lsdException w:name="Medium List 1 Accent 3" w:semiHidden="0" w:uiPriority="65" w:unhideWhenUsed="0"/>
+    <w:lsdException w:name="Medium List 2 Accent 3" w:semiHidden="0" w:uiPriority="66" w:unhideWhenUsed="0"/>
+    <w:lsdException w:name="Medium Grid 1 Accent 3" w:semiHidden="0" w:uiPriority="67" w:unhideWhenUsed="0"/>
+    <w:lsdException w:name="Medium Grid 2 Accent 3" w:semiHidden="0" w:uiPriority="68" w:unhideWhenUsed="0"/>
+    <w:lsdException w:name="Medium Grid 3 Accent 3" w:semiHidden="0" w:uiPriority="69" w:unhideWhenUsed="0"/>
+    <w:lsdException w:name="Dark List Accent 3" w:semiHidden="0" w:uiPriority="70" w:unhideWhenUsed="0"/>
+    <w:lsdException w:name="Colorful Shading Accent 3" w:semiHidden="0" w:uiPriority="71" w:unhideWhenUsed="0"/>
+    <w:lsdException w:name="Colorful List Accent 3" w:semiHidden="0" w:uiPriority="72" w:unhideWhenUsed="0"/>
+    <w:lsdException w:name="Colorful Grid Accent 3" w:semiHidden="0" w:uiPriority="73" w:unhideWhenUsed="0"/>
+    <w:lsdException w:name="Light Shading Accent 4" w:semiHidden="0" w:uiPriority="60" w:unhideWhenUsed="0"/>
+    <w:lsdException w:name="Light List Accent 4" w:semiHidden="0" w:uiPriority="61" w:unhideWhenUsed="0"/>
+    <w:lsdException w:name="Light Grid Accent 4" w:semiHidden="0" w:uiPriority="62" w:unhideWhenUsed="0"/>
+    <w:lsdException w:name="Medium Shading 1 Accent 4" w:semiHidden="0" w:uiPriority="63" w:unhideWhenUsed="0"/>
+    <w:lsdException w:name="Medium Shading 2 Accent 4" w:semiHidden="0" w:uiPriority="64" w:unhideWhenUsed="0"/>
+    <w:lsdException w:name="Medium List 1 Accent 4" w:semiHidden="0" w:uiPriority="65" w:unhideWhenUsed="0"/>
+    <w:lsdException w:name="Medium List 2 Accent 4" w:semiHidden="0" w:uiPriority="66" w:unhideWhenUsed="0"/>
+    <w:lsdException w:name="Medium Grid 1 Accent 4" w:semiHidden="0" w:uiPriority="67" w:unhideWhenUsed="0"/>
+    <w:lsdException w:name="Medium Grid 2 Accent 4" w:semiHidden="0" w:uiPriority="68" w:unhideWhenUsed="0"/>
+    <w:lsdException w:name="Medium Grid 3 Accent 4" w:semiHidden="0" w:uiPriority="69" w:unhideWhenUsed="0"/>
+    <w:lsdException w:name="Dark List Accent 4" w:semiHidden="0" w:uiPriority="70" w:unhideWhenUsed="0"/>
+    <w:lsdException w:name="Colorful Shading Accent 4" w:semiHidden="0" w:uiPriority="71" w:unhideWhenUsed="0"/>
+    <w:lsdException w:name="Colorful List Accent 4" w:semiHidden="0" w:uiPriority="72" w:unhideWhenUsed="0"/>
+    <w:lsdException w:name="Colorful Grid Accent 4" w:semiHidden="0" w:uiPriority="73" w:unhideWhenUsed="0"/>
+    <w:lsdException w:name="Light Shading Accent 5" w:semiHidden="0" w:uiPriority="60" w:unhideWhenUsed="0"/>
+    <w:lsdException w:name="Light List Accent 5" w:semiHidden="0" w:uiPriority="61" w:unhideWhenUsed="0"/>
+    <w:lsdException w:name="Light Grid Accent 5" w:semiHidden="0" w:uiPriority="62" w:unhideWhenUsed="0"/>
+    <w:lsdException w:name="Medium Shading 1 Accent 5" w:semiHidden="0" w:uiPriority="63" w:unhideWhenUsed="0"/>
+    <w:lsdException w:name="Medium Shading 2 Accent 5" w:semiHidden="0" w:uiPriority="64" w:unhideWhenUsed="0"/>
+    <w:lsdException w:name="Medium List 1 Accent 5" w:semiHidden="0" w:uiPriority="65" w:unhideWhenUsed="0"/>
+    <w:lsdException w:name="Medium List 2 Accent 5" w:semiHidden="0" w:uiPriority="66" w:unhideWhenUsed="0"/>
+    <w:lsdException w:name="Medium Grid 1 Accent 5" w:semiHidden="0" w:uiPriority="67" w:unhideWhenUsed="0"/>
+    <w:lsdException w:name="Medium Grid 2 Accent 5" w:semiHidden="0" w:uiPriority="68" w:unhideWhenUsed="0"/>
+    <w:lsdException w:name="Medium Grid 3 Accent 5" w:semiHidden="0" w:uiPriority="69" w:unhideWhenUsed="0"/>
+    <w:lsdException w:name="Dark List Accent 5" w:semiHidden="0" w:uiPriority="70" w:unhideWhenUsed="0"/>
+    <w:lsdException w:name="Colorful Shading Accent 5" w:semiHidden="0" w:uiPriority="71" w:unhideWhenUsed="0"/>
+    <w:lsdException w:name="Colorful List Accent 5" w:semiHidden="0" w:uiPriority="72" w:unhideWhenUsed="0"/>
+    <w:lsdException w:name="Colorful Grid Accent 5" w:semiHidden="0" w:uiPriority="73" w:unhideWhenUsed="0"/>
+    <w:lsdException w:name="Light Shading Accent 6" w:semiHidden="0" w:uiPriority="60" w:unhideWhenUsed="0"/>
+    <w:lsdException w:name="Light List Accent 6" w:semiHidden="0" w:uiPriority="61" w:unhideWhenUsed="0"/>
+    <w:lsdException w:name="Light Grid Accent 6" w:semiHidden="0" w:uiPriority="62" w:unhideWhenUsed="0"/>
+    <w:lsdException w:name="Medium Shading 1 Accent 6" w:semiHidden="0" w:uiPriority="63" w:unhideWhenUsed="0"/>
+    <w:lsdException w:name="Medium Shading 2 Accent 6" w:semiHidden="0" w:uiPriority="64" w:unhideWhenUsed="0"/>
+    <w:lsdException w:name="Medium List 1 Accent 6" w:semiHidden="0" w:uiPriority="65" w:unhideWhenUsed="0"/>
+    <w:lsdException w:name="Medium List 2 Accent 6" w:semiHidden="0" w:uiPriority="66" w:unhideWhenUsed="0"/>
+    <w:lsdException w:name="Medium Grid 1 Accent 6" w:semiHidden="0" w:uiPriority="67" w:unhideWhenUsed="0"/>
+    <w:lsdException w:name="Medium Grid 2 Accent 6" w:semiHidden="0" w:uiPriority="68" w:unhideWhenUsed="0"/>
+    <w:lsdException w:name="Medium Grid 3 Accent 6" w:semiHidden="0" w:uiPriority="69" w:unhideWhenUsed="0"/>
+    <w:lsdException w:name="Dark List Accent 6" w:semiHidden="0" w:uiPriority="70" w:unhideWhenUsed="0"/>
+    <w:lsdException w:name="Colorful Shading Accent 6" w:semiHidden="0" w:uiPriority="71" w:unhideWhenUsed="0"/>
+    <w:lsdException w:name="Colorful List Accent 6" w:semiHidden="0" w:uiPriority="72" w:unhideWhenUsed="0"/>
+    <w:lsdException w:name="Colorful Grid Accent 6" w:semiHidden="0" w:uiPriority="73" w:unhideWhenUsed="0"/>
+    <w:lsdException w:name="Subtle Emphasis" w:semiHidden="0" w:uiPriority="19" w:unhideWhenUsed="0" w:qFormat="1"/>
+    <w:lsdException w:name="Intense Emphasis" w:semiHidden="0" w:uiPriority="21" w:unhideWhenUsed="0" w:qFormat="1"/>
+    <w:lsdException w:name="Subtle Reference" w:semiHidden="0" w:uiPriority="31" w:unhideWhenUsed="0" w:qFormat="1"/>
+    <w:lsdException w:name="Intense Reference" w:semiHidden="0" w:uiPriority="32" w:unhideWhenUsed="0" w:qFormat="1"/>
+    <w:lsdException w:name="Book Title" w:semiHidden="0" w:uiPriority="33" w:unhideWhenUsed="0" w:qFormat="1"/>
+    <w:lsdException w:name="Bibliography" w:uiPriority="37"/>
+    <w:lsdException w:name="TOC Heading" w:uiPriority="39" w:qFormat="1"/>
   </w:latentStyles>
   <w:style w:type="paragraph" w:default="1" w:styleId="Normal">
     <w:name w:val="Normal"/>

</xml_diff>

<commit_message>
Updated ALL User Requirements
</commit_message>
<xml_diff>
--- a/User Requirements List.docx
+++ b/User Requirements List.docx
@@ -133,14 +133,14 @@
       </w:tblPr>
       <w:tblGrid>
         <w:gridCol w:w="2620"/>
-        <w:gridCol w:w="4280"/>
-        <w:gridCol w:w="3450"/>
+        <w:gridCol w:w="3788"/>
+        <w:gridCol w:w="3942"/>
         <w:gridCol w:w="3450"/>
       </w:tblGrid>
       <w:tr>
         <w:trPr>
           <w:cnfStyle w:val="100000000000" w:firstRow="1" w:lastRow="0" w:firstColumn="0" w:lastColumn="0" w:oddVBand="0" w:evenVBand="0" w:oddHBand="0" w:evenHBand="0" w:firstRowFirstColumn="0" w:firstRowLastColumn="0" w:lastRowFirstColumn="0" w:lastRowLastColumn="0"/>
-          <w:trHeight w:val="1296"/>
+          <w:trHeight w:val="1105"/>
         </w:trPr>
         <w:tc>
           <w:tcPr>
@@ -169,7 +169,7 @@
         </w:tc>
         <w:tc>
           <w:tcPr>
-            <w:tcW w:w="4280" w:type="dxa"/>
+            <w:tcW w:w="3788" w:type="dxa"/>
             <w:vAlign w:val="center"/>
           </w:tcPr>
           <w:p>
@@ -194,7 +194,7 @@
         </w:tc>
         <w:tc>
           <w:tcPr>
-            <w:tcW w:w="3450" w:type="dxa"/>
+            <w:tcW w:w="3942" w:type="dxa"/>
             <w:vAlign w:val="center"/>
           </w:tcPr>
           <w:p>
@@ -274,7 +274,7 @@
         </w:tc>
         <w:tc>
           <w:tcPr>
-            <w:tcW w:w="4280" w:type="dxa"/>
+            <w:tcW w:w="3788" w:type="dxa"/>
             <w:vAlign w:val="center"/>
           </w:tcPr>
           <w:p>
@@ -300,6 +300,26 @@
         </w:tc>
         <w:tc>
           <w:tcPr>
+            <w:tcW w:w="3942" w:type="dxa"/>
+            <w:vAlign w:val="center"/>
+          </w:tcPr>
+          <w:p>
+            <w:pPr>
+              <w:cnfStyle w:val="000000100000" w:firstRow="0" w:lastRow="0" w:firstColumn="0" w:lastColumn="0" w:oddVBand="0" w:evenVBand="0" w:oddHBand="1" w:evenHBand="0" w:firstRowFirstColumn="0" w:firstRowLastColumn="0" w:lastRowFirstColumn="0" w:lastRowLastColumn="0"/>
+              <w:rPr>
+                <w:rFonts w:ascii="Arial" w:hAnsi="Arial" w:cs="Arial"/>
+              </w:rPr>
+            </w:pPr>
+            <w:r>
+              <w:rPr>
+                <w:rFonts w:ascii="Arial" w:hAnsi="Arial" w:cs="Arial"/>
+              </w:rPr>
+              <w:t>Smithgall Woods website shall be designed with user-friendly navigation that allows users to find information quickly through logical menu structure.</w:t>
+            </w:r>
+          </w:p>
+        </w:tc>
+        <w:tc>
+          <w:tcPr>
             <w:tcW w:w="3450" w:type="dxa"/>
             <w:vAlign w:val="center"/>
           </w:tcPr>
@@ -314,27 +334,15 @@
               <w:rPr>
                 <w:rFonts w:ascii="Arial" w:hAnsi="Arial" w:cs="Arial"/>
               </w:rPr>
-              <w:t>Information to Smithgall Woods (such as reservations, hours, events, photo gallery, etc.) is located on the right hand side in a random division. These items should be some of the first things should be able to see upon entering the site and should be located below the Smithgall Woods picture but above the additional information</w:t>
-            </w:r>
-          </w:p>
-        </w:tc>
-        <w:tc>
-          <w:tcPr>
-            <w:tcW w:w="3450" w:type="dxa"/>
-            <w:vAlign w:val="center"/>
-          </w:tcPr>
-          <w:p>
-            <w:pPr>
-              <w:cnfStyle w:val="000000100000" w:firstRow="0" w:lastRow="0" w:firstColumn="0" w:lastColumn="0" w:oddVBand="0" w:evenVBand="0" w:oddHBand="1" w:evenHBand="0" w:firstRowFirstColumn="0" w:firstRowLastColumn="0" w:lastRowFirstColumn="0" w:lastRowLastColumn="0"/>
-              <w:rPr>
-                <w:rFonts w:ascii="Arial" w:hAnsi="Arial" w:cs="Arial"/>
-              </w:rPr>
-            </w:pPr>
-            <w:r>
-              <w:rPr>
-                <w:rFonts w:ascii="Arial" w:hAnsi="Arial" w:cs="Arial"/>
-              </w:rPr>
-              <w:t>The photo located at the top has an arrow, seemingly indicated that there are additional photos to see in a slideshow fashion. There is only one but could be a good idea to upload more. Also, the text in the photo says “Smithgall Woods” and then in smaller text next to it “State Park Helen”. Maybe the smaller text should be located below the larger or truncated with “Smithgall Woods” and then “Helen, GA” added below as well</w:t>
+              <w:t>Smithgall Woods website content of each page shall be arranged in a w</w:t>
+            </w:r>
+            <w:bookmarkStart w:id="0" w:name="_GoBack"/>
+            <w:bookmarkEnd w:id="0"/>
+            <w:r>
+              <w:rPr>
+                <w:rFonts w:ascii="Arial" w:hAnsi="Arial" w:cs="Arial"/>
+              </w:rPr>
+              <w:t>ay to improve its appearance and make it interesting to existing users and future visitors to the site.</w:t>
             </w:r>
           </w:p>
         </w:tc>
@@ -369,7 +377,7 @@
         </w:tc>
         <w:tc>
           <w:tcPr>
-            <w:tcW w:w="4280" w:type="dxa"/>
+            <w:tcW w:w="3788" w:type="dxa"/>
             <w:vAlign w:val="center"/>
           </w:tcPr>
           <w:p>
@@ -395,6 +403,28 @@
         </w:tc>
         <w:tc>
           <w:tcPr>
+            <w:tcW w:w="3942" w:type="dxa"/>
+            <w:vAlign w:val="center"/>
+          </w:tcPr>
+          <w:p>
+            <w:pPr>
+              <w:cnfStyle w:val="000000000000" w:firstRow="0" w:lastRow="0" w:firstColumn="0" w:lastColumn="0" w:oddVBand="0" w:evenVBand="0" w:oddHBand="0" w:evenHBand="0" w:firstRowFirstColumn="0" w:firstRowLastColumn="0" w:lastRowFirstColumn="0" w:lastRowLastColumn="0"/>
+              <w:rPr>
+                <w:rFonts w:ascii="Arial" w:hAnsi="Arial" w:cs="Arial"/>
+                <w:sz w:val="24"/>
+                <w:szCs w:val="24"/>
+              </w:rPr>
+            </w:pPr>
+            <w:r>
+              <w:rPr>
+                <w:rFonts w:ascii="Arial" w:hAnsi="Arial" w:cs="Arial"/>
+              </w:rPr>
+              <w:t>The page shall have more detailed information about becoming a friend or volunteer including directions, volunteer training day information, and working hyperlinks.</w:t>
+            </w:r>
+          </w:p>
+        </w:tc>
+        <w:tc>
+          <w:tcPr>
             <w:tcW w:w="3450" w:type="dxa"/>
             <w:vAlign w:val="center"/>
           </w:tcPr>
@@ -403,28 +433,14 @@
               <w:cnfStyle w:val="000000000000" w:firstRow="0" w:lastRow="0" w:firstColumn="0" w:lastColumn="0" w:oddVBand="0" w:evenVBand="0" w:oddHBand="0" w:evenHBand="0" w:firstRowFirstColumn="0" w:firstRowLastColumn="0" w:lastRowFirstColumn="0" w:lastRowLastColumn="0"/>
               <w:rPr>
                 <w:rFonts w:ascii="Arial" w:hAnsi="Arial" w:cs="Arial"/>
-                <w:sz w:val="24"/>
-                <w:szCs w:val="24"/>
-              </w:rPr>
-            </w:pPr>
-          </w:p>
-        </w:tc>
-        <w:tc>
-          <w:tcPr>
-            <w:tcW w:w="3450" w:type="dxa"/>
-            <w:vAlign w:val="center"/>
-          </w:tcPr>
-          <w:p>
-            <w:pPr>
-              <w:cnfStyle w:val="000000000000" w:firstRow="0" w:lastRow="0" w:firstColumn="0" w:lastColumn="0" w:oddVBand="0" w:evenVBand="0" w:oddHBand="0" w:evenHBand="0" w:firstRowFirstColumn="0" w:firstRowLastColumn="0" w:lastRowFirstColumn="0" w:lastRowLastColumn="0"/>
-              <w:rPr>
-                <w:rFonts w:ascii="Arial" w:hAnsi="Arial" w:cs="Arial"/>
-                <w:sz w:val="24"/>
-                <w:szCs w:val="24"/>
-              </w:rPr>
-            </w:pPr>
-            <w:bookmarkStart w:id="0" w:name="_GoBack"/>
-            <w:bookmarkEnd w:id="0"/>
+              </w:rPr>
+            </w:pPr>
+            <w:r>
+              <w:rPr>
+                <w:rFonts w:ascii="Arial" w:hAnsi="Arial" w:cs="Arial"/>
+              </w:rPr>
+              <w:t>All hyperlinks shall be active, correct, and current.</w:t>
+            </w:r>
           </w:p>
         </w:tc>
       </w:tr>
@@ -459,7 +475,7 @@
         </w:tc>
         <w:tc>
           <w:tcPr>
-            <w:tcW w:w="4280" w:type="dxa"/>
+            <w:tcW w:w="3788" w:type="dxa"/>
             <w:vAlign w:val="center"/>
           </w:tcPr>
           <w:p>
@@ -485,7 +501,7 @@
         </w:tc>
         <w:tc>
           <w:tcPr>
-            <w:tcW w:w="3450" w:type="dxa"/>
+            <w:tcW w:w="3942" w:type="dxa"/>
             <w:vAlign w:val="center"/>
           </w:tcPr>
           <w:p>
@@ -550,14 +566,13 @@
                 <w:sz w:val="24"/>
                 <w:szCs w:val="24"/>
               </w:rPr>
-              <w:lastRenderedPageBreak/>
               <w:t>Clark</w:t>
             </w:r>
           </w:p>
         </w:tc>
         <w:tc>
           <w:tcPr>
-            <w:tcW w:w="4280" w:type="dxa"/>
+            <w:tcW w:w="3788" w:type="dxa"/>
             <w:vAlign w:val="center"/>
           </w:tcPr>
           <w:p>
@@ -583,7 +598,7 @@
         </w:tc>
         <w:tc>
           <w:tcPr>
-            <w:tcW w:w="3450" w:type="dxa"/>
+            <w:tcW w:w="3942" w:type="dxa"/>
             <w:vAlign w:val="center"/>
           </w:tcPr>
           <w:p>
@@ -653,7 +668,7 @@
         </w:tc>
         <w:tc>
           <w:tcPr>
-            <w:tcW w:w="4280" w:type="dxa"/>
+            <w:tcW w:w="3788" w:type="dxa"/>
             <w:vAlign w:val="center"/>
           </w:tcPr>
           <w:p>
@@ -679,7 +694,7 @@
         </w:tc>
         <w:tc>
           <w:tcPr>
-            <w:tcW w:w="3450" w:type="dxa"/>
+            <w:tcW w:w="3942" w:type="dxa"/>
             <w:vAlign w:val="center"/>
           </w:tcPr>
           <w:p>
@@ -731,7 +746,7 @@
     </w:p>
     <w:sectPr>
       <w:pgSz w:w="15840" w:h="12240" w:orient="landscape"/>
-      <w:pgMar w:top="1008" w:right="1008" w:bottom="720" w:left="1008" w:header="720" w:footer="720" w:gutter="0"/>
+      <w:pgMar w:top="1008" w:right="1008" w:bottom="576" w:left="1008" w:header="720" w:footer="720" w:gutter="0"/>
       <w:cols w:space="720"/>
       <w:docGrid w:linePitch="360"/>
     </w:sectPr>
@@ -902,7 +917,6 @@
   <w:style w:type="character" w:default="1" w:styleId="DefaultParagraphFont">
     <w:name w:val="Default Paragraph Font"/>
     <w:uiPriority w:val="1"/>
-    <w:semiHidden/>
     <w:unhideWhenUsed/>
   </w:style>
   <w:style w:type="table" w:default="1" w:styleId="TableNormal">
@@ -1344,7 +1358,6 @@
   <w:style w:type="character" w:default="1" w:styleId="DefaultParagraphFont">
     <w:name w:val="Default Paragraph Font"/>
     <w:uiPriority w:val="1"/>
-    <w:semiHidden/>
     <w:unhideWhenUsed/>
   </w:style>
   <w:style w:type="table" w:default="1" w:styleId="TableNormal">

</xml_diff>